<commit_message>
"TEMP FIX FOR UPDATE STORE"
</commit_message>
<xml_diff>
--- a/User Manual.docx
+++ b/User Manual.docx
@@ -5,6 +5,7 @@
     <w:sdt>
       <w:sdtPr>
         <w:rPr>
+          <w:rFonts w:eastAsiaTheme="minorHAnsi"/>
           <w:sz w:val="2"/>
         </w:rPr>
         <w:id w:val="582412324"/>
@@ -15,7 +16,7 @@
       </w:sdtPr>
       <w:sdtEndPr>
         <w:rPr>
-          <w:rFonts w:eastAsiaTheme="minorHAnsi"/>
+          <w:rFonts w:eastAsiaTheme="minorEastAsia"/>
           <w:b/>
           <w:noProof/>
           <w:sz w:val="36"/>
@@ -156,6 +157,7 @@
                                     <w:dataBinding w:prefixMappings="xmlns:ns0='http://purl.org/dc/elements/1.1/' xmlns:ns1='http://schemas.openxmlformats.org/package/2006/metadata/core-properties' " w:xpath="/ns1:coreProperties[1]/ns0:subject[1]" w:storeItemID="{6C3C8BC8-F283-45AE-878A-BAB7291924A1}"/>
                                     <w:text/>
                                   </w:sdtPr>
+                                  <w:sdtEndPr/>
                                   <w:sdtContent>
                                     <w:r>
                                       <w:rPr>
@@ -270,6 +272,7 @@
                               <w:dataBinding w:prefixMappings="xmlns:ns0='http://purl.org/dc/elements/1.1/' xmlns:ns1='http://schemas.openxmlformats.org/package/2006/metadata/core-properties' " w:xpath="/ns1:coreProperties[1]/ns0:subject[1]" w:storeItemID="{6C3C8BC8-F283-45AE-878A-BAB7291924A1}"/>
                               <w:text/>
                             </w:sdtPr>
+                            <w:sdtEndPr/>
                             <w:sdtContent>
                               <w:r>
                                 <w:rPr>
@@ -809,7 +812,7 @@
               </mc:Choice>
               <mc:Fallback>
                 <w:pict>
-                  <v:group w14:anchorId="15D256A8" id="Group 2" o:spid="_x0000_s1026" style="position:absolute;margin-left:0;margin-top:0;width:432.65pt;height:448.55pt;z-index:-251652096;mso-width-percent:706;mso-height-percent:566;mso-left-percent:220;mso-top-percent:300;mso-position-horizontal-relative:page;mso-position-vertical-relative:page;mso-width-percent:706;mso-height-percent:566;mso-left-percent:220;mso-top-percent:300" coordsize="43291,44910" o:gfxdata="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">
+                  <v:group w14:anchorId="0E5946B9" id="Group 2" o:spid="_x0000_s1026" style="position:absolute;left:0;text-align:left;margin-left:0;margin-top:0;width:432.65pt;height:448.55pt;z-index:-251652096;mso-width-percent:706;mso-height-percent:566;mso-left-percent:220;mso-top-percent:300;mso-position-horizontal-relative:page;mso-position-vertical-relative:page;mso-width-percent:706;mso-height-percent:566;mso-left-percent:220;mso-top-percent:300" coordsize="43291,44910" o:gfxdata="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">
                     <o:lock v:ext="edit" aspectratio="t"/>
                     <v:shape id="Freeform 64" o:spid="_x0000_s1027" style="position:absolute;left:15017;width:28274;height:28352;visibility:visible;mso-wrap-style:square;v-text-anchor:top" coordsize="1781,1786" o:gfxdata="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" path="m4,1786l,1782,1776,r5,5l4,1786xe" filled="f" stroked="f">
                       <v:path arrowok="t" o:connecttype="custom" o:connectlocs="6350,2835275;0,2828925;2819400,0;2827338,7938;6350,2835275" o:connectangles="0,0,0,0,0"/>
@@ -910,6 +913,7 @@
                                     <w:dataBinding w:prefixMappings="xmlns:ns0='http://schemas.openxmlformats.org/officeDocument/2006/extended-properties' " w:xpath="/ns0:Properties[1]/ns0:Company[1]" w:storeItemID="{6668398D-A668-4E3E-A5EB-62B293D839F1}"/>
                                     <w:text/>
                                   </w:sdtPr>
+                                  <w:sdtEndPr/>
                                   <w:sdtContent>
                                     <w:r>
                                       <w:rPr>
@@ -982,6 +986,7 @@
                               <w:dataBinding w:prefixMappings="xmlns:ns0='http://schemas.openxmlformats.org/officeDocument/2006/extended-properties' " w:xpath="/ns0:Properties[1]/ns0:Company[1]" w:storeItemID="{6668398D-A668-4E3E-A5EB-62B293D839F1}"/>
                               <w:text/>
                             </w:sdtPr>
+                            <w:sdtEndPr/>
                             <w:sdtContent>
                               <w:r>
                                 <w:rPr>
@@ -1039,6 +1044,13 @@
     </w:sdt>
     <w:sdt>
       <w:sdtPr>
+        <w:rPr>
+          <w:rFonts w:asciiTheme="minorHAnsi" w:eastAsiaTheme="minorHAnsi" w:hAnsiTheme="minorHAnsi" w:cstheme="minorBidi"/>
+          <w:b w:val="0"/>
+          <w:color w:val="auto"/>
+          <w:sz w:val="22"/>
+          <w:szCs w:val="22"/>
+        </w:rPr>
         <w:id w:val="2031218152"/>
         <w:docPartObj>
           <w:docPartGallery w:val="Table of Contents"/>
@@ -1047,12 +1059,9 @@
       </w:sdtPr>
       <w:sdtEndPr>
         <w:rPr>
-          <w:rFonts w:asciiTheme="minorHAnsi" w:eastAsiaTheme="minorHAnsi" w:hAnsiTheme="minorHAnsi" w:cstheme="minorBidi"/>
+          <w:rFonts w:eastAsiaTheme="minorEastAsia"/>
           <w:bCs/>
           <w:noProof/>
-          <w:color w:val="auto"/>
-          <w:sz w:val="22"/>
-          <w:szCs w:val="22"/>
         </w:rPr>
       </w:sdtEndPr>
       <w:sdtContent>
@@ -1071,7 +1080,6 @@
               <w:tab w:val="right" w:leader="dot" w:pos="9350"/>
             </w:tabs>
             <w:rPr>
-              <w:rFonts w:eastAsiaTheme="minorEastAsia"/>
               <w:noProof/>
               <w:lang w:val="en-ID" w:eastAsia="en-ID"/>
             </w:rPr>
@@ -1165,7 +1173,6 @@
               <w:tab w:val="right" w:leader="dot" w:pos="9350"/>
             </w:tabs>
             <w:rPr>
-              <w:rFonts w:eastAsiaTheme="minorEastAsia"/>
               <w:noProof/>
               <w:lang w:val="en-ID" w:eastAsia="en-ID"/>
             </w:rPr>
@@ -1235,7 +1242,6 @@
               <w:tab w:val="right" w:leader="dot" w:pos="9350"/>
             </w:tabs>
             <w:rPr>
-              <w:rFonts w:eastAsiaTheme="minorEastAsia"/>
               <w:noProof/>
               <w:lang w:val="en-ID" w:eastAsia="en-ID"/>
             </w:rPr>
@@ -1305,7 +1311,6 @@
               <w:tab w:val="right" w:leader="dot" w:pos="9350"/>
             </w:tabs>
             <w:rPr>
-              <w:rFonts w:eastAsiaTheme="minorEastAsia"/>
               <w:noProof/>
               <w:lang w:val="en-ID" w:eastAsia="en-ID"/>
             </w:rPr>
@@ -1375,7 +1380,6 @@
               <w:tab w:val="right" w:leader="dot" w:pos="9350"/>
             </w:tabs>
             <w:rPr>
-              <w:rFonts w:eastAsiaTheme="minorEastAsia"/>
               <w:noProof/>
               <w:lang w:val="en-ID" w:eastAsia="en-ID"/>
             </w:rPr>
@@ -1445,7 +1449,6 @@
               <w:tab w:val="right" w:leader="dot" w:pos="9350"/>
             </w:tabs>
             <w:rPr>
-              <w:rFonts w:eastAsiaTheme="minorEastAsia"/>
               <w:noProof/>
               <w:lang w:val="en-ID" w:eastAsia="en-ID"/>
             </w:rPr>
@@ -1642,7 +1645,7 @@
                     <pic:cNvPicPr/>
                   </pic:nvPicPr>
                   <pic:blipFill rotWithShape="1">
-                    <a:blip r:embed="rId6"/>
+                    <a:blip r:embed="rId8"/>
                     <a:srcRect r="128"/>
                     <a:stretch/>
                   </pic:blipFill>
@@ -1705,7 +1708,7 @@
                     <pic:cNvPicPr/>
                   </pic:nvPicPr>
                   <pic:blipFill>
-                    <a:blip r:embed="rId7"/>
+                    <a:blip r:embed="rId9"/>
                     <a:stretch>
                       <a:fillRect/>
                     </a:stretch>
@@ -1822,6 +1825,9 @@
         </w:rPr>
       </w:pPr>
       <w:r>
+        <w:rPr>
+          <w:noProof/>
+        </w:rPr>
         <w:drawing>
           <wp:anchor distT="0" distB="0" distL="114300" distR="114300" simplePos="0" relativeHeight="251659264" behindDoc="0" locked="0" layoutInCell="1" allowOverlap="1" wp14:anchorId="6EBC52E9" wp14:editId="35B980DB">
             <wp:simplePos x="0" y="0"/>
@@ -1846,7 +1852,7 @@
                     <pic:cNvPicPr/>
                   </pic:nvPicPr>
                   <pic:blipFill>
-                    <a:blip r:embed="rId8">
+                    <a:blip r:embed="rId10">
                       <a:extLst>
                         <a:ext uri="{28A0092B-C50C-407E-A947-70E740481C1C}">
                           <a14:useLocalDpi xmlns:a14="http://schemas.microsoft.com/office/drawing/2010/main" val="0"/>
@@ -1973,7 +1979,7 @@
                     <pic:cNvPicPr/>
                   </pic:nvPicPr>
                   <pic:blipFill>
-                    <a:blip r:embed="rId9" cstate="print">
+                    <a:blip r:embed="rId11" cstate="print">
                       <a:extLst>
                         <a:ext uri="{28A0092B-C50C-407E-A947-70E740481C1C}">
                           <a14:useLocalDpi xmlns:a14="http://schemas.microsoft.com/office/drawing/2010/main" val="0"/>
@@ -2058,7 +2064,23 @@
           <w:sz w:val="24"/>
           <w:szCs w:val="24"/>
         </w:rPr>
-        <w:t xml:space="preserve"> (8) or more characters.</w:t>
+        <w:t xml:space="preserve"> (8) or more characters</w:t>
+      </w:r>
+      <w:r>
+        <w:rPr>
+          <w:sz w:val="24"/>
+          <w:szCs w:val="24"/>
+        </w:rPr>
+        <w:t xml:space="preserve"> and email must use “@” and “.”.</w:t>
+      </w:r>
+      <w:bookmarkStart w:id="4" w:name="_GoBack"/>
+      <w:bookmarkEnd w:id="4"/>
+      <w:r>
+        <w:rPr>
+          <w:sz w:val="24"/>
+          <w:szCs w:val="24"/>
+        </w:rPr>
+        <w:t xml:space="preserve"> </w:t>
       </w:r>
     </w:p>
     <w:p>
@@ -2110,11 +2132,11 @@
       <w:pPr>
         <w:pStyle w:val="Heading3"/>
       </w:pPr>
-      <w:bookmarkStart w:id="4" w:name="_Toc515740297"/>
+      <w:bookmarkStart w:id="5" w:name="_Toc515740297"/>
       <w:r>
         <w:t>Logging in and out an account</w:t>
       </w:r>
-      <w:bookmarkEnd w:id="4"/>
+      <w:bookmarkEnd w:id="5"/>
     </w:p>
     <w:p>
       <w:pPr>
@@ -2155,7 +2177,7 @@
                     <pic:cNvPicPr/>
                   </pic:nvPicPr>
                   <pic:blipFill>
-                    <a:blip r:embed="rId10">
+                    <a:blip r:embed="rId12">
                       <a:extLst>
                         <a:ext uri="{28A0092B-C50C-407E-A947-70E740481C1C}">
                           <a14:useLocalDpi xmlns:a14="http://schemas.microsoft.com/office/drawing/2010/main" val="0"/>
@@ -2280,7 +2302,7 @@
                     <pic:cNvPicPr/>
                   </pic:nvPicPr>
                   <pic:blipFill>
-                    <a:blip r:embed="rId11"/>
+                    <a:blip r:embed="rId13"/>
                     <a:stretch>
                       <a:fillRect/>
                     </a:stretch>
@@ -2308,8 +2330,6 @@
       <w:r>
         <w:br w:type="textWrapping" w:clear="all"/>
       </w:r>
-      <w:bookmarkStart w:id="5" w:name="_GoBack"/>
-      <w:bookmarkEnd w:id="5"/>
     </w:p>
     <w:p>
       <w:pPr>
@@ -2396,6 +2416,56 @@
     </w:sectPr>
   </w:body>
 </w:document>
+</file>
+
+<file path=word/endnotes.xml><?xml version="1.0" encoding="utf-8"?>
+<w:endnotes xmlns:wpc="http://schemas.microsoft.com/office/word/2010/wordprocessingCanvas" xmlns:cx="http://schemas.microsoft.com/office/drawing/2014/chartex" xmlns:cx1="http://schemas.microsoft.com/office/drawing/2015/9/8/chartex" xmlns:cx2="http://schemas.microsoft.com/office/drawing/2015/10/21/chartex" xmlns:cx3="http://schemas.microsoft.com/office/drawing/2016/5/9/chartex" xmlns:cx4="http://schemas.microsoft.com/office/drawing/2016/5/10/chartex" xmlns:cx5="http://schemas.microsoft.com/office/drawing/2016/5/11/chartex" xmlns:cx6="http://schemas.microsoft.com/office/drawing/2016/5/12/chartex" xmlns:cx7="http://schemas.microsoft.com/office/drawing/2016/5/13/chartex" xmlns:cx8="http://schemas.microsoft.com/office/drawing/2016/5/14/chartex" xmlns:mc="http://schemas.openxmlformats.org/markup-compatibility/2006" xmlns:aink="http://schemas.microsoft.com/office/drawing/2016/ink" xmlns:am3d="http://schemas.microsoft.com/office/drawing/2017/model3d" xmlns:o="urn:schemas-microsoft-com:office:office" xmlns:r="http://schemas.openxmlformats.org/officeDocument/2006/relationships" xmlns:m="http://schemas.openxmlformats.org/officeDocument/2006/math" xmlns:v="urn:schemas-microsoft-com:vml" xmlns:wp14="http://schemas.microsoft.com/office/word/2010/wordprocessingDrawing" xmlns:wp="http://schemas.openxmlformats.org/drawingml/2006/wordprocessingDrawing" xmlns:w10="urn:schemas-microsoft-com:office:word" xmlns:w="http://schemas.openxmlformats.org/wordprocessingml/2006/main" xmlns:w14="http://schemas.microsoft.com/office/word/2010/wordml" xmlns:w15="http://schemas.microsoft.com/office/word/2012/wordml" xmlns:w16cid="http://schemas.microsoft.com/office/word/2016/wordml/cid" xmlns:w16se="http://schemas.microsoft.com/office/word/2015/wordml/symex" xmlns:wpg="http://schemas.microsoft.com/office/word/2010/wordprocessingGroup" xmlns:wpi="http://schemas.microsoft.com/office/word/2010/wordprocessingInk" xmlns:wne="http://schemas.microsoft.com/office/word/2006/wordml" xmlns:wps="http://schemas.microsoft.com/office/word/2010/wordprocessingShape" mc:Ignorable="w14 w15 w16se w16cid wp14">
+  <w:endnote w:type="separator" w:id="-1">
+    <w:p>
+      <w:pPr>
+        <w:spacing w:after="0" w:line="240" w:lineRule="auto"/>
+      </w:pPr>
+      <w:r>
+        <w:separator/>
+      </w:r>
+    </w:p>
+  </w:endnote>
+  <w:endnote w:type="continuationSeparator" w:id="0">
+    <w:p>
+      <w:pPr>
+        <w:spacing w:after="0" w:line="240" w:lineRule="auto"/>
+      </w:pPr>
+      <w:r>
+        <w:continuationSeparator/>
+      </w:r>
+    </w:p>
+  </w:endnote>
+</w:endnotes>
+</file>
+
+<file path=word/footnotes.xml><?xml version="1.0" encoding="utf-8"?>
+<w:footnotes xmlns:wpc="http://schemas.microsoft.com/office/word/2010/wordprocessingCanvas" xmlns:cx="http://schemas.microsoft.com/office/drawing/2014/chartex" xmlns:cx1="http://schemas.microsoft.com/office/drawing/2015/9/8/chartex" xmlns:cx2="http://schemas.microsoft.com/office/drawing/2015/10/21/chartex" xmlns:cx3="http://schemas.microsoft.com/office/drawing/2016/5/9/chartex" xmlns:cx4="http://schemas.microsoft.com/office/drawing/2016/5/10/chartex" xmlns:cx5="http://schemas.microsoft.com/office/drawing/2016/5/11/chartex" xmlns:cx6="http://schemas.microsoft.com/office/drawing/2016/5/12/chartex" xmlns:cx7="http://schemas.microsoft.com/office/drawing/2016/5/13/chartex" xmlns:cx8="http://schemas.microsoft.com/office/drawing/2016/5/14/chartex" xmlns:mc="http://schemas.openxmlformats.org/markup-compatibility/2006" xmlns:aink="http://schemas.microsoft.com/office/drawing/2016/ink" xmlns:am3d="http://schemas.microsoft.com/office/drawing/2017/model3d" xmlns:o="urn:schemas-microsoft-com:office:office" xmlns:r="http://schemas.openxmlformats.org/officeDocument/2006/relationships" xmlns:m="http://schemas.openxmlformats.org/officeDocument/2006/math" xmlns:v="urn:schemas-microsoft-com:vml" xmlns:wp14="http://schemas.microsoft.com/office/word/2010/wordprocessingDrawing" xmlns:wp="http://schemas.openxmlformats.org/drawingml/2006/wordprocessingDrawing" xmlns:w10="urn:schemas-microsoft-com:office:word" xmlns:w="http://schemas.openxmlformats.org/wordprocessingml/2006/main" xmlns:w14="http://schemas.microsoft.com/office/word/2010/wordml" xmlns:w15="http://schemas.microsoft.com/office/word/2012/wordml" xmlns:w16cid="http://schemas.microsoft.com/office/word/2016/wordml/cid" xmlns:w16se="http://schemas.microsoft.com/office/word/2015/wordml/symex" xmlns:wpg="http://schemas.microsoft.com/office/word/2010/wordprocessingGroup" xmlns:wpi="http://schemas.microsoft.com/office/word/2010/wordprocessingInk" xmlns:wne="http://schemas.microsoft.com/office/word/2006/wordml" xmlns:wps="http://schemas.microsoft.com/office/word/2010/wordprocessingShape" mc:Ignorable="w14 w15 w16se w16cid wp14">
+  <w:footnote w:type="separator" w:id="-1">
+    <w:p>
+      <w:pPr>
+        <w:spacing w:after="0" w:line="240" w:lineRule="auto"/>
+      </w:pPr>
+      <w:r>
+        <w:separator/>
+      </w:r>
+    </w:p>
+  </w:footnote>
+  <w:footnote w:type="continuationSeparator" w:id="0">
+    <w:p>
+      <w:pPr>
+        <w:spacing w:after="0" w:line="240" w:lineRule="auto"/>
+      </w:pPr>
+      <w:r>
+        <w:continuationSeparator/>
+      </w:r>
+    </w:p>
+  </w:footnote>
+</w:footnotes>
 </file>
 
 <file path=word/numbering.xml><?xml version="1.0" encoding="utf-8"?>
@@ -2686,7 +2756,7 @@
   <w:docDefaults>
     <w:rPrDefault>
       <w:rPr>
-        <w:rFonts w:asciiTheme="minorHAnsi" w:eastAsiaTheme="minorHAnsi" w:hAnsiTheme="minorHAnsi" w:cstheme="minorBidi"/>
+        <w:rFonts w:asciiTheme="minorHAnsi" w:eastAsiaTheme="minorEastAsia" w:hAnsiTheme="minorHAnsi" w:cstheme="minorBidi"/>
         <w:sz w:val="22"/>
         <w:szCs w:val="22"/>
         <w:lang w:val="en-US" w:eastAsia="en-US" w:bidi="ar-SA"/>
@@ -3201,9 +3271,6 @@
     <w:pPr>
       <w:spacing w:after="0" w:line="240" w:lineRule="auto"/>
     </w:pPr>
-    <w:rPr>
-      <w:rFonts w:eastAsiaTheme="minorEastAsia"/>
-    </w:rPr>
   </w:style>
   <w:style w:type="character" w:customStyle="1" w:styleId="NoSpacingChar">
     <w:name w:val="No Spacing Char"/>
@@ -3351,6 +3418,50 @@
       <w:color w:val="0563C1" w:themeColor="hyperlink"/>
       <w:u w:val="single"/>
     </w:rPr>
+  </w:style>
+  <w:style w:type="paragraph" w:styleId="Header">
+    <w:name w:val="header"/>
+    <w:basedOn w:val="Normal"/>
+    <w:link w:val="HeaderChar"/>
+    <w:uiPriority w:val="99"/>
+    <w:unhideWhenUsed/>
+    <w:rsid w:val="00BE4EDB"/>
+    <w:pPr>
+      <w:tabs>
+        <w:tab w:val="center" w:pos="4513"/>
+        <w:tab w:val="right" w:pos="9026"/>
+      </w:tabs>
+      <w:snapToGrid w:val="0"/>
+    </w:pPr>
+  </w:style>
+  <w:style w:type="character" w:customStyle="1" w:styleId="HeaderChar">
+    <w:name w:val="Header Char"/>
+    <w:basedOn w:val="DefaultParagraphFont"/>
+    <w:link w:val="Header"/>
+    <w:uiPriority w:val="99"/>
+    <w:rsid w:val="00BE4EDB"/>
+  </w:style>
+  <w:style w:type="paragraph" w:styleId="Footer">
+    <w:name w:val="footer"/>
+    <w:basedOn w:val="Normal"/>
+    <w:link w:val="FooterChar"/>
+    <w:uiPriority w:val="99"/>
+    <w:unhideWhenUsed/>
+    <w:rsid w:val="00BE4EDB"/>
+    <w:pPr>
+      <w:tabs>
+        <w:tab w:val="center" w:pos="4513"/>
+        <w:tab w:val="right" w:pos="9026"/>
+      </w:tabs>
+      <w:snapToGrid w:val="0"/>
+    </w:pPr>
+  </w:style>
+  <w:style w:type="character" w:customStyle="1" w:styleId="FooterChar">
+    <w:name w:val="Footer Char"/>
+    <w:basedOn w:val="DefaultParagraphFont"/>
+    <w:link w:val="Footer"/>
+    <w:uiPriority w:val="99"/>
+    <w:rsid w:val="00BE4EDB"/>
   </w:style>
 </w:styles>
 </file>
@@ -3621,7 +3732,7 @@
 </file>
 
 <file path=customXml/itemProps1.xml><?xml version="1.0" encoding="utf-8"?>
-<ds:datastoreItem xmlns:ds="http://schemas.openxmlformats.org/officeDocument/2006/customXml" ds:itemID="{E9643F2C-47FF-424C-8D1E-A7463EE8581C}">
+<ds:datastoreItem xmlns:ds="http://schemas.openxmlformats.org/officeDocument/2006/customXml" ds:itemID="{4C627A32-6931-4869-8208-00DFE4F9C190}">
   <ds:schemaRefs>
     <ds:schemaRef ds:uri="http://schemas.openxmlformats.org/officeDocument/2006/bibliography"/>
   </ds:schemaRefs>

</xml_diff>

<commit_message>
update usermanual and arrange cartdetail table and buyitem title
</commit_message>
<xml_diff>
--- a/User Manual.docx
+++ b/User Manual.docx
@@ -17,11 +17,9 @@
       <w:sdtEndPr>
         <w:rPr>
           <w:rFonts w:eastAsiaTheme="minorEastAsia"/>
-          <w:b/>
           <w:noProof/>
-          <w:sz w:val="36"/>
+          <w:sz w:val="24"/>
           <w:szCs w:val="24"/>
-          <w:u w:val="single"/>
         </w:rPr>
       </w:sdtEndPr>
       <w:sdtContent>
@@ -1022,20 +1020,12 @@
         <w:p>
           <w:pPr>
             <w:rPr>
-              <w:b/>
               <w:noProof/>
-              <w:sz w:val="36"/>
-              <w:szCs w:val="24"/>
-              <w:u w:val="single"/>
             </w:rPr>
           </w:pPr>
           <w:r>
             <w:rPr>
-              <w:b/>
               <w:noProof/>
-              <w:sz w:val="36"/>
-              <w:szCs w:val="24"/>
-              <w:u w:val="single"/>
             </w:rPr>
             <w:br w:type="page"/>
           </w:r>
@@ -1046,7 +1036,6 @@
       <w:sdtPr>
         <w:rPr>
           <w:rFonts w:asciiTheme="minorHAnsi" w:eastAsiaTheme="minorHAnsi" w:hAnsiTheme="minorHAnsi" w:cstheme="minorBidi"/>
-          <w:b w:val="0"/>
           <w:color w:val="auto"/>
           <w:sz w:val="22"/>
           <w:szCs w:val="22"/>
@@ -1060,8 +1049,10 @@
       <w:sdtEndPr>
         <w:rPr>
           <w:rFonts w:eastAsiaTheme="minorEastAsia"/>
-          <w:bCs/>
+          <w:b w:val="0"/>
           <w:noProof/>
+          <w:sz w:val="24"/>
+          <w:szCs w:val="24"/>
         </w:rPr>
       </w:sdtEndPr>
       <w:sdtContent>
@@ -1076,9 +1067,6 @@
         <w:p>
           <w:pPr>
             <w:pStyle w:val="TOC1"/>
-            <w:tabs>
-              <w:tab w:val="right" w:leader="dot" w:pos="9350"/>
-            </w:tabs>
             <w:rPr>
               <w:noProof/>
               <w:lang w:val="en-ID" w:eastAsia="en-ID"/>
@@ -1108,7 +1096,7 @@
             </w:rPr>
             <w:fldChar w:fldCharType="separate"/>
           </w:r>
-          <w:hyperlink w:anchor="_Toc515740292" w:history="1">
+          <w:hyperlink w:anchor="_Toc515782807" w:history="1">
             <w:r>
               <w:rPr>
                 <w:rStyle w:val="Hyperlink"/>
@@ -1135,7 +1123,7 @@
                 <w:noProof/>
                 <w:webHidden/>
               </w:rPr>
-              <w:instrText xml:space="preserve"> PAGEREF _Toc515740292 \h </w:instrText>
+              <w:instrText xml:space="preserve"> PAGEREF _Toc515782807 \h </w:instrText>
             </w:r>
             <w:r>
               <w:rPr>
@@ -1169,21 +1157,18 @@
         <w:p>
           <w:pPr>
             <w:pStyle w:val="TOC1"/>
-            <w:tabs>
-              <w:tab w:val="right" w:leader="dot" w:pos="9350"/>
-            </w:tabs>
             <w:rPr>
               <w:noProof/>
               <w:lang w:val="en-ID" w:eastAsia="en-ID"/>
             </w:rPr>
           </w:pPr>
-          <w:hyperlink w:anchor="_Toc515740293" w:history="1">
+          <w:hyperlink w:anchor="_Toc515782808" w:history="1">
             <w:r>
               <w:rPr>
                 <w:rStyle w:val="Hyperlink"/>
                 <w:noProof/>
               </w:rPr>
-              <w:t>STEPS</w:t>
+              <w:t>STARTING UP</w:t>
             </w:r>
             <w:r>
               <w:rPr>
@@ -1204,7 +1189,7 @@
                 <w:noProof/>
                 <w:webHidden/>
               </w:rPr>
-              <w:instrText xml:space="preserve"> PAGEREF _Toc515740293 \h </w:instrText>
+              <w:instrText xml:space="preserve"> PAGEREF _Toc515782808 \h </w:instrText>
             </w:r>
             <w:r>
               <w:rPr>
@@ -1238,20 +1223,31 @@
         <w:p>
           <w:pPr>
             <w:pStyle w:val="TOC2"/>
-            <w:tabs>
-              <w:tab w:val="right" w:leader="dot" w:pos="9350"/>
-            </w:tabs>
             <w:rPr>
               <w:noProof/>
               <w:lang w:val="en-ID" w:eastAsia="en-ID"/>
             </w:rPr>
           </w:pPr>
-          <w:hyperlink w:anchor="_Toc515740294" w:history="1">
+          <w:hyperlink w:anchor="_Toc515782809" w:history="1">
             <w:r>
               <w:rPr>
                 <w:rStyle w:val="Hyperlink"/>
                 <w:noProof/>
               </w:rPr>
+              <w:t>I.</w:t>
+            </w:r>
+            <w:r>
+              <w:rPr>
+                <w:noProof/>
+                <w:lang w:val="en-ID" w:eastAsia="en-ID"/>
+              </w:rPr>
+              <w:tab/>
+            </w:r>
+            <w:r>
+              <w:rPr>
+                <w:rStyle w:val="Hyperlink"/>
+                <w:noProof/>
+              </w:rPr>
               <w:t>Application Interface</w:t>
             </w:r>
             <w:r>
@@ -1273,7 +1269,7 @@
                 <w:noProof/>
                 <w:webHidden/>
               </w:rPr>
-              <w:instrText xml:space="preserve"> PAGEREF _Toc515740294 \h </w:instrText>
+              <w:instrText xml:space="preserve"> PAGEREF _Toc515782809 \h </w:instrText>
             </w:r>
             <w:r>
               <w:rPr>
@@ -1307,20 +1303,31 @@
         <w:p>
           <w:pPr>
             <w:pStyle w:val="TOC2"/>
-            <w:tabs>
-              <w:tab w:val="right" w:leader="dot" w:pos="9350"/>
-            </w:tabs>
             <w:rPr>
               <w:noProof/>
               <w:lang w:val="en-ID" w:eastAsia="en-ID"/>
             </w:rPr>
           </w:pPr>
-          <w:hyperlink w:anchor="_Toc515740295" w:history="1">
+          <w:hyperlink w:anchor="_Toc515782810" w:history="1">
             <w:r>
               <w:rPr>
                 <w:rStyle w:val="Hyperlink"/>
                 <w:noProof/>
               </w:rPr>
+              <w:t>II.</w:t>
+            </w:r>
+            <w:r>
+              <w:rPr>
+                <w:noProof/>
+                <w:lang w:val="en-ID" w:eastAsia="en-ID"/>
+              </w:rPr>
+              <w:tab/>
+            </w:r>
+            <w:r>
+              <w:rPr>
+                <w:rStyle w:val="Hyperlink"/>
+                <w:noProof/>
+              </w:rPr>
               <w:t>Login</w:t>
             </w:r>
             <w:r>
@@ -1342,7 +1349,7 @@
                 <w:noProof/>
                 <w:webHidden/>
               </w:rPr>
-              <w:instrText xml:space="preserve"> PAGEREF _Toc515740295 \h </w:instrText>
+              <w:instrText xml:space="preserve"> PAGEREF _Toc515782810 \h </w:instrText>
             </w:r>
             <w:r>
               <w:rPr>
@@ -1376,20 +1383,31 @@
         <w:p>
           <w:pPr>
             <w:pStyle w:val="TOC3"/>
-            <w:tabs>
-              <w:tab w:val="right" w:leader="dot" w:pos="9350"/>
-            </w:tabs>
             <w:rPr>
               <w:noProof/>
               <w:lang w:val="en-ID" w:eastAsia="en-ID"/>
             </w:rPr>
           </w:pPr>
-          <w:hyperlink w:anchor="_Toc515740296" w:history="1">
+          <w:hyperlink w:anchor="_Toc515782811" w:history="1">
             <w:r>
               <w:rPr>
                 <w:rStyle w:val="Hyperlink"/>
                 <w:noProof/>
               </w:rPr>
+              <w:t>a.</w:t>
+            </w:r>
+            <w:r>
+              <w:rPr>
+                <w:noProof/>
+                <w:lang w:val="en-ID" w:eastAsia="en-ID"/>
+              </w:rPr>
+              <w:tab/>
+            </w:r>
+            <w:r>
+              <w:rPr>
+                <w:rStyle w:val="Hyperlink"/>
+                <w:noProof/>
+              </w:rPr>
               <w:t>Registering an account</w:t>
             </w:r>
             <w:r>
@@ -1411,7 +1429,7 @@
                 <w:noProof/>
                 <w:webHidden/>
               </w:rPr>
-              <w:instrText xml:space="preserve"> PAGEREF _Toc515740296 \h </w:instrText>
+              <w:instrText xml:space="preserve"> PAGEREF _Toc515782811 \h </w:instrText>
             </w:r>
             <w:r>
               <w:rPr>
@@ -1445,21 +1463,32 @@
         <w:p>
           <w:pPr>
             <w:pStyle w:val="TOC3"/>
-            <w:tabs>
-              <w:tab w:val="right" w:leader="dot" w:pos="9350"/>
-            </w:tabs>
             <w:rPr>
               <w:noProof/>
               <w:lang w:val="en-ID" w:eastAsia="en-ID"/>
             </w:rPr>
           </w:pPr>
-          <w:hyperlink w:anchor="_Toc515740297" w:history="1">
+          <w:hyperlink w:anchor="_Toc515782812" w:history="1">
             <w:r>
               <w:rPr>
                 <w:rStyle w:val="Hyperlink"/>
                 <w:noProof/>
               </w:rPr>
-              <w:t>Logging in and logging out an account</w:t>
+              <w:t>b.</w:t>
+            </w:r>
+            <w:r>
+              <w:rPr>
+                <w:noProof/>
+                <w:lang w:val="en-ID" w:eastAsia="en-ID"/>
+              </w:rPr>
+              <w:tab/>
+            </w:r>
+            <w:r>
+              <w:rPr>
+                <w:rStyle w:val="Hyperlink"/>
+                <w:noProof/>
+              </w:rPr>
+              <w:t>Logging in and out an account</w:t>
             </w:r>
             <w:r>
               <w:rPr>
@@ -1480,7 +1509,7 @@
                 <w:noProof/>
                 <w:webHidden/>
               </w:rPr>
-              <w:instrText xml:space="preserve"> PAGEREF _Toc515740297 \h </w:instrText>
+              <w:instrText xml:space="preserve"> PAGEREF _Toc515782812 \h </w:instrText>
             </w:r>
             <w:r>
               <w:rPr>
@@ -1501,6 +1530,218 @@
                 <w:webHidden/>
               </w:rPr>
               <w:t>3</w:t>
+            </w:r>
+            <w:r>
+              <w:rPr>
+                <w:noProof/>
+                <w:webHidden/>
+              </w:rPr>
+              <w:fldChar w:fldCharType="end"/>
+            </w:r>
+          </w:hyperlink>
+        </w:p>
+        <w:p>
+          <w:pPr>
+            <w:pStyle w:val="TOC1"/>
+            <w:rPr>
+              <w:noProof/>
+              <w:lang w:val="en-ID" w:eastAsia="en-ID"/>
+            </w:rPr>
+          </w:pPr>
+          <w:hyperlink w:anchor="_Toc515782813" w:history="1">
+            <w:r>
+              <w:rPr>
+                <w:rStyle w:val="Hyperlink"/>
+                <w:noProof/>
+              </w:rPr>
+              <w:t>BUYER GUIDE</w:t>
+            </w:r>
+            <w:r>
+              <w:rPr>
+                <w:noProof/>
+                <w:webHidden/>
+              </w:rPr>
+              <w:tab/>
+            </w:r>
+            <w:r>
+              <w:rPr>
+                <w:noProof/>
+                <w:webHidden/>
+              </w:rPr>
+              <w:fldChar w:fldCharType="begin"/>
+            </w:r>
+            <w:r>
+              <w:rPr>
+                <w:noProof/>
+                <w:webHidden/>
+              </w:rPr>
+              <w:instrText xml:space="preserve"> PAGEREF _Toc515782813 \h </w:instrText>
+            </w:r>
+            <w:r>
+              <w:rPr>
+                <w:noProof/>
+                <w:webHidden/>
+              </w:rPr>
+            </w:r>
+            <w:r>
+              <w:rPr>
+                <w:noProof/>
+                <w:webHidden/>
+              </w:rPr>
+              <w:fldChar w:fldCharType="separate"/>
+            </w:r>
+            <w:r>
+              <w:rPr>
+                <w:noProof/>
+                <w:webHidden/>
+              </w:rPr>
+              <w:t>4</w:t>
+            </w:r>
+            <w:r>
+              <w:rPr>
+                <w:noProof/>
+                <w:webHidden/>
+              </w:rPr>
+              <w:fldChar w:fldCharType="end"/>
+            </w:r>
+          </w:hyperlink>
+        </w:p>
+        <w:p>
+          <w:pPr>
+            <w:pStyle w:val="TOC2"/>
+            <w:rPr>
+              <w:noProof/>
+              <w:lang w:val="en-ID" w:eastAsia="en-ID"/>
+            </w:rPr>
+          </w:pPr>
+          <w:hyperlink w:anchor="_Toc515782814" w:history="1">
+            <w:r>
+              <w:rPr>
+                <w:rStyle w:val="Hyperlink"/>
+                <w:noProof/>
+              </w:rPr>
+              <w:t>I.</w:t>
+            </w:r>
+            <w:r>
+              <w:rPr>
+                <w:noProof/>
+                <w:lang w:val="en-ID" w:eastAsia="en-ID"/>
+              </w:rPr>
+              <w:tab/>
+            </w:r>
+            <w:r>
+              <w:rPr>
+                <w:rStyle w:val="Hyperlink"/>
+                <w:noProof/>
+              </w:rPr>
+              <w:t>Navigating through the main page</w:t>
+            </w:r>
+            <w:r>
+              <w:rPr>
+                <w:noProof/>
+                <w:webHidden/>
+              </w:rPr>
+              <w:tab/>
+            </w:r>
+            <w:r>
+              <w:rPr>
+                <w:noProof/>
+                <w:webHidden/>
+              </w:rPr>
+              <w:fldChar w:fldCharType="begin"/>
+            </w:r>
+            <w:r>
+              <w:rPr>
+                <w:noProof/>
+                <w:webHidden/>
+              </w:rPr>
+              <w:instrText xml:space="preserve"> PAGEREF _Toc515782814 \h </w:instrText>
+            </w:r>
+            <w:r>
+              <w:rPr>
+                <w:noProof/>
+                <w:webHidden/>
+              </w:rPr>
+            </w:r>
+            <w:r>
+              <w:rPr>
+                <w:noProof/>
+                <w:webHidden/>
+              </w:rPr>
+              <w:fldChar w:fldCharType="separate"/>
+            </w:r>
+            <w:r>
+              <w:rPr>
+                <w:noProof/>
+                <w:webHidden/>
+              </w:rPr>
+              <w:t>4</w:t>
+            </w:r>
+            <w:r>
+              <w:rPr>
+                <w:noProof/>
+                <w:webHidden/>
+              </w:rPr>
+              <w:fldChar w:fldCharType="end"/>
+            </w:r>
+          </w:hyperlink>
+        </w:p>
+        <w:p>
+          <w:pPr>
+            <w:pStyle w:val="TOC1"/>
+            <w:rPr>
+              <w:noProof/>
+              <w:lang w:val="en-ID" w:eastAsia="en-ID"/>
+            </w:rPr>
+          </w:pPr>
+          <w:hyperlink w:anchor="_Toc515782815" w:history="1">
+            <w:r>
+              <w:rPr>
+                <w:rStyle w:val="Hyperlink"/>
+                <w:noProof/>
+              </w:rPr>
+              <w:t>SELLER GUIDE</w:t>
+            </w:r>
+            <w:r>
+              <w:rPr>
+                <w:noProof/>
+                <w:webHidden/>
+              </w:rPr>
+              <w:tab/>
+            </w:r>
+            <w:r>
+              <w:rPr>
+                <w:noProof/>
+                <w:webHidden/>
+              </w:rPr>
+              <w:fldChar w:fldCharType="begin"/>
+            </w:r>
+            <w:r>
+              <w:rPr>
+                <w:noProof/>
+                <w:webHidden/>
+              </w:rPr>
+              <w:instrText xml:space="preserve"> PAGEREF _Toc515782815 \h </w:instrText>
+            </w:r>
+            <w:r>
+              <w:rPr>
+                <w:noProof/>
+                <w:webHidden/>
+              </w:rPr>
+            </w:r>
+            <w:r>
+              <w:rPr>
+                <w:noProof/>
+                <w:webHidden/>
+              </w:rPr>
+              <w:fldChar w:fldCharType="separate"/>
+            </w:r>
+            <w:r>
+              <w:rPr>
+                <w:noProof/>
+                <w:webHidden/>
+              </w:rPr>
+              <w:t>5</w:t>
             </w:r>
             <w:r>
               <w:rPr>
@@ -1515,7 +1756,6 @@
           <w:r>
             <w:rPr>
               <w:b/>
-              <w:bCs/>
               <w:noProof/>
             </w:rPr>
             <w:fldChar w:fldCharType="end"/>
@@ -1555,74 +1795,44 @@
           <w:noProof/>
         </w:rPr>
       </w:pPr>
-      <w:bookmarkStart w:id="0" w:name="_Toc515740292"/>
+      <w:bookmarkStart w:id="0" w:name="_Toc515782807"/>
       <w:r>
         <w:lastRenderedPageBreak/>
         <w:t>PREFACE</w:t>
       </w:r>
       <w:bookmarkEnd w:id="0"/>
     </w:p>
+    <w:p/>
     <w:p>
-      <w:pPr>
-        <w:ind w:firstLine="720"/>
-        <w:rPr>
-          <w:sz w:val="24"/>
-          <w:szCs w:val="24"/>
-        </w:rPr>
-      </w:pPr>
+      <w:r>
+        <w:t>This app is created as a solution for people selling and buying mobile devices easily in few steps. In this manual, we will provide all of steps in using this application. We hope that this application will be beneficial for people that are using it.</w:t>
+      </w:r>
     </w:p>
+    <w:p/>
     <w:p>
       <w:pPr>
-        <w:ind w:firstLine="720"/>
-        <w:rPr>
-          <w:sz w:val="24"/>
-          <w:szCs w:val="24"/>
-        </w:rPr>
-      </w:pPr>
-      <w:r>
-        <w:rPr>
-          <w:sz w:val="24"/>
-          <w:szCs w:val="24"/>
-        </w:rPr>
-        <w:t>This app is created as a solution for people selling and buying mobile devices easily in few steps. In this manual, we will provide all of steps in using this application. We hope that this application will be beneficial for people that are using it.</w:t>
-      </w:r>
-    </w:p>
-    <w:p>
-      <w:pPr>
-        <w:jc w:val="center"/>
-        <w:rPr>
-          <w:sz w:val="24"/>
-          <w:szCs w:val="24"/>
-        </w:rPr>
-      </w:pPr>
-    </w:p>
-    <w:p>
-      <w:pPr>
         <w:pStyle w:val="Heading1"/>
-        <w:rPr>
-          <w:b w:val="0"/>
-        </w:rPr>
-      </w:pPr>
+      </w:pPr>
+      <w:bookmarkStart w:id="1" w:name="_Toc515782808"/>
       <w:r>
         <w:t>STARTING UP</w:t>
-      </w:r>
-    </w:p>
-    <w:p>
-      <w:pPr>
-        <w:pStyle w:val="Heading2"/>
-      </w:pPr>
-      <w:bookmarkStart w:id="1" w:name="_Toc515740294"/>
-      <w:r>
-        <w:t>Application Interface</w:t>
       </w:r>
       <w:bookmarkEnd w:id="1"/>
     </w:p>
     <w:p>
       <w:pPr>
-        <w:rPr>
-          <w:b/>
+        <w:pStyle w:val="Heading2"/>
+      </w:pPr>
+      <w:bookmarkStart w:id="2" w:name="_Toc515782809"/>
+      <w:r>
+        <w:t>Application Interface</w:t>
+      </w:r>
+      <w:bookmarkEnd w:id="2"/>
+    </w:p>
+    <w:p>
+      <w:pPr>
+        <w:rPr>
           <w:sz w:val="28"/>
-          <w:szCs w:val="24"/>
         </w:rPr>
       </w:pPr>
       <w:r>
@@ -1630,10 +1840,10 @@
           <w:noProof/>
         </w:rPr>
         <w:drawing>
-          <wp:inline distT="0" distB="0" distL="0" distR="0" wp14:anchorId="6201756B" wp14:editId="6D028307">
-            <wp:extent cx="5935980" cy="3625215"/>
-            <wp:effectExtent l="0" t="0" r="7620" b="0"/>
-            <wp:docPr id="1" name="Picture 1"/>
+          <wp:inline distT="0" distB="0" distL="0" distR="0" wp14:anchorId="2CB6A467" wp14:editId="6D2D3740">
+            <wp:extent cx="5943600" cy="3609340"/>
+            <wp:effectExtent l="0" t="0" r="0" b="0"/>
+            <wp:docPr id="2" name="Picture 2"/>
             <wp:cNvGraphicFramePr>
               <a:graphicFrameLocks xmlns:a="http://schemas.openxmlformats.org/drawingml/2006/main" noChangeAspect="1"/>
             </wp:cNvGraphicFramePr>
@@ -1644,27 +1854,20 @@
                     <pic:cNvPr id="1" name=""/>
                     <pic:cNvPicPr/>
                   </pic:nvPicPr>
-                  <pic:blipFill rotWithShape="1">
+                  <pic:blipFill>
                     <a:blip r:embed="rId8"/>
-                    <a:srcRect r="128"/>
-                    <a:stretch/>
+                    <a:stretch>
+                      <a:fillRect/>
+                    </a:stretch>
                   </pic:blipFill>
-                  <pic:spPr bwMode="auto">
+                  <pic:spPr>
                     <a:xfrm>
                       <a:off x="0" y="0"/>
-                      <a:ext cx="5935980" cy="3625215"/>
+                      <a:ext cx="5943600" cy="3609340"/>
                     </a:xfrm>
                     <a:prstGeom prst="rect">
                       <a:avLst/>
                     </a:prstGeom>
-                    <a:ln>
-                      <a:noFill/>
-                    </a:ln>
-                    <a:extLst>
-                      <a:ext uri="{53640926-AAD7-44D8-BBD7-CCE9431645EC}">
-                        <a14:shadowObscured xmlns:a14="http://schemas.microsoft.com/office/drawing/2010/main"/>
-                      </a:ext>
-                    </a:extLst>
                   </pic:spPr>
                 </pic:pic>
               </a:graphicData>
@@ -1677,16 +1880,16 @@
       <w:pPr>
         <w:rPr>
           <w:i/>
-          <w:sz w:val="24"/>
-          <w:szCs w:val="24"/>
-        </w:rPr>
-      </w:pPr>
-      <w:r>
-        <w:rPr>
-          <w:sz w:val="24"/>
-          <w:szCs w:val="24"/>
-        </w:rPr>
-        <w:t xml:space="preserve">On the main page, there are search bar, log in button and the items that are on sale along with the prices. There’s also a button for next page to see other items on sale. To register an account or login, click on </w:t>
+        </w:rPr>
+      </w:pPr>
+      <w:r>
+        <w:t xml:space="preserve">On the main page, there are search bar, log in button and the items that are on sale along with the prices. There’s also a button for next </w:t>
+      </w:r>
+      <w:r>
+        <w:t>page to</w:t>
+      </w:r>
+      <w:r>
+        <w:t xml:space="preserve"> see other items on sale. To register an account or login, click on </w:t>
       </w:r>
       <w:r>
         <w:rPr>
@@ -1729,99 +1932,60 @@
         </w:drawing>
       </w:r>
       <w:r>
-        <w:rPr>
-          <w:sz w:val="24"/>
-          <w:szCs w:val="24"/>
-        </w:rPr>
         <w:t xml:space="preserve">button. </w:t>
       </w:r>
       <w:r>
         <w:rPr>
           <w:i/>
-          <w:sz w:val="24"/>
-          <w:szCs w:val="24"/>
         </w:rPr>
         <w:t xml:space="preserve">(Skip to Step </w:t>
       </w:r>
       <w:r>
         <w:rPr>
           <w:i/>
-          <w:sz w:val="24"/>
-          <w:szCs w:val="24"/>
         </w:rPr>
         <w:t>IIB</w:t>
       </w:r>
       <w:r>
         <w:rPr>
           <w:i/>
-          <w:sz w:val="24"/>
-          <w:szCs w:val="24"/>
         </w:rPr>
         <w:t>, to login into the account.)</w:t>
       </w:r>
     </w:p>
+    <w:p/>
+    <w:p/>
+    <w:p/>
+    <w:p/>
     <w:p>
       <w:pPr>
-        <w:rPr>
-          <w:sz w:val="24"/>
-          <w:szCs w:val="24"/>
-        </w:rPr>
-      </w:pPr>
-    </w:p>
-    <w:p>
-      <w:pPr>
-        <w:rPr>
-          <w:sz w:val="24"/>
-          <w:szCs w:val="24"/>
-        </w:rPr>
-      </w:pPr>
-    </w:p>
-    <w:p>
-      <w:pPr>
-        <w:rPr>
-          <w:sz w:val="24"/>
-          <w:szCs w:val="24"/>
-        </w:rPr>
-      </w:pPr>
-    </w:p>
-    <w:p>
-      <w:pPr>
-        <w:rPr>
-          <w:sz w:val="24"/>
-          <w:szCs w:val="24"/>
-        </w:rPr>
-      </w:pPr>
-    </w:p>
-    <w:p>
-      <w:pPr>
         <w:pStyle w:val="Heading2"/>
       </w:pPr>
-      <w:bookmarkStart w:id="2" w:name="_Toc515740295"/>
+      <w:bookmarkStart w:id="3" w:name="_Toc515782810"/>
       <w:r>
         <w:lastRenderedPageBreak/>
         <w:t>Login</w:t>
-      </w:r>
-      <w:bookmarkEnd w:id="2"/>
-    </w:p>
-    <w:p>
-      <w:pPr>
-        <w:pStyle w:val="Heading3"/>
-      </w:pPr>
-      <w:bookmarkStart w:id="3" w:name="_Toc515740296"/>
-      <w:r>
-        <w:t>Registering</w:t>
-      </w:r>
-      <w:r>
-        <w:t xml:space="preserve"> an account</w:t>
       </w:r>
       <w:bookmarkEnd w:id="3"/>
     </w:p>
     <w:p>
       <w:pPr>
+        <w:pStyle w:val="Heading3"/>
+      </w:pPr>
+      <w:bookmarkStart w:id="4" w:name="_Toc515782811"/>
+      <w:r>
+        <w:t>Registering</w:t>
+      </w:r>
+      <w:r>
+        <w:t xml:space="preserve"> an account</w:t>
+      </w:r>
+      <w:bookmarkEnd w:id="4"/>
+    </w:p>
+    <w:p>
+      <w:pPr>
         <w:rPr>
           <w:b/>
           <w:sz w:val="28"/>
-          <w:szCs w:val="24"/>
         </w:rPr>
       </w:pPr>
       <w:r>
@@ -1885,10 +2049,6 @@
         </w:drawing>
       </w:r>
       <w:r>
-        <w:rPr>
-          <w:sz w:val="24"/>
-          <w:szCs w:val="24"/>
-        </w:rPr>
         <w:t xml:space="preserve">On the login form, click on the </w:t>
       </w:r>
       <w:r>
@@ -1898,10 +2058,6 @@
         <w:t>Register</w:t>
       </w:r>
       <w:r>
-        <w:rPr>
-          <w:sz w:val="24"/>
-          <w:szCs w:val="24"/>
-        </w:rPr>
         <w:t xml:space="preserve"> button.</w:t>
       </w:r>
       <w:r>
@@ -1911,36 +2067,13 @@
         <w:t xml:space="preserve"> </w:t>
       </w:r>
     </w:p>
+    <w:p/>
+    <w:p/>
+    <w:p/>
     <w:p>
       <w:pPr>
         <w:rPr>
           <w:sz w:val="28"/>
-          <w:szCs w:val="24"/>
-        </w:rPr>
-      </w:pPr>
-    </w:p>
-    <w:p>
-      <w:pPr>
-        <w:rPr>
-          <w:sz w:val="28"/>
-          <w:szCs w:val="24"/>
-        </w:rPr>
-      </w:pPr>
-    </w:p>
-    <w:p>
-      <w:pPr>
-        <w:rPr>
-          <w:sz w:val="28"/>
-          <w:szCs w:val="24"/>
-        </w:rPr>
-      </w:pPr>
-    </w:p>
-    <w:p>
-      <w:pPr>
-        <w:rPr>
-          <w:b/>
-          <w:sz w:val="28"/>
-          <w:szCs w:val="24"/>
         </w:rPr>
       </w:pPr>
       <w:r>
@@ -2013,17 +2146,7 @@
       </w:r>
     </w:p>
     <w:p>
-      <w:pPr>
-        <w:rPr>
-          <w:sz w:val="24"/>
-          <w:szCs w:val="24"/>
-        </w:rPr>
-      </w:pPr>
-      <w:r>
-        <w:rPr>
-          <w:sz w:val="24"/>
-          <w:szCs w:val="24"/>
-        </w:rPr>
+      <w:r>
         <w:t>At the register form, fill out the form and submit it.</w:t>
       </w:r>
     </w:p>
@@ -2032,107 +2155,41 @@
         <w:rPr>
           <w:b/>
           <w:sz w:val="28"/>
-          <w:szCs w:val="24"/>
         </w:rPr>
       </w:pPr>
       <w:r>
         <w:rPr>
           <w:b/>
           <w:i/>
-          <w:sz w:val="24"/>
-          <w:szCs w:val="24"/>
         </w:rPr>
         <w:t>Note</w:t>
       </w:r>
       <w:r>
-        <w:rPr>
-          <w:sz w:val="24"/>
-          <w:szCs w:val="24"/>
-        </w:rPr>
         <w:t xml:space="preserve">: You must fill in the password with </w:t>
       </w:r>
       <w:r>
         <w:rPr>
           <w:b/>
-          <w:sz w:val="24"/>
-          <w:szCs w:val="24"/>
         </w:rPr>
         <w:t>eight</w:t>
       </w:r>
       <w:r>
-        <w:rPr>
-          <w:sz w:val="24"/>
-          <w:szCs w:val="24"/>
-        </w:rPr>
         <w:t xml:space="preserve"> (8) or more characters</w:t>
       </w:r>
       <w:r>
-        <w:rPr>
-          <w:sz w:val="24"/>
-          <w:szCs w:val="24"/>
-        </w:rPr>
-        <w:t xml:space="preserve"> and email must use “@” and “.”.</w:t>
-      </w:r>
-      <w:bookmarkStart w:id="4" w:name="_GoBack"/>
-      <w:bookmarkEnd w:id="4"/>
-      <w:r>
-        <w:rPr>
-          <w:sz w:val="24"/>
-          <w:szCs w:val="24"/>
-        </w:rPr>
-        <w:t xml:space="preserve"> </w:t>
+        <w:t xml:space="preserve"> and email must use “@” and “.”. </w:t>
       </w:r>
     </w:p>
+    <w:p/>
+    <w:p/>
+    <w:p/>
+    <w:p/>
+    <w:p/>
     <w:p>
       <w:pPr>
-        <w:rPr>
-          <w:b/>
-          <w:sz w:val="28"/>
-          <w:szCs w:val="24"/>
-        </w:rPr>
-      </w:pPr>
-    </w:p>
-    <w:p>
-      <w:pPr>
-        <w:rPr>
-          <w:b/>
-          <w:sz w:val="28"/>
-          <w:szCs w:val="24"/>
-        </w:rPr>
-      </w:pPr>
-    </w:p>
-    <w:p>
-      <w:pPr>
-        <w:rPr>
-          <w:b/>
-          <w:sz w:val="28"/>
-          <w:szCs w:val="24"/>
-        </w:rPr>
-      </w:pPr>
-    </w:p>
-    <w:p>
-      <w:pPr>
-        <w:rPr>
-          <w:b/>
-          <w:sz w:val="28"/>
-          <w:szCs w:val="24"/>
-        </w:rPr>
-      </w:pPr>
-    </w:p>
-    <w:p>
-      <w:pPr>
-        <w:rPr>
-          <w:b/>
-          <w:sz w:val="28"/>
-          <w:szCs w:val="24"/>
-        </w:rPr>
-      </w:pPr>
-    </w:p>
-    <w:p>
-      <w:pPr>
         <w:pStyle w:val="Heading3"/>
       </w:pPr>
-      <w:bookmarkStart w:id="5" w:name="_Toc515740297"/>
+      <w:bookmarkStart w:id="5" w:name="_Toc515782812"/>
       <w:r>
         <w:t>Logging in and out an account</w:t>
       </w:r>
@@ -2140,13 +2197,9 @@
     </w:p>
     <w:p>
       <w:pPr>
-        <w:tabs>
-          <w:tab w:val="left" w:pos="960"/>
-        </w:tabs>
         <w:rPr>
           <w:b/>
           <w:sz w:val="28"/>
-          <w:szCs w:val="24"/>
         </w:rPr>
       </w:pPr>
       <w:r>
@@ -2210,76 +2263,37 @@
         </w:drawing>
       </w:r>
       <w:r>
-        <w:rPr>
-          <w:sz w:val="24"/>
-          <w:szCs w:val="24"/>
-        </w:rPr>
         <w:t>To log in, you must enter your username and password that you’ve registered earlier. Then, click Login.</w:t>
       </w:r>
       <w:r>
         <w:rPr>
           <w:b/>
           <w:sz w:val="28"/>
-          <w:szCs w:val="24"/>
         </w:rPr>
         <w:tab/>
+      </w:r>
+    </w:p>
+    <w:p/>
+    <w:p/>
+    <w:p/>
+    <w:p/>
+    <w:p>
+      <w:pPr>
+        <w:rPr>
+          <w:noProof/>
+        </w:rPr>
+      </w:pPr>
+      <w:r>
+        <w:rPr>
+          <w:noProof/>
+        </w:rPr>
+        <w:t>If the login successful, it should take you back to the main page and on the top-right corner should look like this:</w:t>
       </w:r>
     </w:p>
     <w:p>
       <w:pPr>
         <w:rPr>
-          <w:b/>
           <w:sz w:val="28"/>
-          <w:szCs w:val="24"/>
-        </w:rPr>
-      </w:pPr>
-    </w:p>
-    <w:p>
-      <w:pPr>
-        <w:rPr>
-          <w:b/>
-          <w:sz w:val="28"/>
-          <w:szCs w:val="24"/>
-        </w:rPr>
-      </w:pPr>
-    </w:p>
-    <w:p>
-      <w:pPr>
-        <w:rPr>
-          <w:b/>
-          <w:sz w:val="28"/>
-          <w:szCs w:val="24"/>
-        </w:rPr>
-      </w:pPr>
-    </w:p>
-    <w:p>
-      <w:pPr>
-        <w:rPr>
-          <w:b/>
-          <w:sz w:val="28"/>
-          <w:szCs w:val="24"/>
-        </w:rPr>
-      </w:pPr>
-    </w:p>
-    <w:p>
-      <w:pPr>
-        <w:rPr>
-          <w:noProof/>
-        </w:rPr>
-      </w:pPr>
-      <w:r>
-        <w:rPr>
-          <w:noProof/>
-        </w:rPr>
-        <w:t>If the login successful, it should take you back to the main page and on the top-right corner should look like this:</w:t>
-      </w:r>
-    </w:p>
-    <w:p>
-      <w:pPr>
-        <w:rPr>
-          <w:b/>
-          <w:sz w:val="28"/>
-          <w:szCs w:val="24"/>
         </w:rPr>
       </w:pPr>
       <w:r>
@@ -2331,14 +2345,231 @@
         <w:br w:type="textWrapping" w:clear="all"/>
       </w:r>
     </w:p>
+    <w:p/>
     <w:p>
       <w:pPr>
+        <w:pStyle w:val="Heading2"/>
+      </w:pPr>
+      <w:r>
+        <w:lastRenderedPageBreak/>
+        <w:t>Adding address and other account details</w:t>
+      </w:r>
+    </w:p>
+    <w:p>
+      <w:r>
+        <w:t>Before you can buy and sell items, you need to add an address.</w:t>
+      </w:r>
+    </w:p>
+    <w:p>
+      <w:r>
+        <w:t xml:space="preserve">Click on the top-right where it shows something like this </w:t>
+      </w:r>
+      <w:r>
+        <w:rPr>
+          <w:rFonts w:cstheme="minorHAnsi"/>
+        </w:rPr>
+        <w:t>→</w:t>
+      </w:r>
+      <w:r>
+        <w:t xml:space="preserve"> </w:t>
+      </w:r>
+      <w:r>
+        <w:rPr>
+          <w:noProof/>
+        </w:rPr>
+        <w:drawing>
+          <wp:inline distT="0" distB="0" distL="0" distR="0" wp14:anchorId="561FA8F1" wp14:editId="7DD6262D">
+            <wp:extent cx="1013460" cy="187270"/>
+            <wp:effectExtent l="0" t="0" r="0" b="3810"/>
+            <wp:docPr id="32" name="Picture 32"/>
+            <wp:cNvGraphicFramePr>
+              <a:graphicFrameLocks xmlns:a="http://schemas.openxmlformats.org/drawingml/2006/main" noChangeAspect="1"/>
+            </wp:cNvGraphicFramePr>
+            <a:graphic xmlns:a="http://schemas.openxmlformats.org/drawingml/2006/main">
+              <a:graphicData uri="http://schemas.openxmlformats.org/drawingml/2006/picture">
+                <pic:pic xmlns:pic="http://schemas.openxmlformats.org/drawingml/2006/picture">
+                  <pic:nvPicPr>
+                    <pic:cNvPr id="1" name=""/>
+                    <pic:cNvPicPr/>
+                  </pic:nvPicPr>
+                  <pic:blipFill>
+                    <a:blip r:embed="rId14"/>
+                    <a:stretch>
+                      <a:fillRect/>
+                    </a:stretch>
+                  </pic:blipFill>
+                  <pic:spPr>
+                    <a:xfrm>
+                      <a:off x="0" y="0"/>
+                      <a:ext cx="1096794" cy="202669"/>
+                    </a:xfrm>
+                    <a:prstGeom prst="rect">
+                      <a:avLst/>
+                    </a:prstGeom>
+                  </pic:spPr>
+                </pic:pic>
+              </a:graphicData>
+            </a:graphic>
+          </wp:inline>
+        </w:drawing>
+      </w:r>
+    </w:p>
+    <w:p>
+      <w:r>
+        <w:rPr>
+          <w:noProof/>
+        </w:rPr>
+        <w:drawing>
+          <wp:inline distT="0" distB="0" distL="0" distR="0" wp14:anchorId="34EDBEF4" wp14:editId="14923217">
+            <wp:extent cx="3982138" cy="2049780"/>
+            <wp:effectExtent l="0" t="0" r="0" b="7620"/>
+            <wp:docPr id="33" name="Picture 33"/>
+            <wp:cNvGraphicFramePr>
+              <a:graphicFrameLocks xmlns:a="http://schemas.openxmlformats.org/drawingml/2006/main" noChangeAspect="1"/>
+            </wp:cNvGraphicFramePr>
+            <a:graphic xmlns:a="http://schemas.openxmlformats.org/drawingml/2006/main">
+              <a:graphicData uri="http://schemas.openxmlformats.org/drawingml/2006/picture">
+                <pic:pic xmlns:pic="http://schemas.openxmlformats.org/drawingml/2006/picture">
+                  <pic:nvPicPr>
+                    <pic:cNvPr id="1" name=""/>
+                    <pic:cNvPicPr/>
+                  </pic:nvPicPr>
+                  <pic:blipFill>
+                    <a:blip r:embed="rId15">
+                      <a:extLst>
+                        <a:ext uri="{28A0092B-C50C-407E-A947-70E740481C1C}">
+                          <a14:useLocalDpi xmlns:a14="http://schemas.microsoft.com/office/drawing/2010/main" val="0"/>
+                        </a:ext>
+                      </a:extLst>
+                    </a:blip>
+                    <a:stretch>
+                      <a:fillRect/>
+                    </a:stretch>
+                  </pic:blipFill>
+                  <pic:spPr>
+                    <a:xfrm>
+                      <a:off x="0" y="0"/>
+                      <a:ext cx="3982138" cy="2049780"/>
+                    </a:xfrm>
+                    <a:prstGeom prst="rect">
+                      <a:avLst/>
+                    </a:prstGeom>
+                  </pic:spPr>
+                </pic:pic>
+              </a:graphicData>
+            </a:graphic>
+          </wp:inline>
+        </w:drawing>
+      </w:r>
+    </w:p>
+    <w:p>
+      <w:r>
+        <w:t>Click Add New Address and fill out the form:</w:t>
+      </w:r>
+    </w:p>
+    <w:p>
+      <w:r>
+        <w:rPr>
+          <w:noProof/>
+        </w:rPr>
+        <w:drawing>
+          <wp:anchor distT="0" distB="0" distL="114300" distR="114300" simplePos="0" relativeHeight="251700224" behindDoc="0" locked="0" layoutInCell="1" allowOverlap="1" wp14:anchorId="7AFD1F36" wp14:editId="1C535B01">
+            <wp:simplePos x="914400" y="4274820"/>
+            <wp:positionH relativeFrom="column">
+              <wp:align>left</wp:align>
+            </wp:positionH>
+            <wp:positionV relativeFrom="paragraph">
+              <wp:align>top</wp:align>
+            </wp:positionV>
+            <wp:extent cx="2194560" cy="1806977"/>
+            <wp:effectExtent l="0" t="0" r="0" b="3175"/>
+            <wp:wrapSquare wrapText="bothSides"/>
+            <wp:docPr id="35" name="Picture 35"/>
+            <wp:cNvGraphicFramePr>
+              <a:graphicFrameLocks xmlns:a="http://schemas.openxmlformats.org/drawingml/2006/main" noChangeAspect="1"/>
+            </wp:cNvGraphicFramePr>
+            <a:graphic xmlns:a="http://schemas.openxmlformats.org/drawingml/2006/main">
+              <a:graphicData uri="http://schemas.openxmlformats.org/drawingml/2006/picture">
+                <pic:pic xmlns:pic="http://schemas.openxmlformats.org/drawingml/2006/picture">
+                  <pic:nvPicPr>
+                    <pic:cNvPr id="1" name=""/>
+                    <pic:cNvPicPr/>
+                  </pic:nvPicPr>
+                  <pic:blipFill>
+                    <a:blip r:embed="rId16">
+                      <a:extLst>
+                        <a:ext uri="{28A0092B-C50C-407E-A947-70E740481C1C}">
+                          <a14:useLocalDpi xmlns:a14="http://schemas.microsoft.com/office/drawing/2010/main" val="0"/>
+                        </a:ext>
+                      </a:extLst>
+                    </a:blip>
+                    <a:stretch>
+                      <a:fillRect/>
+                    </a:stretch>
+                  </pic:blipFill>
+                  <pic:spPr>
+                    <a:xfrm>
+                      <a:off x="0" y="0"/>
+                      <a:ext cx="2194560" cy="1806977"/>
+                    </a:xfrm>
+                    <a:prstGeom prst="rect">
+                      <a:avLst/>
+                    </a:prstGeom>
+                  </pic:spPr>
+                </pic:pic>
+              </a:graphicData>
+            </a:graphic>
+          </wp:anchor>
+        </w:drawing>
+      </w:r>
+      <w:r>
+        <w:t>Click Submit, and you’re done! To add another address, just repeat the steps.</w:t>
+      </w:r>
+    </w:p>
+    <w:p>
+      <w:r>
+        <w:t xml:space="preserve">To edit or delete an address, just click the address from the list box and change the text and click </w:t>
+      </w:r>
+      <w:r>
+        <w:rPr>
+          <w:b/>
+        </w:rPr>
+        <w:t>Update</w:t>
+      </w:r>
+      <w:r>
+        <w:t xml:space="preserve"> to update an address or </w:t>
+      </w:r>
+      <w:r>
+        <w:rPr>
+          <w:b/>
+        </w:rPr>
+        <w:t>Delete</w:t>
+      </w:r>
+      <w:r>
+        <w:t xml:space="preserve"> to delete the address.</w:t>
+      </w:r>
+      <w:r>
+        <w:br w:type="textWrapping" w:clear="all"/>
+      </w:r>
+      <w:r>
+        <w:br w:type="textWrapping" w:clear="all"/>
+      </w:r>
+    </w:p>
+    <w:p>
+      <w:r>
+        <w:br w:type="page"/>
+      </w:r>
+    </w:p>
+    <w:p>
+      <w:pPr>
         <w:pStyle w:val="Heading1"/>
       </w:pPr>
+      <w:bookmarkStart w:id="6" w:name="_Toc515782813"/>
       <w:r>
         <w:lastRenderedPageBreak/>
         <w:t>BUYER GUIDE</w:t>
       </w:r>
+      <w:bookmarkEnd w:id="6"/>
     </w:p>
     <w:p>
       <w:pPr>
@@ -2347,61 +2578,2179 @@
           <w:ilvl w:val="0"/>
           <w:numId w:val="4"/>
         </w:numPr>
+      </w:pPr>
+      <w:bookmarkStart w:id="7" w:name="_Toc515782814"/>
+      <w:r>
+        <w:rPr>
+          <w:noProof/>
+        </w:rPr>
+        <mc:AlternateContent>
+          <mc:Choice Requires="wps">
+            <w:drawing>
+              <wp:anchor distT="0" distB="0" distL="114300" distR="114300" simplePos="0" relativeHeight="251676672" behindDoc="0" locked="0" layoutInCell="1" allowOverlap="1" wp14:anchorId="3F3B25A3" wp14:editId="0C163DCB">
+                <wp:simplePos x="0" y="0"/>
+                <wp:positionH relativeFrom="column">
+                  <wp:posOffset>4678680</wp:posOffset>
+                </wp:positionH>
+                <wp:positionV relativeFrom="paragraph">
+                  <wp:posOffset>148590</wp:posOffset>
+                </wp:positionV>
+                <wp:extent cx="266700" cy="297180"/>
+                <wp:effectExtent l="0" t="0" r="19050" b="26670"/>
+                <wp:wrapNone/>
+                <wp:docPr id="14" name="Text Box 14"/>
+                <wp:cNvGraphicFramePr/>
+                <a:graphic xmlns:a="http://schemas.openxmlformats.org/drawingml/2006/main">
+                  <a:graphicData uri="http://schemas.microsoft.com/office/word/2010/wordprocessingShape">
+                    <wps:wsp>
+                      <wps:cNvSpPr txBox="1"/>
+                      <wps:spPr>
+                        <a:xfrm>
+                          <a:off x="0" y="0"/>
+                          <a:ext cx="266700" cy="297180"/>
+                        </a:xfrm>
+                        <a:prstGeom prst="rect">
+                          <a:avLst/>
+                        </a:prstGeom>
+                        <a:solidFill>
+                          <a:schemeClr val="lt1"/>
+                        </a:solidFill>
+                        <a:ln w="6350">
+                          <a:solidFill>
+                            <a:prstClr val="black"/>
+                          </a:solidFill>
+                        </a:ln>
+                      </wps:spPr>
+                      <wps:txbx>
+                        <w:txbxContent>
+                          <w:p>
+                            <w:pPr>
+                              <w:rPr>
+                                <w:color w:val="FF0000"/>
+                              </w:rPr>
+                            </w:pPr>
+                            <w:r>
+                              <w:rPr>
+                                <w:color w:val="FF0000"/>
+                              </w:rPr>
+                              <w:t>2</w:t>
+                            </w:r>
+                          </w:p>
+                          <w:p/>
+                        </w:txbxContent>
+                      </wps:txbx>
+                      <wps:bodyPr rot="0" spcFirstLastPara="0" vertOverflow="overflow" horzOverflow="overflow" vert="horz" wrap="square" lIns="91440" tIns="45720" rIns="91440" bIns="45720" numCol="1" spcCol="0" rtlCol="0" fromWordArt="0" anchor="t" anchorCtr="0" forceAA="0" compatLnSpc="1">
+                        <a:prstTxWarp prst="textNoShape">
+                          <a:avLst/>
+                        </a:prstTxWarp>
+                        <a:noAutofit/>
+                      </wps:bodyPr>
+                    </wps:wsp>
+                  </a:graphicData>
+                </a:graphic>
+                <wp14:sizeRelH relativeFrom="margin">
+                  <wp14:pctWidth>0</wp14:pctWidth>
+                </wp14:sizeRelH>
+                <wp14:sizeRelV relativeFrom="margin">
+                  <wp14:pctHeight>0</wp14:pctHeight>
+                </wp14:sizeRelV>
+              </wp:anchor>
+            </w:drawing>
+          </mc:Choice>
+          <mc:Fallback>
+            <w:pict>
+              <v:shape w14:anchorId="3F3B25A3" id="Text Box 14" o:spid="_x0000_s1028" type="#_x0000_t202" style="position:absolute;left:0;text-align:left;margin-left:368.4pt;margin-top:11.7pt;width:21pt;height:23.4pt;z-index:251676672;visibility:visible;mso-wrap-style:square;mso-width-percent:0;mso-height-percent:0;mso-wrap-distance-left:9pt;mso-wrap-distance-top:0;mso-wrap-distance-right:9pt;mso-wrap-distance-bottom:0;mso-position-horizontal:absolute;mso-position-horizontal-relative:text;mso-position-vertical:absolute;mso-position-vertical-relative:text;mso-width-percent:0;mso-height-percent:0;mso-width-relative:margin;mso-height-relative:margin;v-text-anchor:top" o:gfxdata="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" fillcolor="white [3201]" strokeweight=".5pt">
+                <v:textbox>
+                  <w:txbxContent>
+                    <w:p>
+                      <w:pPr>
+                        <w:rPr>
+                          <w:color w:val="FF0000"/>
+                        </w:rPr>
+                      </w:pPr>
+                      <w:r>
+                        <w:rPr>
+                          <w:color w:val="FF0000"/>
+                        </w:rPr>
+                        <w:t>2</w:t>
+                      </w:r>
+                    </w:p>
+                    <w:p/>
+                  </w:txbxContent>
+                </v:textbox>
+              </v:shape>
+            </w:pict>
+          </mc:Fallback>
+        </mc:AlternateContent>
+      </w:r>
+      <w:r>
+        <w:t>Navigating through the main page</w:t>
+      </w:r>
+      <w:bookmarkEnd w:id="7"/>
+    </w:p>
+    <w:p>
+      <w:r>
+        <w:t>We’ll give some brief description about the main page:</w:t>
+      </w:r>
+    </w:p>
+    <w:p>
+      <w:r>
+        <w:rPr>
+          <w:noProof/>
+        </w:rPr>
+        <mc:AlternateContent>
+          <mc:Choice Requires="wps">
+            <w:drawing>
+              <wp:anchor distT="0" distB="0" distL="114300" distR="114300" simplePos="0" relativeHeight="251683840" behindDoc="0" locked="0" layoutInCell="1" allowOverlap="1" wp14:anchorId="65C954A0" wp14:editId="0F1F1D71">
+                <wp:simplePos x="0" y="0"/>
+                <wp:positionH relativeFrom="column">
+                  <wp:posOffset>5768340</wp:posOffset>
+                </wp:positionH>
+                <wp:positionV relativeFrom="paragraph">
+                  <wp:posOffset>663575</wp:posOffset>
+                </wp:positionV>
+                <wp:extent cx="91440" cy="220980"/>
+                <wp:effectExtent l="38100" t="38100" r="22860" b="26670"/>
+                <wp:wrapNone/>
+                <wp:docPr id="19" name="Straight Arrow Connector 19"/>
+                <wp:cNvGraphicFramePr/>
+                <a:graphic xmlns:a="http://schemas.openxmlformats.org/drawingml/2006/main">
+                  <a:graphicData uri="http://schemas.microsoft.com/office/word/2010/wordprocessingShape">
+                    <wps:wsp>
+                      <wps:cNvCnPr/>
+                      <wps:spPr>
+                        <a:xfrm flipH="1" flipV="1">
+                          <a:off x="0" y="0"/>
+                          <a:ext cx="91440" cy="220980"/>
+                        </a:xfrm>
+                        <a:prstGeom prst="straightConnector1">
+                          <a:avLst/>
+                        </a:prstGeom>
+                        <a:ln>
+                          <a:tailEnd type="triangle"/>
+                        </a:ln>
+                      </wps:spPr>
+                      <wps:style>
+                        <a:lnRef idx="3">
+                          <a:schemeClr val="accent2"/>
+                        </a:lnRef>
+                        <a:fillRef idx="0">
+                          <a:schemeClr val="accent2"/>
+                        </a:fillRef>
+                        <a:effectRef idx="2">
+                          <a:schemeClr val="accent2"/>
+                        </a:effectRef>
+                        <a:fontRef idx="minor">
+                          <a:schemeClr val="tx1"/>
+                        </a:fontRef>
+                      </wps:style>
+                      <wps:bodyPr/>
+                    </wps:wsp>
+                  </a:graphicData>
+                </a:graphic>
+                <wp14:sizeRelH relativeFrom="margin">
+                  <wp14:pctWidth>0</wp14:pctWidth>
+                </wp14:sizeRelH>
+                <wp14:sizeRelV relativeFrom="margin">
+                  <wp14:pctHeight>0</wp14:pctHeight>
+                </wp14:sizeRelV>
+              </wp:anchor>
+            </w:drawing>
+          </mc:Choice>
+          <mc:Fallback>
+            <w:pict>
+              <v:shapetype w14:anchorId="30493553" id="_x0000_t32" coordsize="21600,21600" o:spt="32" o:oned="t" path="m,l21600,21600e" filled="f">
+                <v:path arrowok="t" fillok="f" o:connecttype="none"/>
+                <o:lock v:ext="edit" shapetype="t"/>
+              </v:shapetype>
+              <v:shape id="Straight Arrow Connector 19" o:spid="_x0000_s1026" type="#_x0000_t32" style="position:absolute;margin-left:454.2pt;margin-top:52.25pt;width:7.2pt;height:17.4pt;flip:x y;z-index:251683840;visibility:visible;mso-wrap-style:square;mso-width-percent:0;mso-height-percent:0;mso-wrap-distance-left:9pt;mso-wrap-distance-top:0;mso-wrap-distance-right:9pt;mso-wrap-distance-bottom:0;mso-position-horizontal:absolute;mso-position-horizontal-relative:text;mso-position-vertical:absolute;mso-position-vertical-relative:text;mso-width-percent:0;mso-height-percent:0;mso-width-relative:margin;mso-height-relative:margin" o:gfxdata="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" strokecolor="#ed7d31 [3205]" strokeweight="1.5pt">
+                <v:stroke endarrow="block" joinstyle="miter"/>
+              </v:shape>
+            </w:pict>
+          </mc:Fallback>
+        </mc:AlternateContent>
+      </w:r>
+      <w:r>
+        <w:rPr>
+          <w:noProof/>
+        </w:rPr>
+        <mc:AlternateContent>
+          <mc:Choice Requires="wps">
+            <w:drawing>
+              <wp:anchor distT="0" distB="0" distL="114300" distR="114300" simplePos="0" relativeHeight="251678720" behindDoc="0" locked="0" layoutInCell="1" allowOverlap="1" wp14:anchorId="45AC1601" wp14:editId="1FDBDB2E">
+                <wp:simplePos x="0" y="0"/>
+                <wp:positionH relativeFrom="column">
+                  <wp:posOffset>5753100</wp:posOffset>
+                </wp:positionH>
+                <wp:positionV relativeFrom="paragraph">
+                  <wp:posOffset>2880995</wp:posOffset>
+                </wp:positionV>
+                <wp:extent cx="266700" cy="297180"/>
+                <wp:effectExtent l="0" t="0" r="19050" b="26670"/>
+                <wp:wrapNone/>
+                <wp:docPr id="15" name="Text Box 15"/>
+                <wp:cNvGraphicFramePr/>
+                <a:graphic xmlns:a="http://schemas.openxmlformats.org/drawingml/2006/main">
+                  <a:graphicData uri="http://schemas.microsoft.com/office/word/2010/wordprocessingShape">
+                    <wps:wsp>
+                      <wps:cNvSpPr txBox="1"/>
+                      <wps:spPr>
+                        <a:xfrm>
+                          <a:off x="0" y="0"/>
+                          <a:ext cx="266700" cy="297180"/>
+                        </a:xfrm>
+                        <a:prstGeom prst="rect">
+                          <a:avLst/>
+                        </a:prstGeom>
+                        <a:solidFill>
+                          <a:schemeClr val="lt1"/>
+                        </a:solidFill>
+                        <a:ln w="6350">
+                          <a:solidFill>
+                            <a:prstClr val="black"/>
+                          </a:solidFill>
+                        </a:ln>
+                      </wps:spPr>
+                      <wps:txbx>
+                        <w:txbxContent>
+                          <w:p>
+                            <w:pPr>
+                              <w:rPr>
+                                <w:color w:val="FF0000"/>
+                              </w:rPr>
+                            </w:pPr>
+                            <w:r>
+                              <w:rPr>
+                                <w:color w:val="FF0000"/>
+                              </w:rPr>
+                              <w:t>8</w:t>
+                            </w:r>
+                          </w:p>
+                          <w:p/>
+                        </w:txbxContent>
+                      </wps:txbx>
+                      <wps:bodyPr rot="0" spcFirstLastPara="0" vertOverflow="overflow" horzOverflow="overflow" vert="horz" wrap="square" lIns="91440" tIns="45720" rIns="91440" bIns="45720" numCol="1" spcCol="0" rtlCol="0" fromWordArt="0" anchor="t" anchorCtr="0" forceAA="0" compatLnSpc="1">
+                        <a:prstTxWarp prst="textNoShape">
+                          <a:avLst/>
+                        </a:prstTxWarp>
+                        <a:noAutofit/>
+                      </wps:bodyPr>
+                    </wps:wsp>
+                  </a:graphicData>
+                </a:graphic>
+                <wp14:sizeRelH relativeFrom="margin">
+                  <wp14:pctWidth>0</wp14:pctWidth>
+                </wp14:sizeRelH>
+                <wp14:sizeRelV relativeFrom="margin">
+                  <wp14:pctHeight>0</wp14:pctHeight>
+                </wp14:sizeRelV>
+              </wp:anchor>
+            </w:drawing>
+          </mc:Choice>
+          <mc:Fallback>
+            <w:pict>
+              <v:shape w14:anchorId="45AC1601" id="Text Box 15" o:spid="_x0000_s1029" type="#_x0000_t202" style="position:absolute;margin-left:453pt;margin-top:226.85pt;width:21pt;height:23.4pt;z-index:251678720;visibility:visible;mso-wrap-style:square;mso-width-percent:0;mso-height-percent:0;mso-wrap-distance-left:9pt;mso-wrap-distance-top:0;mso-wrap-distance-right:9pt;mso-wrap-distance-bottom:0;mso-position-horizontal:absolute;mso-position-horizontal-relative:text;mso-position-vertical:absolute;mso-position-vertical-relative:text;mso-width-percent:0;mso-height-percent:0;mso-width-relative:margin;mso-height-relative:margin;v-text-anchor:top" o:gfxdata="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" fillcolor="white [3201]" strokeweight=".5pt">
+                <v:textbox>
+                  <w:txbxContent>
+                    <w:p>
+                      <w:pPr>
+                        <w:rPr>
+                          <w:color w:val="FF0000"/>
+                        </w:rPr>
+                      </w:pPr>
+                      <w:r>
+                        <w:rPr>
+                          <w:color w:val="FF0000"/>
+                        </w:rPr>
+                        <w:t>8</w:t>
+                      </w:r>
+                    </w:p>
+                    <w:p/>
+                  </w:txbxContent>
+                </v:textbox>
+              </v:shape>
+            </w:pict>
+          </mc:Fallback>
+        </mc:AlternateContent>
+      </w:r>
+      <w:r>
+        <w:rPr>
+          <w:noProof/>
+        </w:rPr>
+        <mc:AlternateContent>
+          <mc:Choice Requires="wps">
+            <w:drawing>
+              <wp:anchor distT="0" distB="0" distL="114300" distR="114300" simplePos="0" relativeHeight="251682816" behindDoc="0" locked="0" layoutInCell="1" allowOverlap="1" wp14:anchorId="6FECDA9E" wp14:editId="5390316E">
+                <wp:simplePos x="0" y="0"/>
+                <wp:positionH relativeFrom="column">
+                  <wp:posOffset>5654040</wp:posOffset>
+                </wp:positionH>
+                <wp:positionV relativeFrom="paragraph">
+                  <wp:posOffset>3170555</wp:posOffset>
+                </wp:positionV>
+                <wp:extent cx="137160" cy="213360"/>
+                <wp:effectExtent l="38100" t="0" r="34290" b="53340"/>
+                <wp:wrapNone/>
+                <wp:docPr id="18" name="Straight Arrow Connector 18"/>
+                <wp:cNvGraphicFramePr/>
+                <a:graphic xmlns:a="http://schemas.openxmlformats.org/drawingml/2006/main">
+                  <a:graphicData uri="http://schemas.microsoft.com/office/word/2010/wordprocessingShape">
+                    <wps:wsp>
+                      <wps:cNvCnPr/>
+                      <wps:spPr>
+                        <a:xfrm flipH="1">
+                          <a:off x="0" y="0"/>
+                          <a:ext cx="137160" cy="213360"/>
+                        </a:xfrm>
+                        <a:prstGeom prst="straightConnector1">
+                          <a:avLst/>
+                        </a:prstGeom>
+                        <a:ln>
+                          <a:tailEnd type="triangle"/>
+                        </a:ln>
+                      </wps:spPr>
+                      <wps:style>
+                        <a:lnRef idx="3">
+                          <a:schemeClr val="accent2"/>
+                        </a:lnRef>
+                        <a:fillRef idx="0">
+                          <a:schemeClr val="accent2"/>
+                        </a:fillRef>
+                        <a:effectRef idx="2">
+                          <a:schemeClr val="accent2"/>
+                        </a:effectRef>
+                        <a:fontRef idx="minor">
+                          <a:schemeClr val="tx1"/>
+                        </a:fontRef>
+                      </wps:style>
+                      <wps:bodyPr/>
+                    </wps:wsp>
+                  </a:graphicData>
+                </a:graphic>
+              </wp:anchor>
+            </w:drawing>
+          </mc:Choice>
+          <mc:Fallback>
+            <w:pict>
+              <v:shape w14:anchorId="7F8AA0C1" id="Straight Arrow Connector 18" o:spid="_x0000_s1026" type="#_x0000_t32" style="position:absolute;margin-left:445.2pt;margin-top:249.65pt;width:10.8pt;height:16.8pt;flip:x;z-index:251682816;visibility:visible;mso-wrap-style:square;mso-wrap-distance-left:9pt;mso-wrap-distance-top:0;mso-wrap-distance-right:9pt;mso-wrap-distance-bottom:0;mso-position-horizontal:absolute;mso-position-horizontal-relative:text;mso-position-vertical:absolute;mso-position-vertical-relative:text" o:gfxdata="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" strokecolor="#ed7d31 [3205]" strokeweight="1.5pt">
+                <v:stroke endarrow="block" joinstyle="miter"/>
+              </v:shape>
+            </w:pict>
+          </mc:Fallback>
+        </mc:AlternateContent>
+      </w:r>
+      <w:r>
+        <w:rPr>
+          <w:noProof/>
+        </w:rPr>
+        <mc:AlternateContent>
+          <mc:Choice Requires="wps">
+            <w:drawing>
+              <wp:anchor distT="0" distB="0" distL="114300" distR="114300" simplePos="0" relativeHeight="251681792" behindDoc="0" locked="0" layoutInCell="1" allowOverlap="1" wp14:anchorId="528EEAFC" wp14:editId="47988760">
+                <wp:simplePos x="0" y="0"/>
+                <wp:positionH relativeFrom="column">
+                  <wp:posOffset>4762500</wp:posOffset>
+                </wp:positionH>
+                <wp:positionV relativeFrom="paragraph">
+                  <wp:posOffset>160655</wp:posOffset>
+                </wp:positionV>
+                <wp:extent cx="83820" cy="228600"/>
+                <wp:effectExtent l="38100" t="0" r="30480" b="57150"/>
+                <wp:wrapNone/>
+                <wp:docPr id="17" name="Straight Arrow Connector 17"/>
+                <wp:cNvGraphicFramePr/>
+                <a:graphic xmlns:a="http://schemas.openxmlformats.org/drawingml/2006/main">
+                  <a:graphicData uri="http://schemas.microsoft.com/office/word/2010/wordprocessingShape">
+                    <wps:wsp>
+                      <wps:cNvCnPr/>
+                      <wps:spPr>
+                        <a:xfrm flipH="1">
+                          <a:off x="0" y="0"/>
+                          <a:ext cx="83820" cy="228600"/>
+                        </a:xfrm>
+                        <a:prstGeom prst="straightConnector1">
+                          <a:avLst/>
+                        </a:prstGeom>
+                        <a:ln>
+                          <a:tailEnd type="triangle"/>
+                        </a:ln>
+                      </wps:spPr>
+                      <wps:style>
+                        <a:lnRef idx="3">
+                          <a:schemeClr val="accent2"/>
+                        </a:lnRef>
+                        <a:fillRef idx="0">
+                          <a:schemeClr val="accent2"/>
+                        </a:fillRef>
+                        <a:effectRef idx="2">
+                          <a:schemeClr val="accent2"/>
+                        </a:effectRef>
+                        <a:fontRef idx="minor">
+                          <a:schemeClr val="tx1"/>
+                        </a:fontRef>
+                      </wps:style>
+                      <wps:bodyPr/>
+                    </wps:wsp>
+                  </a:graphicData>
+                </a:graphic>
+              </wp:anchor>
+            </w:drawing>
+          </mc:Choice>
+          <mc:Fallback>
+            <w:pict>
+              <v:shape w14:anchorId="26E29F3E" id="Straight Arrow Connector 17" o:spid="_x0000_s1026" type="#_x0000_t32" style="position:absolute;margin-left:375pt;margin-top:12.65pt;width:6.6pt;height:18pt;flip:x;z-index:251681792;visibility:visible;mso-wrap-style:square;mso-wrap-distance-left:9pt;mso-wrap-distance-top:0;mso-wrap-distance-right:9pt;mso-wrap-distance-bottom:0;mso-position-horizontal:absolute;mso-position-horizontal-relative:text;mso-position-vertical:absolute;mso-position-vertical-relative:text" o:gfxdata="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" strokecolor="#ed7d31 [3205]" strokeweight="1.5pt">
+                <v:stroke endarrow="block" joinstyle="miter"/>
+              </v:shape>
+            </w:pict>
+          </mc:Fallback>
+        </mc:AlternateContent>
+      </w:r>
+      <w:r>
+        <w:rPr>
+          <w:noProof/>
+        </w:rPr>
+        <mc:AlternateContent>
+          <mc:Choice Requires="wps">
+            <w:drawing>
+              <wp:anchor distT="0" distB="0" distL="114300" distR="114300" simplePos="0" relativeHeight="251680768" behindDoc="0" locked="0" layoutInCell="1" allowOverlap="1" wp14:anchorId="3CEC810C" wp14:editId="31C0092C">
+                <wp:simplePos x="0" y="0"/>
+                <wp:positionH relativeFrom="column">
+                  <wp:posOffset>5836920</wp:posOffset>
+                </wp:positionH>
+                <wp:positionV relativeFrom="paragraph">
+                  <wp:posOffset>732155</wp:posOffset>
+                </wp:positionV>
+                <wp:extent cx="266700" cy="297180"/>
+                <wp:effectExtent l="0" t="0" r="19050" b="26670"/>
+                <wp:wrapNone/>
+                <wp:docPr id="16" name="Text Box 16"/>
+                <wp:cNvGraphicFramePr/>
+                <a:graphic xmlns:a="http://schemas.openxmlformats.org/drawingml/2006/main">
+                  <a:graphicData uri="http://schemas.microsoft.com/office/word/2010/wordprocessingShape">
+                    <wps:wsp>
+                      <wps:cNvSpPr txBox="1"/>
+                      <wps:spPr>
+                        <a:xfrm>
+                          <a:off x="0" y="0"/>
+                          <a:ext cx="266700" cy="297180"/>
+                        </a:xfrm>
+                        <a:prstGeom prst="rect">
+                          <a:avLst/>
+                        </a:prstGeom>
+                        <a:solidFill>
+                          <a:schemeClr val="lt1"/>
+                        </a:solidFill>
+                        <a:ln w="6350">
+                          <a:solidFill>
+                            <a:prstClr val="black"/>
+                          </a:solidFill>
+                        </a:ln>
+                      </wps:spPr>
+                      <wps:txbx>
+                        <w:txbxContent>
+                          <w:p>
+                            <w:pPr>
+                              <w:rPr>
+                                <w:color w:val="FF0000"/>
+                              </w:rPr>
+                            </w:pPr>
+                            <w:r>
+                              <w:rPr>
+                                <w:color w:val="FF0000"/>
+                              </w:rPr>
+                              <w:t>3</w:t>
+                            </w:r>
+                          </w:p>
+                          <w:p/>
+                        </w:txbxContent>
+                      </wps:txbx>
+                      <wps:bodyPr rot="0" spcFirstLastPara="0" vertOverflow="overflow" horzOverflow="overflow" vert="horz" wrap="square" lIns="91440" tIns="45720" rIns="91440" bIns="45720" numCol="1" spcCol="0" rtlCol="0" fromWordArt="0" anchor="t" anchorCtr="0" forceAA="0" compatLnSpc="1">
+                        <a:prstTxWarp prst="textNoShape">
+                          <a:avLst/>
+                        </a:prstTxWarp>
+                        <a:noAutofit/>
+                      </wps:bodyPr>
+                    </wps:wsp>
+                  </a:graphicData>
+                </a:graphic>
+                <wp14:sizeRelH relativeFrom="margin">
+                  <wp14:pctWidth>0</wp14:pctWidth>
+                </wp14:sizeRelH>
+                <wp14:sizeRelV relativeFrom="margin">
+                  <wp14:pctHeight>0</wp14:pctHeight>
+                </wp14:sizeRelV>
+              </wp:anchor>
+            </w:drawing>
+          </mc:Choice>
+          <mc:Fallback>
+            <w:pict>
+              <v:shape w14:anchorId="3CEC810C" id="Text Box 16" o:spid="_x0000_s1030" type="#_x0000_t202" style="position:absolute;margin-left:459.6pt;margin-top:57.65pt;width:21pt;height:23.4pt;z-index:251680768;visibility:visible;mso-wrap-style:square;mso-width-percent:0;mso-height-percent:0;mso-wrap-distance-left:9pt;mso-wrap-distance-top:0;mso-wrap-distance-right:9pt;mso-wrap-distance-bottom:0;mso-position-horizontal:absolute;mso-position-horizontal-relative:text;mso-position-vertical:absolute;mso-position-vertical-relative:text;mso-width-percent:0;mso-height-percent:0;mso-width-relative:margin;mso-height-relative:margin;v-text-anchor:top" o:gfxdata="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" fillcolor="white [3201]" strokeweight=".5pt">
+                <v:textbox>
+                  <w:txbxContent>
+                    <w:p>
+                      <w:pPr>
+                        <w:rPr>
+                          <w:color w:val="FF0000"/>
+                        </w:rPr>
+                      </w:pPr>
+                      <w:r>
+                        <w:rPr>
+                          <w:color w:val="FF0000"/>
+                        </w:rPr>
+                        <w:t>3</w:t>
+                      </w:r>
+                    </w:p>
+                    <w:p/>
+                  </w:txbxContent>
+                </v:textbox>
+              </v:shape>
+            </w:pict>
+          </mc:Fallback>
+        </mc:AlternateContent>
+      </w:r>
+      <w:r>
+        <w:rPr>
+          <w:noProof/>
+        </w:rPr>
+        <mc:AlternateContent>
+          <mc:Choice Requires="wps">
+            <w:drawing>
+              <wp:anchor distT="0" distB="0" distL="114300" distR="114300" simplePos="0" relativeHeight="251674624" behindDoc="0" locked="0" layoutInCell="1" allowOverlap="1" wp14:anchorId="24DD5FE1" wp14:editId="2653E974">
+                <wp:simplePos x="0" y="0"/>
+                <wp:positionH relativeFrom="column">
+                  <wp:posOffset>1775460</wp:posOffset>
+                </wp:positionH>
+                <wp:positionV relativeFrom="paragraph">
+                  <wp:posOffset>1593215</wp:posOffset>
+                </wp:positionV>
+                <wp:extent cx="266700" cy="297180"/>
+                <wp:effectExtent l="0" t="0" r="19050" b="26670"/>
+                <wp:wrapNone/>
+                <wp:docPr id="13" name="Text Box 13"/>
+                <wp:cNvGraphicFramePr/>
+                <a:graphic xmlns:a="http://schemas.openxmlformats.org/drawingml/2006/main">
+                  <a:graphicData uri="http://schemas.microsoft.com/office/word/2010/wordprocessingShape">
+                    <wps:wsp>
+                      <wps:cNvSpPr txBox="1"/>
+                      <wps:spPr>
+                        <a:xfrm>
+                          <a:off x="0" y="0"/>
+                          <a:ext cx="266700" cy="297180"/>
+                        </a:xfrm>
+                        <a:prstGeom prst="rect">
+                          <a:avLst/>
+                        </a:prstGeom>
+                        <a:solidFill>
+                          <a:schemeClr val="lt1"/>
+                        </a:solidFill>
+                        <a:ln w="6350">
+                          <a:solidFill>
+                            <a:prstClr val="black"/>
+                          </a:solidFill>
+                        </a:ln>
+                      </wps:spPr>
+                      <wps:txbx>
+                        <w:txbxContent>
+                          <w:p>
+                            <w:pPr>
+                              <w:rPr>
+                                <w:color w:val="FF0000"/>
+                              </w:rPr>
+                            </w:pPr>
+                            <w:r>
+                              <w:rPr>
+                                <w:color w:val="FF0000"/>
+                              </w:rPr>
+                              <w:t>4</w:t>
+                            </w:r>
+                          </w:p>
+                          <w:p/>
+                        </w:txbxContent>
+                      </wps:txbx>
+                      <wps:bodyPr rot="0" spcFirstLastPara="0" vertOverflow="overflow" horzOverflow="overflow" vert="horz" wrap="square" lIns="91440" tIns="45720" rIns="91440" bIns="45720" numCol="1" spcCol="0" rtlCol="0" fromWordArt="0" anchor="t" anchorCtr="0" forceAA="0" compatLnSpc="1">
+                        <a:prstTxWarp prst="textNoShape">
+                          <a:avLst/>
+                        </a:prstTxWarp>
+                        <a:noAutofit/>
+                      </wps:bodyPr>
+                    </wps:wsp>
+                  </a:graphicData>
+                </a:graphic>
+                <wp14:sizeRelH relativeFrom="margin">
+                  <wp14:pctWidth>0</wp14:pctWidth>
+                </wp14:sizeRelH>
+                <wp14:sizeRelV relativeFrom="margin">
+                  <wp14:pctHeight>0</wp14:pctHeight>
+                </wp14:sizeRelV>
+              </wp:anchor>
+            </w:drawing>
+          </mc:Choice>
+          <mc:Fallback>
+            <w:pict>
+              <v:shape w14:anchorId="24DD5FE1" id="Text Box 13" o:spid="_x0000_s1031" type="#_x0000_t202" style="position:absolute;margin-left:139.8pt;margin-top:125.45pt;width:21pt;height:23.4pt;z-index:251674624;visibility:visible;mso-wrap-style:square;mso-width-percent:0;mso-height-percent:0;mso-wrap-distance-left:9pt;mso-wrap-distance-top:0;mso-wrap-distance-right:9pt;mso-wrap-distance-bottom:0;mso-position-horizontal:absolute;mso-position-horizontal-relative:text;mso-position-vertical:absolute;mso-position-vertical-relative:text;mso-width-percent:0;mso-height-percent:0;mso-width-relative:margin;mso-height-relative:margin;v-text-anchor:top" o:gfxdata="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" fillcolor="white [3201]" strokeweight=".5pt">
+                <v:textbox>
+                  <w:txbxContent>
+                    <w:p>
+                      <w:pPr>
+                        <w:rPr>
+                          <w:color w:val="FF0000"/>
+                        </w:rPr>
+                      </w:pPr>
+                      <w:r>
+                        <w:rPr>
+                          <w:color w:val="FF0000"/>
+                        </w:rPr>
+                        <w:t>4</w:t>
+                      </w:r>
+                    </w:p>
+                    <w:p/>
+                  </w:txbxContent>
+                </v:textbox>
+              </v:shape>
+            </w:pict>
+          </mc:Fallback>
+        </mc:AlternateContent>
+      </w:r>
+      <w:r>
+        <w:rPr>
+          <w:noProof/>
+        </w:rPr>
+        <mc:AlternateContent>
+          <mc:Choice Requires="wps">
+            <w:drawing>
+              <wp:anchor distT="0" distB="0" distL="114300" distR="114300" simplePos="0" relativeHeight="251672576" behindDoc="0" locked="0" layoutInCell="1" allowOverlap="1" wp14:anchorId="0A5B03B5" wp14:editId="15F19864">
+                <wp:simplePos x="0" y="0"/>
+                <wp:positionH relativeFrom="column">
+                  <wp:posOffset>480060</wp:posOffset>
+                </wp:positionH>
+                <wp:positionV relativeFrom="paragraph">
+                  <wp:posOffset>3269615</wp:posOffset>
+                </wp:positionV>
+                <wp:extent cx="266700" cy="297180"/>
+                <wp:effectExtent l="0" t="0" r="19050" b="26670"/>
+                <wp:wrapNone/>
+                <wp:docPr id="12" name="Text Box 12"/>
+                <wp:cNvGraphicFramePr/>
+                <a:graphic xmlns:a="http://schemas.openxmlformats.org/drawingml/2006/main">
+                  <a:graphicData uri="http://schemas.microsoft.com/office/word/2010/wordprocessingShape">
+                    <wps:wsp>
+                      <wps:cNvSpPr txBox="1"/>
+                      <wps:spPr>
+                        <a:xfrm>
+                          <a:off x="0" y="0"/>
+                          <a:ext cx="266700" cy="297180"/>
+                        </a:xfrm>
+                        <a:prstGeom prst="rect">
+                          <a:avLst/>
+                        </a:prstGeom>
+                        <a:solidFill>
+                          <a:schemeClr val="lt1"/>
+                        </a:solidFill>
+                        <a:ln w="6350">
+                          <a:solidFill>
+                            <a:prstClr val="black"/>
+                          </a:solidFill>
+                        </a:ln>
+                      </wps:spPr>
+                      <wps:txbx>
+                        <w:txbxContent>
+                          <w:p>
+                            <w:pPr>
+                              <w:rPr>
+                                <w:color w:val="FF0000"/>
+                              </w:rPr>
+                            </w:pPr>
+                            <w:r>
+                              <w:rPr>
+                                <w:color w:val="FF0000"/>
+                              </w:rPr>
+                              <w:t>7</w:t>
+                            </w:r>
+                          </w:p>
+                          <w:p/>
+                        </w:txbxContent>
+                      </wps:txbx>
+                      <wps:bodyPr rot="0" spcFirstLastPara="0" vertOverflow="overflow" horzOverflow="overflow" vert="horz" wrap="square" lIns="91440" tIns="45720" rIns="91440" bIns="45720" numCol="1" spcCol="0" rtlCol="0" fromWordArt="0" anchor="t" anchorCtr="0" forceAA="0" compatLnSpc="1">
+                        <a:prstTxWarp prst="textNoShape">
+                          <a:avLst/>
+                        </a:prstTxWarp>
+                        <a:noAutofit/>
+                      </wps:bodyPr>
+                    </wps:wsp>
+                  </a:graphicData>
+                </a:graphic>
+                <wp14:sizeRelH relativeFrom="margin">
+                  <wp14:pctWidth>0</wp14:pctWidth>
+                </wp14:sizeRelH>
+                <wp14:sizeRelV relativeFrom="margin">
+                  <wp14:pctHeight>0</wp14:pctHeight>
+                </wp14:sizeRelV>
+              </wp:anchor>
+            </w:drawing>
+          </mc:Choice>
+          <mc:Fallback>
+            <w:pict>
+              <v:shape w14:anchorId="0A5B03B5" id="Text Box 12" o:spid="_x0000_s1032" type="#_x0000_t202" style="position:absolute;margin-left:37.8pt;margin-top:257.45pt;width:21pt;height:23.4pt;z-index:251672576;visibility:visible;mso-wrap-style:square;mso-width-percent:0;mso-height-percent:0;mso-wrap-distance-left:9pt;mso-wrap-distance-top:0;mso-wrap-distance-right:9pt;mso-wrap-distance-bottom:0;mso-position-horizontal:absolute;mso-position-horizontal-relative:text;mso-position-vertical:absolute;mso-position-vertical-relative:text;mso-width-percent:0;mso-height-percent:0;mso-width-relative:margin;mso-height-relative:margin;v-text-anchor:top" o:gfxdata="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" fillcolor="white [3201]" strokeweight=".5pt">
+                <v:textbox>
+                  <w:txbxContent>
+                    <w:p>
+                      <w:pPr>
+                        <w:rPr>
+                          <w:color w:val="FF0000"/>
+                        </w:rPr>
+                      </w:pPr>
+                      <w:r>
+                        <w:rPr>
+                          <w:color w:val="FF0000"/>
+                        </w:rPr>
+                        <w:t>7</w:t>
+                      </w:r>
+                    </w:p>
+                    <w:p/>
+                  </w:txbxContent>
+                </v:textbox>
+              </v:shape>
+            </w:pict>
+          </mc:Fallback>
+        </mc:AlternateContent>
+      </w:r>
+      <w:r>
+        <w:rPr>
+          <w:noProof/>
+        </w:rPr>
+        <mc:AlternateContent>
+          <mc:Choice Requires="wps">
+            <w:drawing>
+              <wp:anchor distT="0" distB="0" distL="114300" distR="114300" simplePos="0" relativeHeight="251670528" behindDoc="0" locked="0" layoutInCell="1" allowOverlap="1" wp14:anchorId="6552F9C3" wp14:editId="463B77C0">
+                <wp:simplePos x="0" y="0"/>
+                <wp:positionH relativeFrom="column">
+                  <wp:posOffset>563880</wp:posOffset>
+                </wp:positionH>
+                <wp:positionV relativeFrom="paragraph">
+                  <wp:posOffset>2256155</wp:posOffset>
+                </wp:positionV>
+                <wp:extent cx="266700" cy="297180"/>
+                <wp:effectExtent l="0" t="0" r="19050" b="26670"/>
+                <wp:wrapNone/>
+                <wp:docPr id="10" name="Text Box 10"/>
+                <wp:cNvGraphicFramePr/>
+                <a:graphic xmlns:a="http://schemas.openxmlformats.org/drawingml/2006/main">
+                  <a:graphicData uri="http://schemas.microsoft.com/office/word/2010/wordprocessingShape">
+                    <wps:wsp>
+                      <wps:cNvSpPr txBox="1"/>
+                      <wps:spPr>
+                        <a:xfrm>
+                          <a:off x="0" y="0"/>
+                          <a:ext cx="266700" cy="297180"/>
+                        </a:xfrm>
+                        <a:prstGeom prst="rect">
+                          <a:avLst/>
+                        </a:prstGeom>
+                        <a:solidFill>
+                          <a:schemeClr val="lt1"/>
+                        </a:solidFill>
+                        <a:ln w="6350">
+                          <a:solidFill>
+                            <a:prstClr val="black"/>
+                          </a:solidFill>
+                        </a:ln>
+                      </wps:spPr>
+                      <wps:txbx>
+                        <w:txbxContent>
+                          <w:p>
+                            <w:pPr>
+                              <w:rPr>
+                                <w:color w:val="FF0000"/>
+                              </w:rPr>
+                            </w:pPr>
+                            <w:r>
+                              <w:rPr>
+                                <w:color w:val="FF0000"/>
+                              </w:rPr>
+                              <w:t>6</w:t>
+                            </w:r>
+                          </w:p>
+                          <w:p/>
+                        </w:txbxContent>
+                      </wps:txbx>
+                      <wps:bodyPr rot="0" spcFirstLastPara="0" vertOverflow="overflow" horzOverflow="overflow" vert="horz" wrap="square" lIns="91440" tIns="45720" rIns="91440" bIns="45720" numCol="1" spcCol="0" rtlCol="0" fromWordArt="0" anchor="t" anchorCtr="0" forceAA="0" compatLnSpc="1">
+                        <a:prstTxWarp prst="textNoShape">
+                          <a:avLst/>
+                        </a:prstTxWarp>
+                        <a:noAutofit/>
+                      </wps:bodyPr>
+                    </wps:wsp>
+                  </a:graphicData>
+                </a:graphic>
+                <wp14:sizeRelH relativeFrom="margin">
+                  <wp14:pctWidth>0</wp14:pctWidth>
+                </wp14:sizeRelH>
+                <wp14:sizeRelV relativeFrom="margin">
+                  <wp14:pctHeight>0</wp14:pctHeight>
+                </wp14:sizeRelV>
+              </wp:anchor>
+            </w:drawing>
+          </mc:Choice>
+          <mc:Fallback>
+            <w:pict>
+              <v:shape w14:anchorId="6552F9C3" id="Text Box 10" o:spid="_x0000_s1033" type="#_x0000_t202" style="position:absolute;margin-left:44.4pt;margin-top:177.65pt;width:21pt;height:23.4pt;z-index:251670528;visibility:visible;mso-wrap-style:square;mso-width-percent:0;mso-height-percent:0;mso-wrap-distance-left:9pt;mso-wrap-distance-top:0;mso-wrap-distance-right:9pt;mso-wrap-distance-bottom:0;mso-position-horizontal:absolute;mso-position-horizontal-relative:text;mso-position-vertical:absolute;mso-position-vertical-relative:text;mso-width-percent:0;mso-height-percent:0;mso-width-relative:margin;mso-height-relative:margin;v-text-anchor:top" o:gfxdata="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" fillcolor="white [3201]" strokeweight=".5pt">
+                <v:textbox>
+                  <w:txbxContent>
+                    <w:p>
+                      <w:pPr>
+                        <w:rPr>
+                          <w:color w:val="FF0000"/>
+                        </w:rPr>
+                      </w:pPr>
+                      <w:r>
+                        <w:rPr>
+                          <w:color w:val="FF0000"/>
+                        </w:rPr>
+                        <w:t>6</w:t>
+                      </w:r>
+                    </w:p>
+                    <w:p/>
+                  </w:txbxContent>
+                </v:textbox>
+              </v:shape>
+            </w:pict>
+          </mc:Fallback>
+        </mc:AlternateContent>
+      </w:r>
+      <w:r>
+        <w:rPr>
+          <w:noProof/>
+        </w:rPr>
+        <mc:AlternateContent>
+          <mc:Choice Requires="wps">
+            <w:drawing>
+              <wp:anchor distT="0" distB="0" distL="114300" distR="114300" simplePos="0" relativeHeight="251668480" behindDoc="0" locked="0" layoutInCell="1" allowOverlap="1" wp14:anchorId="5CD74892" wp14:editId="7D18CE14">
+                <wp:simplePos x="0" y="0"/>
+                <wp:positionH relativeFrom="column">
+                  <wp:posOffset>510540</wp:posOffset>
+                </wp:positionH>
+                <wp:positionV relativeFrom="paragraph">
+                  <wp:posOffset>1608455</wp:posOffset>
+                </wp:positionV>
+                <wp:extent cx="266700" cy="297180"/>
+                <wp:effectExtent l="0" t="0" r="19050" b="26670"/>
+                <wp:wrapNone/>
+                <wp:docPr id="7" name="Text Box 7"/>
+                <wp:cNvGraphicFramePr/>
+                <a:graphic xmlns:a="http://schemas.openxmlformats.org/drawingml/2006/main">
+                  <a:graphicData uri="http://schemas.microsoft.com/office/word/2010/wordprocessingShape">
+                    <wps:wsp>
+                      <wps:cNvSpPr txBox="1"/>
+                      <wps:spPr>
+                        <a:xfrm>
+                          <a:off x="0" y="0"/>
+                          <a:ext cx="266700" cy="297180"/>
+                        </a:xfrm>
+                        <a:prstGeom prst="rect">
+                          <a:avLst/>
+                        </a:prstGeom>
+                        <a:solidFill>
+                          <a:schemeClr val="lt1"/>
+                        </a:solidFill>
+                        <a:ln w="6350">
+                          <a:solidFill>
+                            <a:prstClr val="black"/>
+                          </a:solidFill>
+                        </a:ln>
+                      </wps:spPr>
+                      <wps:txbx>
+                        <w:txbxContent>
+                          <w:p>
+                            <w:pPr>
+                              <w:rPr>
+                                <w:color w:val="FF0000"/>
+                              </w:rPr>
+                            </w:pPr>
+                            <w:r>
+                              <w:rPr>
+                                <w:color w:val="FF0000"/>
+                              </w:rPr>
+                              <w:t>5</w:t>
+                            </w:r>
+                          </w:p>
+                          <w:p/>
+                        </w:txbxContent>
+                      </wps:txbx>
+                      <wps:bodyPr rot="0" spcFirstLastPara="0" vertOverflow="overflow" horzOverflow="overflow" vert="horz" wrap="square" lIns="91440" tIns="45720" rIns="91440" bIns="45720" numCol="1" spcCol="0" rtlCol="0" fromWordArt="0" anchor="t" anchorCtr="0" forceAA="0" compatLnSpc="1">
+                        <a:prstTxWarp prst="textNoShape">
+                          <a:avLst/>
+                        </a:prstTxWarp>
+                        <a:noAutofit/>
+                      </wps:bodyPr>
+                    </wps:wsp>
+                  </a:graphicData>
+                </a:graphic>
+                <wp14:sizeRelH relativeFrom="margin">
+                  <wp14:pctWidth>0</wp14:pctWidth>
+                </wp14:sizeRelH>
+                <wp14:sizeRelV relativeFrom="margin">
+                  <wp14:pctHeight>0</wp14:pctHeight>
+                </wp14:sizeRelV>
+              </wp:anchor>
+            </w:drawing>
+          </mc:Choice>
+          <mc:Fallback>
+            <w:pict>
+              <v:shape w14:anchorId="5CD74892" id="Text Box 7" o:spid="_x0000_s1034" type="#_x0000_t202" style="position:absolute;margin-left:40.2pt;margin-top:126.65pt;width:21pt;height:23.4pt;z-index:251668480;visibility:visible;mso-wrap-style:square;mso-width-percent:0;mso-height-percent:0;mso-wrap-distance-left:9pt;mso-wrap-distance-top:0;mso-wrap-distance-right:9pt;mso-wrap-distance-bottom:0;mso-position-horizontal:absolute;mso-position-horizontal-relative:text;mso-position-vertical:absolute;mso-position-vertical-relative:text;mso-width-percent:0;mso-height-percent:0;mso-width-relative:margin;mso-height-relative:margin;v-text-anchor:top" o:gfxdata="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" fillcolor="white [3201]" strokeweight=".5pt">
+                <v:textbox>
+                  <w:txbxContent>
+                    <w:p>
+                      <w:pPr>
+                        <w:rPr>
+                          <w:color w:val="FF0000"/>
+                        </w:rPr>
+                      </w:pPr>
+                      <w:r>
+                        <w:rPr>
+                          <w:color w:val="FF0000"/>
+                        </w:rPr>
+                        <w:t>5</w:t>
+                      </w:r>
+                    </w:p>
+                    <w:p/>
+                  </w:txbxContent>
+                </v:textbox>
+              </v:shape>
+            </w:pict>
+          </mc:Fallback>
+        </mc:AlternateContent>
+      </w:r>
+      <w:r>
+        <w:rPr>
+          <w:noProof/>
+        </w:rPr>
+        <mc:AlternateContent>
+          <mc:Choice Requires="wps">
+            <w:drawing>
+              <wp:anchor distT="0" distB="0" distL="114300" distR="114300" simplePos="0" relativeHeight="251666432" behindDoc="0" locked="0" layoutInCell="1" allowOverlap="1" wp14:anchorId="4D0BFB48" wp14:editId="4696C1BD">
+                <wp:simplePos x="0" y="0"/>
+                <wp:positionH relativeFrom="column">
+                  <wp:posOffset>1386840</wp:posOffset>
+                </wp:positionH>
+                <wp:positionV relativeFrom="paragraph">
+                  <wp:posOffset>282575</wp:posOffset>
+                </wp:positionV>
+                <wp:extent cx="266700" cy="297180"/>
+                <wp:effectExtent l="0" t="0" r="19050" b="26670"/>
+                <wp:wrapNone/>
+                <wp:docPr id="3" name="Text Box 3"/>
+                <wp:cNvGraphicFramePr/>
+                <a:graphic xmlns:a="http://schemas.openxmlformats.org/drawingml/2006/main">
+                  <a:graphicData uri="http://schemas.microsoft.com/office/word/2010/wordprocessingShape">
+                    <wps:wsp>
+                      <wps:cNvSpPr txBox="1"/>
+                      <wps:spPr>
+                        <a:xfrm>
+                          <a:off x="0" y="0"/>
+                          <a:ext cx="266700" cy="297180"/>
+                        </a:xfrm>
+                        <a:prstGeom prst="rect">
+                          <a:avLst/>
+                        </a:prstGeom>
+                        <a:solidFill>
+                          <a:schemeClr val="lt1"/>
+                        </a:solidFill>
+                        <a:ln w="6350">
+                          <a:solidFill>
+                            <a:prstClr val="black"/>
+                          </a:solidFill>
+                        </a:ln>
+                      </wps:spPr>
+                      <wps:txbx>
+                        <w:txbxContent>
+                          <w:p>
+                            <w:pPr>
+                              <w:rPr>
+                                <w:color w:val="FF0000"/>
+                              </w:rPr>
+                            </w:pPr>
+                            <w:r>
+                              <w:rPr>
+                                <w:color w:val="FF0000"/>
+                              </w:rPr>
+                              <w:t>1</w:t>
+                            </w:r>
+                          </w:p>
+                          <w:p/>
+                        </w:txbxContent>
+                      </wps:txbx>
+                      <wps:bodyPr rot="0" spcFirstLastPara="0" vertOverflow="overflow" horzOverflow="overflow" vert="horz" wrap="square" lIns="91440" tIns="45720" rIns="91440" bIns="45720" numCol="1" spcCol="0" rtlCol="0" fromWordArt="0" anchor="t" anchorCtr="0" forceAA="0" compatLnSpc="1">
+                        <a:prstTxWarp prst="textNoShape">
+                          <a:avLst/>
+                        </a:prstTxWarp>
+                        <a:noAutofit/>
+                      </wps:bodyPr>
+                    </wps:wsp>
+                  </a:graphicData>
+                </a:graphic>
+                <wp14:sizeRelH relativeFrom="margin">
+                  <wp14:pctWidth>0</wp14:pctWidth>
+                </wp14:sizeRelH>
+                <wp14:sizeRelV relativeFrom="margin">
+                  <wp14:pctHeight>0</wp14:pctHeight>
+                </wp14:sizeRelV>
+              </wp:anchor>
+            </w:drawing>
+          </mc:Choice>
+          <mc:Fallback>
+            <w:pict>
+              <v:shape w14:anchorId="4D0BFB48" id="Text Box 3" o:spid="_x0000_s1035" type="#_x0000_t202" style="position:absolute;margin-left:109.2pt;margin-top:22.25pt;width:21pt;height:23.4pt;z-index:251666432;visibility:visible;mso-wrap-style:square;mso-width-percent:0;mso-height-percent:0;mso-wrap-distance-left:9pt;mso-wrap-distance-top:0;mso-wrap-distance-right:9pt;mso-wrap-distance-bottom:0;mso-position-horizontal:absolute;mso-position-horizontal-relative:text;mso-position-vertical:absolute;mso-position-vertical-relative:text;mso-width-percent:0;mso-height-percent:0;mso-width-relative:margin;mso-height-relative:margin;v-text-anchor:top" o:gfxdata="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" fillcolor="white [3201]" strokeweight=".5pt">
+                <v:textbox>
+                  <w:txbxContent>
+                    <w:p>
+                      <w:pPr>
+                        <w:rPr>
+                          <w:color w:val="FF0000"/>
+                        </w:rPr>
+                      </w:pPr>
+                      <w:r>
+                        <w:rPr>
+                          <w:color w:val="FF0000"/>
+                        </w:rPr>
+                        <w:t>1</w:t>
+                      </w:r>
+                    </w:p>
+                    <w:p/>
+                  </w:txbxContent>
+                </v:textbox>
+              </v:shape>
+            </w:pict>
+          </mc:Fallback>
+        </mc:AlternateContent>
+      </w:r>
+      <w:r>
+        <w:rPr>
+          <w:noProof/>
+        </w:rPr>
+        <w:drawing>
+          <wp:inline distT="0" distB="0" distL="0" distR="0" wp14:anchorId="339BCCB2" wp14:editId="24EECB1B">
+            <wp:extent cx="5943600" cy="3609340"/>
+            <wp:effectExtent l="0" t="0" r="0" b="0"/>
+            <wp:docPr id="1" name="Picture 1"/>
+            <wp:cNvGraphicFramePr>
+              <a:graphicFrameLocks xmlns:a="http://schemas.openxmlformats.org/drawingml/2006/main" noChangeAspect="1"/>
+            </wp:cNvGraphicFramePr>
+            <a:graphic xmlns:a="http://schemas.openxmlformats.org/drawingml/2006/main">
+              <a:graphicData uri="http://schemas.openxmlformats.org/drawingml/2006/picture">
+                <pic:pic xmlns:pic="http://schemas.openxmlformats.org/drawingml/2006/picture">
+                  <pic:nvPicPr>
+                    <pic:cNvPr id="1" name=""/>
+                    <pic:cNvPicPr/>
+                  </pic:nvPicPr>
+                  <pic:blipFill>
+                    <a:blip r:embed="rId17"/>
+                    <a:stretch>
+                      <a:fillRect/>
+                    </a:stretch>
+                  </pic:blipFill>
+                  <pic:spPr>
+                    <a:xfrm>
+                      <a:off x="0" y="0"/>
+                      <a:ext cx="5943600" cy="3609340"/>
+                    </a:xfrm>
+                    <a:prstGeom prst="rect">
+                      <a:avLst/>
+                    </a:prstGeom>
+                  </pic:spPr>
+                </pic:pic>
+              </a:graphicData>
+            </a:graphic>
+          </wp:inline>
+        </w:drawing>
+      </w:r>
+    </w:p>
+    <w:p>
+      <w:pPr>
+        <w:pStyle w:val="Heading4"/>
+      </w:pPr>
+      <w:r>
+        <w:t>Legend:</w:t>
+      </w:r>
+    </w:p>
+    <w:p>
+      <w:pPr>
+        <w:pStyle w:val="ListParagraph"/>
+        <w:numPr>
+          <w:ilvl w:val="0"/>
+          <w:numId w:val="5"/>
+        </w:numPr>
         <w:rPr>
           <w:sz w:val="36"/>
           <w:szCs w:val="32"/>
         </w:rPr>
       </w:pPr>
       <w:r>
-        <w:t>Navigating through the main page</w:t>
+        <w:t xml:space="preserve">Search Bar: Type in what mobile device you want to </w:t>
+      </w:r>
+      <w:r>
+        <w:t>search,</w:t>
+      </w:r>
+      <w:r>
+        <w:t xml:space="preserve"> and it will filter out by what you searched.</w:t>
       </w:r>
     </w:p>
     <w:p>
       <w:pPr>
-        <w:pStyle w:val="Heading2"/>
+        <w:pStyle w:val="ListParagraph"/>
         <w:numPr>
           <w:ilvl w:val="0"/>
-          <w:numId w:val="4"/>
+          <w:numId w:val="5"/>
         </w:numPr>
-        <w:rPr>
-          <w:sz w:val="36"/>
-          <w:szCs w:val="32"/>
-        </w:rPr>
-      </w:pPr>
-      <w:r>
-        <w:br w:type="page"/>
+      </w:pPr>
+      <w:r>
+        <w:t>Shopping Cart: See what item you’ve added to cart to buy it.</w:t>
       </w:r>
     </w:p>
     <w:p>
       <w:pPr>
+        <w:pStyle w:val="ListParagraph"/>
+        <w:numPr>
+          <w:ilvl w:val="0"/>
+          <w:numId w:val="5"/>
+        </w:numPr>
+      </w:pPr>
+      <w:r>
+        <w:t xml:space="preserve">Store: To create and manage store. </w:t>
+      </w:r>
+      <w:r>
+        <w:rPr>
+          <w:b/>
+          <w:i/>
+        </w:rPr>
+        <w:t>(See section SELLER GUIDE below for more information about managing store.)</w:t>
+      </w:r>
+    </w:p>
+    <w:p>
+      <w:pPr>
+        <w:pStyle w:val="ListParagraph"/>
+        <w:numPr>
+          <w:ilvl w:val="0"/>
+          <w:numId w:val="5"/>
+        </w:numPr>
+      </w:pPr>
+      <w:r>
+        <w:t xml:space="preserve">Items on Sale: All the mobile phones that are on sale by sellers are shown here. </w:t>
+      </w:r>
+      <w:r>
+        <w:rPr>
+          <w:b/>
+          <w:i/>
+        </w:rPr>
+        <w:t>(See next section on how to buy the device.)</w:t>
+      </w:r>
+    </w:p>
+    <w:p>
+      <w:pPr>
+        <w:pStyle w:val="ListParagraph"/>
+        <w:numPr>
+          <w:ilvl w:val="0"/>
+          <w:numId w:val="5"/>
+        </w:numPr>
+      </w:pPr>
+      <w:r>
+        <w:t>Sort</w:t>
+      </w:r>
+      <w:r>
+        <w:t xml:space="preserve"> and Order</w:t>
+      </w:r>
+      <w:r>
+        <w:t xml:space="preserve">: </w:t>
+      </w:r>
+      <w:r>
+        <w:t>It’ll sort based order by name or price and sorting in ascending order or descending.</w:t>
+      </w:r>
+    </w:p>
+    <w:p>
+      <w:pPr>
+        <w:pStyle w:val="ListParagraph"/>
+        <w:numPr>
+          <w:ilvl w:val="0"/>
+          <w:numId w:val="5"/>
+        </w:numPr>
+      </w:pPr>
+      <w:r>
+        <w:t>Search by Brand or OS: You can search the phone by Brand or OS.</w:t>
+      </w:r>
+    </w:p>
+    <w:p>
+      <w:pPr>
+        <w:pStyle w:val="ListParagraph"/>
+        <w:numPr>
+          <w:ilvl w:val="0"/>
+          <w:numId w:val="5"/>
+        </w:numPr>
+      </w:pPr>
+      <w:r>
+        <w:t>Clear button: Clear all sort and searching</w:t>
+      </w:r>
+    </w:p>
+    <w:p>
+      <w:pPr>
+        <w:pStyle w:val="ListParagraph"/>
+        <w:numPr>
+          <w:ilvl w:val="0"/>
+          <w:numId w:val="5"/>
+        </w:numPr>
+      </w:pPr>
+      <w:r>
+        <w:t>Navigation button: To navigate to the next or previous page.</w:t>
+      </w:r>
+    </w:p>
+    <w:p>
+      <w:pPr>
+        <w:pStyle w:val="Heading2"/>
+      </w:pPr>
+      <w:r>
+        <w:t>Adding items to cart</w:t>
+      </w:r>
+    </w:p>
+    <w:p>
+      <w:r>
+        <w:t>To buy mobile devices, first you need to add that mobile device to shopping cart. You can search the phone or navigate to see items that were on sale by sellers. Just click mobile devices that you want to buy, and you’ll see the item details for it:</w:t>
+      </w:r>
+    </w:p>
+    <w:p>
+      <w:r>
+        <w:rPr>
+          <w:noProof/>
+        </w:rPr>
+        <w:lastRenderedPageBreak/>
+        <mc:AlternateContent>
+          <mc:Choice Requires="wps">
+            <w:drawing>
+              <wp:anchor distT="0" distB="0" distL="114300" distR="114300" simplePos="0" relativeHeight="251694080" behindDoc="0" locked="0" layoutInCell="1" allowOverlap="1" wp14:anchorId="472B717E" wp14:editId="5FA8DAD3">
+                <wp:simplePos x="0" y="0"/>
+                <wp:positionH relativeFrom="margin">
+                  <wp:align>right</wp:align>
+                </wp:positionH>
+                <wp:positionV relativeFrom="paragraph">
+                  <wp:posOffset>815340</wp:posOffset>
+                </wp:positionV>
+                <wp:extent cx="266700" cy="655320"/>
+                <wp:effectExtent l="38100" t="0" r="19050" b="49530"/>
+                <wp:wrapNone/>
+                <wp:docPr id="27" name="Straight Arrow Connector 27"/>
+                <wp:cNvGraphicFramePr/>
+                <a:graphic xmlns:a="http://schemas.openxmlformats.org/drawingml/2006/main">
+                  <a:graphicData uri="http://schemas.microsoft.com/office/word/2010/wordprocessingShape">
+                    <wps:wsp>
+                      <wps:cNvCnPr/>
+                      <wps:spPr>
+                        <a:xfrm flipH="1">
+                          <a:off x="0" y="0"/>
+                          <a:ext cx="266700" cy="655320"/>
+                        </a:xfrm>
+                        <a:prstGeom prst="straightConnector1">
+                          <a:avLst/>
+                        </a:prstGeom>
+                        <a:ln>
+                          <a:tailEnd type="triangle"/>
+                        </a:ln>
+                      </wps:spPr>
+                      <wps:style>
+                        <a:lnRef idx="3">
+                          <a:schemeClr val="accent2"/>
+                        </a:lnRef>
+                        <a:fillRef idx="0">
+                          <a:schemeClr val="accent2"/>
+                        </a:fillRef>
+                        <a:effectRef idx="2">
+                          <a:schemeClr val="accent2"/>
+                        </a:effectRef>
+                        <a:fontRef idx="minor">
+                          <a:schemeClr val="tx1"/>
+                        </a:fontRef>
+                      </wps:style>
+                      <wps:bodyPr/>
+                    </wps:wsp>
+                  </a:graphicData>
+                </a:graphic>
+                <wp14:sizeRelH relativeFrom="margin">
+                  <wp14:pctWidth>0</wp14:pctWidth>
+                </wp14:sizeRelH>
+                <wp14:sizeRelV relativeFrom="margin">
+                  <wp14:pctHeight>0</wp14:pctHeight>
+                </wp14:sizeRelV>
+              </wp:anchor>
+            </w:drawing>
+          </mc:Choice>
+          <mc:Fallback>
+            <w:pict>
+              <v:shape w14:anchorId="694D0EA4" id="Straight Arrow Connector 27" o:spid="_x0000_s1026" type="#_x0000_t32" style="position:absolute;margin-left:-30.2pt;margin-top:64.2pt;width:21pt;height:51.6pt;flip:x;z-index:251694080;visibility:visible;mso-wrap-style:square;mso-width-percent:0;mso-height-percent:0;mso-wrap-distance-left:9pt;mso-wrap-distance-top:0;mso-wrap-distance-right:9pt;mso-wrap-distance-bottom:0;mso-position-horizontal:right;mso-position-horizontal-relative:margin;mso-position-vertical:absolute;mso-position-vertical-relative:text;mso-width-percent:0;mso-height-percent:0;mso-width-relative:margin;mso-height-relative:margin" o:gfxdata="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" strokecolor="#ed7d31 [3205]" strokeweight="1.5pt">
+                <v:stroke endarrow="block" joinstyle="miter"/>
+                <w10:wrap anchorx="margin"/>
+              </v:shape>
+            </w:pict>
+          </mc:Fallback>
+        </mc:AlternateContent>
+      </w:r>
+      <w:r>
+        <w:rPr>
+          <w:noProof/>
+        </w:rPr>
+        <mc:AlternateContent>
+          <mc:Choice Requires="wps">
+            <w:drawing>
+              <wp:anchor distT="0" distB="0" distL="114300" distR="114300" simplePos="0" relativeHeight="251692032" behindDoc="0" locked="0" layoutInCell="1" allowOverlap="1" wp14:anchorId="2146E8FB" wp14:editId="35E3331D">
+                <wp:simplePos x="0" y="0"/>
+                <wp:positionH relativeFrom="column">
+                  <wp:posOffset>4457700</wp:posOffset>
+                </wp:positionH>
+                <wp:positionV relativeFrom="paragraph">
+                  <wp:posOffset>502920</wp:posOffset>
+                </wp:positionV>
+                <wp:extent cx="2141220" cy="304800"/>
+                <wp:effectExtent l="0" t="0" r="11430" b="19050"/>
+                <wp:wrapNone/>
+                <wp:docPr id="26" name="Text Box 26"/>
+                <wp:cNvGraphicFramePr/>
+                <a:graphic xmlns:a="http://schemas.openxmlformats.org/drawingml/2006/main">
+                  <a:graphicData uri="http://schemas.microsoft.com/office/word/2010/wordprocessingShape">
+                    <wps:wsp>
+                      <wps:cNvSpPr txBox="1"/>
+                      <wps:spPr>
+                        <a:xfrm>
+                          <a:off x="0" y="0"/>
+                          <a:ext cx="2141220" cy="304800"/>
+                        </a:xfrm>
+                        <a:prstGeom prst="rect">
+                          <a:avLst/>
+                        </a:prstGeom>
+                        <a:solidFill>
+                          <a:schemeClr val="lt1"/>
+                        </a:solidFill>
+                        <a:ln w="6350">
+                          <a:solidFill>
+                            <a:prstClr val="black"/>
+                          </a:solidFill>
+                        </a:ln>
+                      </wps:spPr>
+                      <wps:txbx>
+                        <w:txbxContent>
+                          <w:p>
+                            <w:pPr>
+                              <w:rPr>
+                                <w:color w:val="FF0000"/>
+                              </w:rPr>
+                            </w:pPr>
+                            <w:r>
+                              <w:rPr>
+                                <w:color w:val="FF0000"/>
+                              </w:rPr>
+                              <w:t>Fill in quantity you want to buy</w:t>
+                            </w:r>
+                          </w:p>
+                        </w:txbxContent>
+                      </wps:txbx>
+                      <wps:bodyPr rot="0" spcFirstLastPara="0" vertOverflow="overflow" horzOverflow="overflow" vert="horz" wrap="square" lIns="91440" tIns="45720" rIns="91440" bIns="45720" numCol="1" spcCol="0" rtlCol="0" fromWordArt="0" anchor="t" anchorCtr="0" forceAA="0" compatLnSpc="1">
+                        <a:prstTxWarp prst="textNoShape">
+                          <a:avLst/>
+                        </a:prstTxWarp>
+                        <a:noAutofit/>
+                      </wps:bodyPr>
+                    </wps:wsp>
+                  </a:graphicData>
+                </a:graphic>
+                <wp14:sizeRelH relativeFrom="margin">
+                  <wp14:pctWidth>0</wp14:pctWidth>
+                </wp14:sizeRelH>
+                <wp14:sizeRelV relativeFrom="margin">
+                  <wp14:pctHeight>0</wp14:pctHeight>
+                </wp14:sizeRelV>
+              </wp:anchor>
+            </w:drawing>
+          </mc:Choice>
+          <mc:Fallback>
+            <w:pict>
+              <v:shape w14:anchorId="2146E8FB" id="Text Box 26" o:spid="_x0000_s1036" type="#_x0000_t202" style="position:absolute;margin-left:351pt;margin-top:39.6pt;width:168.6pt;height:24pt;z-index:251692032;visibility:visible;mso-wrap-style:square;mso-width-percent:0;mso-height-percent:0;mso-wrap-distance-left:9pt;mso-wrap-distance-top:0;mso-wrap-distance-right:9pt;mso-wrap-distance-bottom:0;mso-position-horizontal:absolute;mso-position-horizontal-relative:text;mso-position-vertical:absolute;mso-position-vertical-relative:text;mso-width-percent:0;mso-height-percent:0;mso-width-relative:margin;mso-height-relative:margin;v-text-anchor:top" o:gfxdata="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" fillcolor="white [3201]" strokeweight=".5pt">
+                <v:textbox>
+                  <w:txbxContent>
+                    <w:p>
+                      <w:pPr>
+                        <w:rPr>
+                          <w:color w:val="FF0000"/>
+                        </w:rPr>
+                      </w:pPr>
+                      <w:r>
+                        <w:rPr>
+                          <w:color w:val="FF0000"/>
+                        </w:rPr>
+                        <w:t>Fill in quantity you want to buy</w:t>
+                      </w:r>
+                    </w:p>
+                  </w:txbxContent>
+                </v:textbox>
+              </v:shape>
+            </w:pict>
+          </mc:Fallback>
+        </mc:AlternateContent>
+      </w:r>
+      <w:r>
+        <w:rPr>
+          <w:noProof/>
+        </w:rPr>
+        <mc:AlternateContent>
+          <mc:Choice Requires="wps">
+            <w:drawing>
+              <wp:anchor distT="0" distB="0" distL="114300" distR="114300" simplePos="0" relativeHeight="251689984" behindDoc="0" locked="0" layoutInCell="1" allowOverlap="1" wp14:anchorId="1BB9B3F1" wp14:editId="533D2A30">
+                <wp:simplePos x="0" y="0"/>
+                <wp:positionH relativeFrom="column">
+                  <wp:posOffset>4686300</wp:posOffset>
+                </wp:positionH>
+                <wp:positionV relativeFrom="paragraph">
+                  <wp:posOffset>2979420</wp:posOffset>
+                </wp:positionV>
+                <wp:extent cx="510540" cy="137160"/>
+                <wp:effectExtent l="38100" t="57150" r="22860" b="34290"/>
+                <wp:wrapNone/>
+                <wp:docPr id="24" name="Straight Arrow Connector 24"/>
+                <wp:cNvGraphicFramePr/>
+                <a:graphic xmlns:a="http://schemas.openxmlformats.org/drawingml/2006/main">
+                  <a:graphicData uri="http://schemas.microsoft.com/office/word/2010/wordprocessingShape">
+                    <wps:wsp>
+                      <wps:cNvCnPr/>
+                      <wps:spPr>
+                        <a:xfrm flipH="1" flipV="1">
+                          <a:off x="0" y="0"/>
+                          <a:ext cx="510540" cy="137160"/>
+                        </a:xfrm>
+                        <a:prstGeom prst="straightConnector1">
+                          <a:avLst/>
+                        </a:prstGeom>
+                        <a:ln>
+                          <a:tailEnd type="triangle"/>
+                        </a:ln>
+                      </wps:spPr>
+                      <wps:style>
+                        <a:lnRef idx="3">
+                          <a:schemeClr val="accent2"/>
+                        </a:lnRef>
+                        <a:fillRef idx="0">
+                          <a:schemeClr val="accent2"/>
+                        </a:fillRef>
+                        <a:effectRef idx="2">
+                          <a:schemeClr val="accent2"/>
+                        </a:effectRef>
+                        <a:fontRef idx="minor">
+                          <a:schemeClr val="tx1"/>
+                        </a:fontRef>
+                      </wps:style>
+                      <wps:bodyPr/>
+                    </wps:wsp>
+                  </a:graphicData>
+                </a:graphic>
+                <wp14:sizeRelH relativeFrom="margin">
+                  <wp14:pctWidth>0</wp14:pctWidth>
+                </wp14:sizeRelH>
+                <wp14:sizeRelV relativeFrom="margin">
+                  <wp14:pctHeight>0</wp14:pctHeight>
+                </wp14:sizeRelV>
+              </wp:anchor>
+            </w:drawing>
+          </mc:Choice>
+          <mc:Fallback>
+            <w:pict>
+              <v:shape w14:anchorId="6E2D3A57" id="Straight Arrow Connector 24" o:spid="_x0000_s1026" type="#_x0000_t32" style="position:absolute;margin-left:369pt;margin-top:234.6pt;width:40.2pt;height:10.8pt;flip:x y;z-index:251689984;visibility:visible;mso-wrap-style:square;mso-width-percent:0;mso-height-percent:0;mso-wrap-distance-left:9pt;mso-wrap-distance-top:0;mso-wrap-distance-right:9pt;mso-wrap-distance-bottom:0;mso-position-horizontal:absolute;mso-position-horizontal-relative:text;mso-position-vertical:absolute;mso-position-vertical-relative:text;mso-width-percent:0;mso-height-percent:0;mso-width-relative:margin;mso-height-relative:margin" o:gfxdata="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" strokecolor="#ed7d31 [3205]" strokeweight="1.5pt">
+                <v:stroke endarrow="block" joinstyle="miter"/>
+              </v:shape>
+            </w:pict>
+          </mc:Fallback>
+        </mc:AlternateContent>
+      </w:r>
+      <w:r>
+        <w:rPr>
+          <w:noProof/>
+        </w:rPr>
+        <mc:AlternateContent>
+          <mc:Choice Requires="wps">
+            <w:drawing>
+              <wp:anchor distT="0" distB="0" distL="114300" distR="114300" simplePos="0" relativeHeight="251687936" behindDoc="0" locked="0" layoutInCell="1" allowOverlap="1" wp14:anchorId="7ABF58D4" wp14:editId="0CAE4C4C">
+                <wp:simplePos x="0" y="0"/>
+                <wp:positionH relativeFrom="column">
+                  <wp:posOffset>4663440</wp:posOffset>
+                </wp:positionH>
+                <wp:positionV relativeFrom="paragraph">
+                  <wp:posOffset>2621280</wp:posOffset>
+                </wp:positionV>
+                <wp:extent cx="495300" cy="76200"/>
+                <wp:effectExtent l="38100" t="0" r="19050" b="76200"/>
+                <wp:wrapNone/>
+                <wp:docPr id="23" name="Straight Arrow Connector 23"/>
+                <wp:cNvGraphicFramePr/>
+                <a:graphic xmlns:a="http://schemas.openxmlformats.org/drawingml/2006/main">
+                  <a:graphicData uri="http://schemas.microsoft.com/office/word/2010/wordprocessingShape">
+                    <wps:wsp>
+                      <wps:cNvCnPr/>
+                      <wps:spPr>
+                        <a:xfrm flipH="1">
+                          <a:off x="0" y="0"/>
+                          <a:ext cx="495300" cy="76200"/>
+                        </a:xfrm>
+                        <a:prstGeom prst="straightConnector1">
+                          <a:avLst/>
+                        </a:prstGeom>
+                        <a:ln>
+                          <a:tailEnd type="triangle"/>
+                        </a:ln>
+                      </wps:spPr>
+                      <wps:style>
+                        <a:lnRef idx="3">
+                          <a:schemeClr val="accent2"/>
+                        </a:lnRef>
+                        <a:fillRef idx="0">
+                          <a:schemeClr val="accent2"/>
+                        </a:fillRef>
+                        <a:effectRef idx="2">
+                          <a:schemeClr val="accent2"/>
+                        </a:effectRef>
+                        <a:fontRef idx="minor">
+                          <a:schemeClr val="tx1"/>
+                        </a:fontRef>
+                      </wps:style>
+                      <wps:bodyPr/>
+                    </wps:wsp>
+                  </a:graphicData>
+                </a:graphic>
+                <wp14:sizeRelH relativeFrom="margin">
+                  <wp14:pctWidth>0</wp14:pctWidth>
+                </wp14:sizeRelH>
+                <wp14:sizeRelV relativeFrom="margin">
+                  <wp14:pctHeight>0</wp14:pctHeight>
+                </wp14:sizeRelV>
+              </wp:anchor>
+            </w:drawing>
+          </mc:Choice>
+          <mc:Fallback>
+            <w:pict>
+              <v:shape w14:anchorId="68E42EBC" id="Straight Arrow Connector 23" o:spid="_x0000_s1026" type="#_x0000_t32" style="position:absolute;margin-left:367.2pt;margin-top:206.4pt;width:39pt;height:6pt;flip:x;z-index:251687936;visibility:visible;mso-wrap-style:square;mso-width-percent:0;mso-height-percent:0;mso-wrap-distance-left:9pt;mso-wrap-distance-top:0;mso-wrap-distance-right:9pt;mso-wrap-distance-bottom:0;mso-position-horizontal:absolute;mso-position-horizontal-relative:text;mso-position-vertical:absolute;mso-position-vertical-relative:text;mso-width-percent:0;mso-height-percent:0;mso-width-relative:margin;mso-height-relative:margin" o:gfxdata="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" strokecolor="#ed7d31 [3205]" strokeweight="1.5pt">
+                <v:stroke endarrow="block" joinstyle="miter"/>
+              </v:shape>
+            </w:pict>
+          </mc:Fallback>
+        </mc:AlternateContent>
+      </w:r>
+      <w:r>
+        <w:rPr>
+          <w:noProof/>
+        </w:rPr>
+        <mc:AlternateContent>
+          <mc:Choice Requires="wps">
+            <w:drawing>
+              <wp:anchor distT="0" distB="0" distL="114300" distR="114300" simplePos="0" relativeHeight="251686912" behindDoc="0" locked="0" layoutInCell="1" allowOverlap="1" wp14:anchorId="48A397B3" wp14:editId="4E00E2DD">
+                <wp:simplePos x="0" y="0"/>
+                <wp:positionH relativeFrom="column">
+                  <wp:posOffset>5189220</wp:posOffset>
+                </wp:positionH>
+                <wp:positionV relativeFrom="paragraph">
+                  <wp:posOffset>2979420</wp:posOffset>
+                </wp:positionV>
+                <wp:extent cx="685800" cy="304800"/>
+                <wp:effectExtent l="0" t="0" r="19050" b="19050"/>
+                <wp:wrapNone/>
+                <wp:docPr id="22" name="Text Box 22"/>
+                <wp:cNvGraphicFramePr/>
+                <a:graphic xmlns:a="http://schemas.openxmlformats.org/drawingml/2006/main">
+                  <a:graphicData uri="http://schemas.microsoft.com/office/word/2010/wordprocessingShape">
+                    <wps:wsp>
+                      <wps:cNvSpPr txBox="1"/>
+                      <wps:spPr>
+                        <a:xfrm>
+                          <a:off x="0" y="0"/>
+                          <a:ext cx="685800" cy="304800"/>
+                        </a:xfrm>
+                        <a:prstGeom prst="rect">
+                          <a:avLst/>
+                        </a:prstGeom>
+                        <a:solidFill>
+                          <a:schemeClr val="lt1"/>
+                        </a:solidFill>
+                        <a:ln w="6350">
+                          <a:solidFill>
+                            <a:prstClr val="black"/>
+                          </a:solidFill>
+                        </a:ln>
+                      </wps:spPr>
+                      <wps:txbx>
+                        <w:txbxContent>
+                          <w:p>
+                            <w:pPr>
+                              <w:rPr>
+                                <w:color w:val="FF0000"/>
+                              </w:rPr>
+                            </w:pPr>
+                            <w:r>
+                              <w:rPr>
+                                <w:color w:val="FF0000"/>
+                              </w:rPr>
+                              <w:t>Address</w:t>
+                            </w:r>
+                          </w:p>
+                        </w:txbxContent>
+                      </wps:txbx>
+                      <wps:bodyPr rot="0" spcFirstLastPara="0" vertOverflow="overflow" horzOverflow="overflow" vert="horz" wrap="square" lIns="91440" tIns="45720" rIns="91440" bIns="45720" numCol="1" spcCol="0" rtlCol="0" fromWordArt="0" anchor="t" anchorCtr="0" forceAA="0" compatLnSpc="1">
+                        <a:prstTxWarp prst="textNoShape">
+                          <a:avLst/>
+                        </a:prstTxWarp>
+                        <a:noAutofit/>
+                      </wps:bodyPr>
+                    </wps:wsp>
+                  </a:graphicData>
+                </a:graphic>
+                <wp14:sizeRelH relativeFrom="margin">
+                  <wp14:pctWidth>0</wp14:pctWidth>
+                </wp14:sizeRelH>
+                <wp14:sizeRelV relativeFrom="margin">
+                  <wp14:pctHeight>0</wp14:pctHeight>
+                </wp14:sizeRelV>
+              </wp:anchor>
+            </w:drawing>
+          </mc:Choice>
+          <mc:Fallback>
+            <w:pict>
+              <v:shape w14:anchorId="48A397B3" id="Text Box 22" o:spid="_x0000_s1037" type="#_x0000_t202" style="position:absolute;margin-left:408.6pt;margin-top:234.6pt;width:54pt;height:24pt;z-index:251686912;visibility:visible;mso-wrap-style:square;mso-width-percent:0;mso-height-percent:0;mso-wrap-distance-left:9pt;mso-wrap-distance-top:0;mso-wrap-distance-right:9pt;mso-wrap-distance-bottom:0;mso-position-horizontal:absolute;mso-position-horizontal-relative:text;mso-position-vertical:absolute;mso-position-vertical-relative:text;mso-width-percent:0;mso-height-percent:0;mso-width-relative:margin;mso-height-relative:margin;v-text-anchor:top" o:gfxdata="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" fillcolor="white [3201]" strokeweight=".5pt">
+                <v:textbox>
+                  <w:txbxContent>
+                    <w:p>
+                      <w:pPr>
+                        <w:rPr>
+                          <w:color w:val="FF0000"/>
+                        </w:rPr>
+                      </w:pPr>
+                      <w:r>
+                        <w:rPr>
+                          <w:color w:val="FF0000"/>
+                        </w:rPr>
+                        <w:t>Address</w:t>
+                      </w:r>
+                    </w:p>
+                  </w:txbxContent>
+                </v:textbox>
+              </v:shape>
+            </w:pict>
+          </mc:Fallback>
+        </mc:AlternateContent>
+      </w:r>
+      <w:r>
+        <w:rPr>
+          <w:noProof/>
+        </w:rPr>
+        <mc:AlternateContent>
+          <mc:Choice Requires="wps">
+            <w:drawing>
+              <wp:anchor distT="0" distB="0" distL="114300" distR="114300" simplePos="0" relativeHeight="251684864" behindDoc="0" locked="0" layoutInCell="1" allowOverlap="1" wp14:anchorId="63285E38" wp14:editId="6D1E0FD4">
+                <wp:simplePos x="0" y="0"/>
+                <wp:positionH relativeFrom="column">
+                  <wp:posOffset>5135880</wp:posOffset>
+                </wp:positionH>
+                <wp:positionV relativeFrom="paragraph">
+                  <wp:posOffset>2514600</wp:posOffset>
+                </wp:positionV>
+                <wp:extent cx="579120" cy="304800"/>
+                <wp:effectExtent l="0" t="0" r="11430" b="19050"/>
+                <wp:wrapNone/>
+                <wp:docPr id="21" name="Text Box 21"/>
+                <wp:cNvGraphicFramePr/>
+                <a:graphic xmlns:a="http://schemas.openxmlformats.org/drawingml/2006/main">
+                  <a:graphicData uri="http://schemas.microsoft.com/office/word/2010/wordprocessingShape">
+                    <wps:wsp>
+                      <wps:cNvSpPr txBox="1"/>
+                      <wps:spPr>
+                        <a:xfrm>
+                          <a:off x="0" y="0"/>
+                          <a:ext cx="579120" cy="304800"/>
+                        </a:xfrm>
+                        <a:prstGeom prst="rect">
+                          <a:avLst/>
+                        </a:prstGeom>
+                        <a:solidFill>
+                          <a:schemeClr val="lt1"/>
+                        </a:solidFill>
+                        <a:ln w="6350">
+                          <a:solidFill>
+                            <a:prstClr val="black"/>
+                          </a:solidFill>
+                        </a:ln>
+                      </wps:spPr>
+                      <wps:txbx>
+                        <w:txbxContent>
+                          <w:p>
+                            <w:pPr>
+                              <w:rPr>
+                                <w:color w:val="FF0000"/>
+                              </w:rPr>
+                            </w:pPr>
+                            <w:r>
+                              <w:rPr>
+                                <w:color w:val="FF0000"/>
+                              </w:rPr>
+                              <w:t>Name</w:t>
+                            </w:r>
+                          </w:p>
+                        </w:txbxContent>
+                      </wps:txbx>
+                      <wps:bodyPr rot="0" spcFirstLastPara="0" vertOverflow="overflow" horzOverflow="overflow" vert="horz" wrap="square" lIns="91440" tIns="45720" rIns="91440" bIns="45720" numCol="1" spcCol="0" rtlCol="0" fromWordArt="0" anchor="t" anchorCtr="0" forceAA="0" compatLnSpc="1">
+                        <a:prstTxWarp prst="textNoShape">
+                          <a:avLst/>
+                        </a:prstTxWarp>
+                        <a:noAutofit/>
+                      </wps:bodyPr>
+                    </wps:wsp>
+                  </a:graphicData>
+                </a:graphic>
+                <wp14:sizeRelH relativeFrom="margin">
+                  <wp14:pctWidth>0</wp14:pctWidth>
+                </wp14:sizeRelH>
+                <wp14:sizeRelV relativeFrom="margin">
+                  <wp14:pctHeight>0</wp14:pctHeight>
+                </wp14:sizeRelV>
+              </wp:anchor>
+            </w:drawing>
+          </mc:Choice>
+          <mc:Fallback>
+            <w:pict>
+              <v:shape w14:anchorId="63285E38" id="Text Box 21" o:spid="_x0000_s1038" type="#_x0000_t202" style="position:absolute;margin-left:404.4pt;margin-top:198pt;width:45.6pt;height:24pt;z-index:251684864;visibility:visible;mso-wrap-style:square;mso-width-percent:0;mso-height-percent:0;mso-wrap-distance-left:9pt;mso-wrap-distance-top:0;mso-wrap-distance-right:9pt;mso-wrap-distance-bottom:0;mso-position-horizontal:absolute;mso-position-horizontal-relative:text;mso-position-vertical:absolute;mso-position-vertical-relative:text;mso-width-percent:0;mso-height-percent:0;mso-width-relative:margin;mso-height-relative:margin;v-text-anchor:top" o:gfxdata="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" fillcolor="white [3201]" strokeweight=".5pt">
+                <v:textbox>
+                  <w:txbxContent>
+                    <w:p>
+                      <w:pPr>
+                        <w:rPr>
+                          <w:color w:val="FF0000"/>
+                        </w:rPr>
+                      </w:pPr>
+                      <w:r>
+                        <w:rPr>
+                          <w:color w:val="FF0000"/>
+                        </w:rPr>
+                        <w:t>Name</w:t>
+                      </w:r>
+                    </w:p>
+                  </w:txbxContent>
+                </v:textbox>
+              </v:shape>
+            </w:pict>
+          </mc:Fallback>
+        </mc:AlternateContent>
+      </w:r>
+      <w:r>
+        <w:rPr>
+          <w:noProof/>
+        </w:rPr>
+        <w:drawing>
+          <wp:inline distT="0" distB="0" distL="0" distR="0" wp14:anchorId="1D19808A" wp14:editId="06EECF56">
+            <wp:extent cx="5943600" cy="3515995"/>
+            <wp:effectExtent l="0" t="0" r="0" b="8255"/>
+            <wp:docPr id="34" name="Picture 34"/>
+            <wp:cNvGraphicFramePr>
+              <a:graphicFrameLocks xmlns:a="http://schemas.openxmlformats.org/drawingml/2006/main" noChangeAspect="1"/>
+            </wp:cNvGraphicFramePr>
+            <a:graphic xmlns:a="http://schemas.openxmlformats.org/drawingml/2006/main">
+              <a:graphicData uri="http://schemas.openxmlformats.org/drawingml/2006/picture">
+                <pic:pic xmlns:pic="http://schemas.openxmlformats.org/drawingml/2006/picture">
+                  <pic:nvPicPr>
+                    <pic:cNvPr id="1" name=""/>
+                    <pic:cNvPicPr/>
+                  </pic:nvPicPr>
+                  <pic:blipFill>
+                    <a:blip r:embed="rId18"/>
+                    <a:stretch>
+                      <a:fillRect/>
+                    </a:stretch>
+                  </pic:blipFill>
+                  <pic:spPr>
+                    <a:xfrm>
+                      <a:off x="0" y="0"/>
+                      <a:ext cx="5943600" cy="3515995"/>
+                    </a:xfrm>
+                    <a:prstGeom prst="rect">
+                      <a:avLst/>
+                    </a:prstGeom>
+                  </pic:spPr>
+                </pic:pic>
+              </a:graphicData>
+            </a:graphic>
+          </wp:inline>
+        </w:drawing>
+      </w:r>
+    </w:p>
+    <w:p>
+      <w:r>
+        <w:t>You can see the title, device info, item pics, price, description and the shop information.</w:t>
+      </w:r>
+    </w:p>
+    <w:p>
+      <w:pPr>
+        <w:pStyle w:val="ListParagraph"/>
+        <w:numPr>
+          <w:ilvl w:val="0"/>
+          <w:numId w:val="6"/>
+        </w:numPr>
+      </w:pPr>
+      <w:r>
+        <w:t>Type in how much you want to buy this device in the buy box and press enter.</w:t>
+      </w:r>
+    </w:p>
+    <w:p>
+      <w:pPr>
+        <w:pStyle w:val="ListParagraph"/>
+        <w:numPr>
+          <w:ilvl w:val="0"/>
+          <w:numId w:val="6"/>
+        </w:numPr>
+      </w:pPr>
+      <w:r>
+        <w:t xml:space="preserve">You should see the subtotal price for that. In this picture it showed </w:t>
+      </w:r>
+      <w:proofErr w:type="spellStart"/>
+      <w:r>
+        <w:t>Rp</w:t>
+      </w:r>
+      <w:proofErr w:type="spellEnd"/>
+      <w:r>
+        <w:t xml:space="preserve"> 11.600.001,78</w:t>
+      </w:r>
+    </w:p>
+    <w:p>
+      <w:pPr>
+        <w:pStyle w:val="ListParagraph"/>
+        <w:numPr>
+          <w:ilvl w:val="0"/>
+          <w:numId w:val="6"/>
+        </w:numPr>
+      </w:pPr>
+      <w:r>
+        <w:t>You can click add to cart afterwards, to add it to shopping cart. The form will close and go back to main page.</w:t>
+      </w:r>
+    </w:p>
+    <w:p>
+      <w:pPr>
+        <w:pStyle w:val="ListParagraph"/>
+        <w:numPr>
+          <w:ilvl w:val="0"/>
+          <w:numId w:val="6"/>
+        </w:numPr>
+        <w:rPr>
+          <w:b/>
+        </w:rPr>
+      </w:pPr>
+      <w:r>
+        <w:rPr>
+          <w:b/>
+        </w:rPr>
+        <w:t>R</w:t>
+      </w:r>
+      <w:r>
+        <w:rPr>
+          <w:b/>
+        </w:rPr>
+        <w:t>epeat steps if you want to add another device to shopping cart.</w:t>
+      </w:r>
+    </w:p>
+    <w:p>
+      <w:pPr>
+        <w:pStyle w:val="Heading2"/>
+      </w:pPr>
+      <w:r>
+        <w:t>Buying the items</w:t>
+      </w:r>
+    </w:p>
+    <w:p>
+      <w:r>
+        <w:t xml:space="preserve">Now click the cart button </w:t>
+      </w:r>
+      <w:r>
+        <w:rPr>
+          <w:noProof/>
+        </w:rPr>
+        <w:drawing>
+          <wp:inline distT="0" distB="0" distL="0" distR="0" wp14:anchorId="70700772" wp14:editId="511F48BE">
+            <wp:extent cx="342900" cy="287020"/>
+            <wp:effectExtent l="0" t="0" r="0" b="0"/>
+            <wp:docPr id="28" name="Picture 28"/>
+            <wp:cNvGraphicFramePr>
+              <a:graphicFrameLocks xmlns:a="http://schemas.openxmlformats.org/drawingml/2006/main" noChangeAspect="1"/>
+            </wp:cNvGraphicFramePr>
+            <a:graphic xmlns:a="http://schemas.openxmlformats.org/drawingml/2006/main">
+              <a:graphicData uri="http://schemas.openxmlformats.org/drawingml/2006/picture">
+                <pic:pic xmlns:pic="http://schemas.openxmlformats.org/drawingml/2006/picture">
+                  <pic:nvPicPr>
+                    <pic:cNvPr id="1" name=""/>
+                    <pic:cNvPicPr/>
+                  </pic:nvPicPr>
+                  <pic:blipFill>
+                    <a:blip r:embed="rId19">
+                      <a:extLst>
+                        <a:ext uri="{28A0092B-C50C-407E-A947-70E740481C1C}">
+                          <a14:useLocalDpi xmlns:a14="http://schemas.microsoft.com/office/drawing/2010/main" val="0"/>
+                        </a:ext>
+                      </a:extLst>
+                    </a:blip>
+                    <a:stretch>
+                      <a:fillRect/>
+                    </a:stretch>
+                  </pic:blipFill>
+                  <pic:spPr>
+                    <a:xfrm>
+                      <a:off x="0" y="0"/>
+                      <a:ext cx="342900" cy="287020"/>
+                    </a:xfrm>
+                    <a:prstGeom prst="rect">
+                      <a:avLst/>
+                    </a:prstGeom>
+                  </pic:spPr>
+                </pic:pic>
+              </a:graphicData>
+            </a:graphic>
+          </wp:inline>
+        </w:drawing>
+      </w:r>
+      <w:r>
+        <w:t xml:space="preserve"> to pay for the devices that you’ve added to the shopping cart.</w:t>
+      </w:r>
+    </w:p>
+    <w:p>
+      <w:r>
+        <w:t>Your screen should look like this:</w:t>
+      </w:r>
+    </w:p>
+    <w:p>
+      <w:r>
+        <w:rPr>
+          <w:noProof/>
+        </w:rPr>
+        <w:drawing>
+          <wp:anchor distT="0" distB="0" distL="114300" distR="114300" simplePos="0" relativeHeight="251695104" behindDoc="1" locked="0" layoutInCell="1" allowOverlap="1" wp14:anchorId="65327A0B" wp14:editId="733527BA">
+            <wp:simplePos x="0" y="0"/>
+            <wp:positionH relativeFrom="column">
+              <wp:posOffset>-99060</wp:posOffset>
+            </wp:positionH>
+            <wp:positionV relativeFrom="paragraph">
+              <wp:posOffset>-6350</wp:posOffset>
+            </wp:positionV>
+            <wp:extent cx="3390900" cy="2077289"/>
+            <wp:effectExtent l="0" t="0" r="0" b="0"/>
+            <wp:wrapTight wrapText="bothSides">
+              <wp:wrapPolygon edited="0">
+                <wp:start x="0" y="0"/>
+                <wp:lineTo x="0" y="21395"/>
+                <wp:lineTo x="21479" y="21395"/>
+                <wp:lineTo x="21479" y="0"/>
+                <wp:lineTo x="0" y="0"/>
+              </wp:wrapPolygon>
+            </wp:wrapTight>
+            <wp:docPr id="29" name="Picture 29"/>
+            <wp:cNvGraphicFramePr>
+              <a:graphicFrameLocks xmlns:a="http://schemas.openxmlformats.org/drawingml/2006/main" noChangeAspect="1"/>
+            </wp:cNvGraphicFramePr>
+            <a:graphic xmlns:a="http://schemas.openxmlformats.org/drawingml/2006/main">
+              <a:graphicData uri="http://schemas.openxmlformats.org/drawingml/2006/picture">
+                <pic:pic xmlns:pic="http://schemas.openxmlformats.org/drawingml/2006/picture">
+                  <pic:nvPicPr>
+                    <pic:cNvPr id="1" name=""/>
+                    <pic:cNvPicPr/>
+                  </pic:nvPicPr>
+                  <pic:blipFill>
+                    <a:blip r:embed="rId20">
+                      <a:extLst>
+                        <a:ext uri="{28A0092B-C50C-407E-A947-70E740481C1C}">
+                          <a14:useLocalDpi xmlns:a14="http://schemas.microsoft.com/office/drawing/2010/main" val="0"/>
+                        </a:ext>
+                      </a:extLst>
+                    </a:blip>
+                    <a:stretch>
+                      <a:fillRect/>
+                    </a:stretch>
+                  </pic:blipFill>
+                  <pic:spPr>
+                    <a:xfrm>
+                      <a:off x="0" y="0"/>
+                      <a:ext cx="3390900" cy="2077289"/>
+                    </a:xfrm>
+                    <a:prstGeom prst="rect">
+                      <a:avLst/>
+                    </a:prstGeom>
+                  </pic:spPr>
+                </pic:pic>
+              </a:graphicData>
+            </a:graphic>
+            <wp14:sizeRelH relativeFrom="page">
+              <wp14:pctWidth>0</wp14:pctWidth>
+            </wp14:sizeRelH>
+            <wp14:sizeRelV relativeFrom="page">
+              <wp14:pctHeight>0</wp14:pctHeight>
+            </wp14:sizeRelV>
+          </wp:anchor>
+        </w:drawing>
+      </w:r>
+      <w:r>
+        <w:t>You can review what you’re going to buy.</w:t>
+      </w:r>
+    </w:p>
+    <w:p>
+      <w:r>
+        <w:rPr>
+          <w:noProof/>
+        </w:rPr>
+        <mc:AlternateContent>
+          <mc:Choice Requires="wps">
+            <w:drawing>
+              <wp:anchor distT="0" distB="0" distL="114300" distR="114300" simplePos="0" relativeHeight="251699200" behindDoc="0" locked="0" layoutInCell="1" allowOverlap="1" wp14:anchorId="2A3B8A7D" wp14:editId="1A22BD4C">
+                <wp:simplePos x="0" y="0"/>
+                <wp:positionH relativeFrom="column">
+                  <wp:posOffset>220980</wp:posOffset>
+                </wp:positionH>
+                <wp:positionV relativeFrom="paragraph">
+                  <wp:posOffset>328930</wp:posOffset>
+                </wp:positionV>
+                <wp:extent cx="3230880" cy="784860"/>
+                <wp:effectExtent l="38100" t="57150" r="26670" b="34290"/>
+                <wp:wrapNone/>
+                <wp:docPr id="31" name="Straight Arrow Connector 31"/>
+                <wp:cNvGraphicFramePr/>
+                <a:graphic xmlns:a="http://schemas.openxmlformats.org/drawingml/2006/main">
+                  <a:graphicData uri="http://schemas.microsoft.com/office/word/2010/wordprocessingShape">
+                    <wps:wsp>
+                      <wps:cNvCnPr/>
+                      <wps:spPr>
+                        <a:xfrm flipH="1" flipV="1">
+                          <a:off x="0" y="0"/>
+                          <a:ext cx="3230880" cy="784860"/>
+                        </a:xfrm>
+                        <a:prstGeom prst="straightConnector1">
+                          <a:avLst/>
+                        </a:prstGeom>
+                        <a:ln>
+                          <a:tailEnd type="triangle"/>
+                        </a:ln>
+                      </wps:spPr>
+                      <wps:style>
+                        <a:lnRef idx="3">
+                          <a:schemeClr val="accent2"/>
+                        </a:lnRef>
+                        <a:fillRef idx="0">
+                          <a:schemeClr val="accent2"/>
+                        </a:fillRef>
+                        <a:effectRef idx="2">
+                          <a:schemeClr val="accent2"/>
+                        </a:effectRef>
+                        <a:fontRef idx="minor">
+                          <a:schemeClr val="tx1"/>
+                        </a:fontRef>
+                      </wps:style>
+                      <wps:bodyPr/>
+                    </wps:wsp>
+                  </a:graphicData>
+                </a:graphic>
+                <wp14:sizeRelH relativeFrom="margin">
+                  <wp14:pctWidth>0</wp14:pctWidth>
+                </wp14:sizeRelH>
+                <wp14:sizeRelV relativeFrom="margin">
+                  <wp14:pctHeight>0</wp14:pctHeight>
+                </wp14:sizeRelV>
+              </wp:anchor>
+            </w:drawing>
+          </mc:Choice>
+          <mc:Fallback>
+            <w:pict>
+              <v:shape w14:anchorId="3D381404" id="Straight Arrow Connector 31" o:spid="_x0000_s1026" type="#_x0000_t32" style="position:absolute;margin-left:17.4pt;margin-top:25.9pt;width:254.4pt;height:61.8pt;flip:x y;z-index:251699200;visibility:visible;mso-wrap-style:square;mso-width-percent:0;mso-height-percent:0;mso-wrap-distance-left:9pt;mso-wrap-distance-top:0;mso-wrap-distance-right:9pt;mso-wrap-distance-bottom:0;mso-position-horizontal:absolute;mso-position-horizontal-relative:text;mso-position-vertical:absolute;mso-position-vertical-relative:text;mso-width-percent:0;mso-height-percent:0;mso-width-relative:margin;mso-height-relative:margin" o:gfxdata="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" strokecolor="#ed7d31 [3205]" strokeweight="1.5pt">
+                <v:stroke endarrow="block" joinstyle="miter"/>
+              </v:shape>
+            </w:pict>
+          </mc:Fallback>
+        </mc:AlternateContent>
+      </w:r>
+      <w:r>
+        <w:t xml:space="preserve">If you’re going to </w:t>
+      </w:r>
+      <w:r>
+        <w:rPr>
+          <w:b/>
+        </w:rPr>
+        <w:t>remove</w:t>
+      </w:r>
+      <w:r>
+        <w:t xml:space="preserve"> some items, just </w:t>
+      </w:r>
+      <w:r>
+        <w:rPr>
+          <w:b/>
+        </w:rPr>
+        <w:t>click the left most column (white blank box)</w:t>
+      </w:r>
+      <w:r>
+        <w:t xml:space="preserve"> in the </w:t>
+      </w:r>
+      <w:r>
+        <w:rPr>
+          <w:b/>
+        </w:rPr>
+        <w:t>row</w:t>
+      </w:r>
+      <w:r>
+        <w:t xml:space="preserve"> you want </w:t>
+      </w:r>
+      <w:r>
+        <w:rPr>
+          <w:b/>
+        </w:rPr>
+        <w:t>to delete</w:t>
+      </w:r>
+      <w:r>
+        <w:t xml:space="preserve">. In this case, I want to remove iPhone X from my cart just click     </w:t>
+      </w:r>
+      <w:r>
+        <w:rPr>
+          <w:b/>
+        </w:rPr>
+        <w:t>there</w:t>
+      </w:r>
+      <w:r>
+        <w:rPr>
+          <w:b/>
+        </w:rPr>
+        <w:t xml:space="preserve"> </w:t>
+      </w:r>
+      <w:r>
+        <w:t xml:space="preserve">and press </w:t>
+      </w:r>
+      <w:r>
+        <w:rPr>
+          <w:b/>
+        </w:rPr>
+        <w:t>Delete</w:t>
+      </w:r>
+      <w:r>
+        <w:t xml:space="preserve"> on your keyboard.</w:t>
+      </w:r>
+    </w:p>
+    <w:p>
+      <w:r>
+        <w:t>Click Buy Now to buy the items.</w:t>
+      </w:r>
+      <w:r>
+        <w:br w:type="page"/>
+      </w:r>
+    </w:p>
+    <w:p>
+      <w:pPr>
         <w:pStyle w:val="Heading1"/>
       </w:pPr>
+      <w:bookmarkStart w:id="8" w:name="_Toc515782815"/>
       <w:r>
         <w:lastRenderedPageBreak/>
         <w:t>SELLER GUIDE</w:t>
       </w:r>
+      <w:bookmarkStart w:id="9" w:name="_GoBack"/>
+      <w:bookmarkEnd w:id="8"/>
+      <w:bookmarkEnd w:id="9"/>
     </w:p>
+    <w:p/>
     <w:p>
-      <w:pPr>
-        <w:ind w:firstLine="720"/>
-        <w:rPr>
-          <w:sz w:val="24"/>
-          <w:szCs w:val="24"/>
-        </w:rPr>
-      </w:pPr>
-    </w:p>
-    <w:p>
-      <w:pPr>
-        <w:rPr>
-          <w:sz w:val="24"/>
-          <w:szCs w:val="24"/>
-        </w:rPr>
-      </w:pPr>
-      <w:r>
-        <w:rPr>
-          <w:sz w:val="24"/>
-          <w:szCs w:val="24"/>
-        </w:rPr>
+      <w:r>
         <w:tab/>
       </w:r>
     </w:p>
@@ -2422,9 +4771,6 @@
 <w:endnotes xmlns:wpc="http://schemas.microsoft.com/office/word/2010/wordprocessingCanvas" xmlns:cx="http://schemas.microsoft.com/office/drawing/2014/chartex" xmlns:cx1="http://schemas.microsoft.com/office/drawing/2015/9/8/chartex" xmlns:cx2="http://schemas.microsoft.com/office/drawing/2015/10/21/chartex" xmlns:cx3="http://schemas.microsoft.com/office/drawing/2016/5/9/chartex" xmlns:cx4="http://schemas.microsoft.com/office/drawing/2016/5/10/chartex" xmlns:cx5="http://schemas.microsoft.com/office/drawing/2016/5/11/chartex" xmlns:cx6="http://schemas.microsoft.com/office/drawing/2016/5/12/chartex" xmlns:cx7="http://schemas.microsoft.com/office/drawing/2016/5/13/chartex" xmlns:cx8="http://schemas.microsoft.com/office/drawing/2016/5/14/chartex" xmlns:mc="http://schemas.openxmlformats.org/markup-compatibility/2006" xmlns:aink="http://schemas.microsoft.com/office/drawing/2016/ink" xmlns:am3d="http://schemas.microsoft.com/office/drawing/2017/model3d" xmlns:o="urn:schemas-microsoft-com:office:office" xmlns:r="http://schemas.openxmlformats.org/officeDocument/2006/relationships" xmlns:m="http://schemas.openxmlformats.org/officeDocument/2006/math" xmlns:v="urn:schemas-microsoft-com:vml" xmlns:wp14="http://schemas.microsoft.com/office/word/2010/wordprocessingDrawing" xmlns:wp="http://schemas.openxmlformats.org/drawingml/2006/wordprocessingDrawing" xmlns:w10="urn:schemas-microsoft-com:office:word" xmlns:w="http://schemas.openxmlformats.org/wordprocessingml/2006/main" xmlns:w14="http://schemas.microsoft.com/office/word/2010/wordml" xmlns:w15="http://schemas.microsoft.com/office/word/2012/wordml" xmlns:w16cid="http://schemas.microsoft.com/office/word/2016/wordml/cid" xmlns:w16se="http://schemas.microsoft.com/office/word/2015/wordml/symex" xmlns:wpg="http://schemas.microsoft.com/office/word/2010/wordprocessingGroup" xmlns:wpi="http://schemas.microsoft.com/office/word/2010/wordprocessingInk" xmlns:wne="http://schemas.microsoft.com/office/word/2006/wordml" xmlns:wps="http://schemas.microsoft.com/office/word/2010/wordprocessingShape" mc:Ignorable="w14 w15 w16se w16cid wp14">
   <w:endnote w:type="separator" w:id="-1">
     <w:p>
-      <w:pPr>
-        <w:spacing w:after="0" w:line="240" w:lineRule="auto"/>
-      </w:pPr>
       <w:r>
         <w:separator/>
       </w:r>
@@ -2432,9 +4778,6 @@
   </w:endnote>
   <w:endnote w:type="continuationSeparator" w:id="0">
     <w:p>
-      <w:pPr>
-        <w:spacing w:after="0" w:line="240" w:lineRule="auto"/>
-      </w:pPr>
       <w:r>
         <w:continuationSeparator/>
       </w:r>
@@ -2447,9 +4790,6 @@
 <w:footnotes xmlns:wpc="http://schemas.microsoft.com/office/word/2010/wordprocessingCanvas" xmlns:cx="http://schemas.microsoft.com/office/drawing/2014/chartex" xmlns:cx1="http://schemas.microsoft.com/office/drawing/2015/9/8/chartex" xmlns:cx2="http://schemas.microsoft.com/office/drawing/2015/10/21/chartex" xmlns:cx3="http://schemas.microsoft.com/office/drawing/2016/5/9/chartex" xmlns:cx4="http://schemas.microsoft.com/office/drawing/2016/5/10/chartex" xmlns:cx5="http://schemas.microsoft.com/office/drawing/2016/5/11/chartex" xmlns:cx6="http://schemas.microsoft.com/office/drawing/2016/5/12/chartex" xmlns:cx7="http://schemas.microsoft.com/office/drawing/2016/5/13/chartex" xmlns:cx8="http://schemas.microsoft.com/office/drawing/2016/5/14/chartex" xmlns:mc="http://schemas.openxmlformats.org/markup-compatibility/2006" xmlns:aink="http://schemas.microsoft.com/office/drawing/2016/ink" xmlns:am3d="http://schemas.microsoft.com/office/drawing/2017/model3d" xmlns:o="urn:schemas-microsoft-com:office:office" xmlns:r="http://schemas.openxmlformats.org/officeDocument/2006/relationships" xmlns:m="http://schemas.openxmlformats.org/officeDocument/2006/math" xmlns:v="urn:schemas-microsoft-com:vml" xmlns:wp14="http://schemas.microsoft.com/office/word/2010/wordprocessingDrawing" xmlns:wp="http://schemas.openxmlformats.org/drawingml/2006/wordprocessingDrawing" xmlns:w10="urn:schemas-microsoft-com:office:word" xmlns:w="http://schemas.openxmlformats.org/wordprocessingml/2006/main" xmlns:w14="http://schemas.microsoft.com/office/word/2010/wordml" xmlns:w15="http://schemas.microsoft.com/office/word/2012/wordml" xmlns:w16cid="http://schemas.microsoft.com/office/word/2016/wordml/cid" xmlns:w16se="http://schemas.microsoft.com/office/word/2015/wordml/symex" xmlns:wpg="http://schemas.microsoft.com/office/word/2010/wordprocessingGroup" xmlns:wpi="http://schemas.microsoft.com/office/word/2010/wordprocessingInk" xmlns:wne="http://schemas.microsoft.com/office/word/2006/wordml" xmlns:wps="http://schemas.microsoft.com/office/word/2010/wordprocessingShape" mc:Ignorable="w14 w15 w16se w16cid wp14">
   <w:footnote w:type="separator" w:id="-1">
     <w:p>
-      <w:pPr>
-        <w:spacing w:after="0" w:line="240" w:lineRule="auto"/>
-      </w:pPr>
       <w:r>
         <w:separator/>
       </w:r>
@@ -2457,9 +4797,6 @@
   </w:footnote>
   <w:footnote w:type="continuationSeparator" w:id="0">
     <w:p>
-      <w:pPr>
-        <w:spacing w:after="0" w:line="240" w:lineRule="auto"/>
-      </w:pPr>
       <w:r>
         <w:continuationSeparator/>
       </w:r>
@@ -2647,6 +4984,96 @@
     </w:lvl>
   </w:abstractNum>
   <w:abstractNum w:abstractNumId="2" w15:restartNumberingAfterBreak="0">
+    <w:nsid w:val="2D7B732F"/>
+    <w:multiLevelType w:val="hybridMultilevel"/>
+    <w:tmpl w:val="4710AC3A"/>
+    <w:lvl w:ilvl="0" w:tplc="7D4E92BA">
+      <w:start w:val="1"/>
+      <w:numFmt w:val="decimal"/>
+      <w:lvlText w:val="%1."/>
+      <w:lvlJc w:val="left"/>
+      <w:pPr>
+        <w:ind w:left="360" w:hanging="360"/>
+      </w:pPr>
+      <w:rPr>
+        <w:b w:val="0"/>
+        <w:sz w:val="24"/>
+      </w:rPr>
+    </w:lvl>
+    <w:lvl w:ilvl="1" w:tplc="38090019" w:tentative="1">
+      <w:start w:val="1"/>
+      <w:numFmt w:val="lowerLetter"/>
+      <w:lvlText w:val="%2."/>
+      <w:lvlJc w:val="left"/>
+      <w:pPr>
+        <w:ind w:left="1080" w:hanging="360"/>
+      </w:pPr>
+    </w:lvl>
+    <w:lvl w:ilvl="2" w:tplc="3809001B" w:tentative="1">
+      <w:start w:val="1"/>
+      <w:numFmt w:val="lowerRoman"/>
+      <w:lvlText w:val="%3."/>
+      <w:lvlJc w:val="right"/>
+      <w:pPr>
+        <w:ind w:left="1800" w:hanging="180"/>
+      </w:pPr>
+    </w:lvl>
+    <w:lvl w:ilvl="3" w:tplc="3809000F" w:tentative="1">
+      <w:start w:val="1"/>
+      <w:numFmt w:val="decimal"/>
+      <w:lvlText w:val="%4."/>
+      <w:lvlJc w:val="left"/>
+      <w:pPr>
+        <w:ind w:left="2520" w:hanging="360"/>
+      </w:pPr>
+    </w:lvl>
+    <w:lvl w:ilvl="4" w:tplc="38090019" w:tentative="1">
+      <w:start w:val="1"/>
+      <w:numFmt w:val="lowerLetter"/>
+      <w:lvlText w:val="%5."/>
+      <w:lvlJc w:val="left"/>
+      <w:pPr>
+        <w:ind w:left="3240" w:hanging="360"/>
+      </w:pPr>
+    </w:lvl>
+    <w:lvl w:ilvl="5" w:tplc="3809001B" w:tentative="1">
+      <w:start w:val="1"/>
+      <w:numFmt w:val="lowerRoman"/>
+      <w:lvlText w:val="%6."/>
+      <w:lvlJc w:val="right"/>
+      <w:pPr>
+        <w:ind w:left="3960" w:hanging="180"/>
+      </w:pPr>
+    </w:lvl>
+    <w:lvl w:ilvl="6" w:tplc="3809000F" w:tentative="1">
+      <w:start w:val="1"/>
+      <w:numFmt w:val="decimal"/>
+      <w:lvlText w:val="%7."/>
+      <w:lvlJc w:val="left"/>
+      <w:pPr>
+        <w:ind w:left="4680" w:hanging="360"/>
+      </w:pPr>
+    </w:lvl>
+    <w:lvl w:ilvl="7" w:tplc="38090019" w:tentative="1">
+      <w:start w:val="1"/>
+      <w:numFmt w:val="lowerLetter"/>
+      <w:lvlText w:val="%8."/>
+      <w:lvlJc w:val="left"/>
+      <w:pPr>
+        <w:ind w:left="5400" w:hanging="360"/>
+      </w:pPr>
+    </w:lvl>
+    <w:lvl w:ilvl="8" w:tplc="3809001B" w:tentative="1">
+      <w:start w:val="1"/>
+      <w:numFmt w:val="lowerRoman"/>
+      <w:lvlText w:val="%9."/>
+      <w:lvlJc w:val="right"/>
+      <w:pPr>
+        <w:ind w:left="6120" w:hanging="180"/>
+      </w:pPr>
+    </w:lvl>
+  </w:abstractNum>
+  <w:abstractNum w:abstractNumId="3" w15:restartNumberingAfterBreak="0">
     <w:nsid w:val="44541BA6"/>
     <w:multiLevelType w:val="hybridMultilevel"/>
     <w:tmpl w:val="E1400F84"/>
@@ -2733,20 +5160,139 @@
       </w:pPr>
     </w:lvl>
   </w:abstractNum>
+  <w:abstractNum w:abstractNumId="4" w15:restartNumberingAfterBreak="0">
+    <w:nsid w:val="6ABD1C8A"/>
+    <w:multiLevelType w:val="hybridMultilevel"/>
+    <w:tmpl w:val="8D30E47E"/>
+    <w:lvl w:ilvl="0" w:tplc="38090001">
+      <w:start w:val="1"/>
+      <w:numFmt w:val="bullet"/>
+      <w:lvlText w:val=""/>
+      <w:lvlJc w:val="left"/>
+      <w:pPr>
+        <w:ind w:left="720" w:hanging="360"/>
+      </w:pPr>
+      <w:rPr>
+        <w:rFonts w:ascii="Symbol" w:hAnsi="Symbol" w:hint="default"/>
+      </w:rPr>
+    </w:lvl>
+    <w:lvl w:ilvl="1" w:tplc="38090003" w:tentative="1">
+      <w:start w:val="1"/>
+      <w:numFmt w:val="bullet"/>
+      <w:lvlText w:val="o"/>
+      <w:lvlJc w:val="left"/>
+      <w:pPr>
+        <w:ind w:left="1440" w:hanging="360"/>
+      </w:pPr>
+      <w:rPr>
+        <w:rFonts w:ascii="Courier New" w:hAnsi="Courier New" w:cs="Courier New" w:hint="default"/>
+      </w:rPr>
+    </w:lvl>
+    <w:lvl w:ilvl="2" w:tplc="38090005" w:tentative="1">
+      <w:start w:val="1"/>
+      <w:numFmt w:val="bullet"/>
+      <w:lvlText w:val=""/>
+      <w:lvlJc w:val="left"/>
+      <w:pPr>
+        <w:ind w:left="2160" w:hanging="360"/>
+      </w:pPr>
+      <w:rPr>
+        <w:rFonts w:ascii="Wingdings" w:hAnsi="Wingdings" w:hint="default"/>
+      </w:rPr>
+    </w:lvl>
+    <w:lvl w:ilvl="3" w:tplc="38090001" w:tentative="1">
+      <w:start w:val="1"/>
+      <w:numFmt w:val="bullet"/>
+      <w:lvlText w:val=""/>
+      <w:lvlJc w:val="left"/>
+      <w:pPr>
+        <w:ind w:left="2880" w:hanging="360"/>
+      </w:pPr>
+      <w:rPr>
+        <w:rFonts w:ascii="Symbol" w:hAnsi="Symbol" w:hint="default"/>
+      </w:rPr>
+    </w:lvl>
+    <w:lvl w:ilvl="4" w:tplc="38090003" w:tentative="1">
+      <w:start w:val="1"/>
+      <w:numFmt w:val="bullet"/>
+      <w:lvlText w:val="o"/>
+      <w:lvlJc w:val="left"/>
+      <w:pPr>
+        <w:ind w:left="3600" w:hanging="360"/>
+      </w:pPr>
+      <w:rPr>
+        <w:rFonts w:ascii="Courier New" w:hAnsi="Courier New" w:cs="Courier New" w:hint="default"/>
+      </w:rPr>
+    </w:lvl>
+    <w:lvl w:ilvl="5" w:tplc="38090005" w:tentative="1">
+      <w:start w:val="1"/>
+      <w:numFmt w:val="bullet"/>
+      <w:lvlText w:val=""/>
+      <w:lvlJc w:val="left"/>
+      <w:pPr>
+        <w:ind w:left="4320" w:hanging="360"/>
+      </w:pPr>
+      <w:rPr>
+        <w:rFonts w:ascii="Wingdings" w:hAnsi="Wingdings" w:hint="default"/>
+      </w:rPr>
+    </w:lvl>
+    <w:lvl w:ilvl="6" w:tplc="38090001" w:tentative="1">
+      <w:start w:val="1"/>
+      <w:numFmt w:val="bullet"/>
+      <w:lvlText w:val=""/>
+      <w:lvlJc w:val="left"/>
+      <w:pPr>
+        <w:ind w:left="5040" w:hanging="360"/>
+      </w:pPr>
+      <w:rPr>
+        <w:rFonts w:ascii="Symbol" w:hAnsi="Symbol" w:hint="default"/>
+      </w:rPr>
+    </w:lvl>
+    <w:lvl w:ilvl="7" w:tplc="38090003" w:tentative="1">
+      <w:start w:val="1"/>
+      <w:numFmt w:val="bullet"/>
+      <w:lvlText w:val="o"/>
+      <w:lvlJc w:val="left"/>
+      <w:pPr>
+        <w:ind w:left="5760" w:hanging="360"/>
+      </w:pPr>
+      <w:rPr>
+        <w:rFonts w:ascii="Courier New" w:hAnsi="Courier New" w:cs="Courier New" w:hint="default"/>
+      </w:rPr>
+    </w:lvl>
+    <w:lvl w:ilvl="8" w:tplc="38090005" w:tentative="1">
+      <w:start w:val="1"/>
+      <w:numFmt w:val="bullet"/>
+      <w:lvlText w:val=""/>
+      <w:lvlJc w:val="left"/>
+      <w:pPr>
+        <w:ind w:left="6480" w:hanging="360"/>
+      </w:pPr>
+      <w:rPr>
+        <w:rFonts w:ascii="Wingdings" w:hAnsi="Wingdings" w:hint="default"/>
+      </w:rPr>
+    </w:lvl>
+  </w:abstractNum>
   <w:num w:numId="1">
     <w:abstractNumId w:val="1"/>
   </w:num>
   <w:num w:numId="2">
-    <w:abstractNumId w:val="2"/>
+    <w:abstractNumId w:val="3"/>
   </w:num>
   <w:num w:numId="3">
     <w:abstractNumId w:val="0"/>
   </w:num>
   <w:num w:numId="4">
-    <w:abstractNumId w:val="2"/>
+    <w:abstractNumId w:val="3"/>
     <w:lvlOverride w:ilvl="0">
       <w:startOverride w:val="1"/>
     </w:lvlOverride>
+  </w:num>
+  <w:num w:numId="5">
+    <w:abstractNumId w:val="2"/>
+  </w:num>
+  <w:num w:numId="6">
+    <w:abstractNumId w:val="4"/>
   </w:num>
 </w:numbering>
 </file>
@@ -3148,7 +5694,11 @@
   <w:style w:type="paragraph" w:default="1" w:styleId="Normal">
     <w:name w:val="Normal"/>
     <w:qFormat/>
-    <w:rsid w:val="00884402"/>
+    <w:rsid w:val="005229E1"/>
+    <w:rPr>
+      <w:sz w:val="24"/>
+      <w:szCs w:val="24"/>
+    </w:rPr>
   </w:style>
   <w:style w:type="paragraph" w:styleId="Heading1">
     <w:name w:val="heading 1"/>
@@ -3220,14 +5770,33 @@
       <w:rFonts w:asciiTheme="majorHAnsi" w:eastAsiaTheme="majorEastAsia" w:hAnsiTheme="majorHAnsi" w:cstheme="majorBidi"/>
       <w:b/>
       <w:color w:val="1F3763" w:themeColor="accent1" w:themeShade="7F"/>
-      <w:sz w:val="24"/>
-      <w:szCs w:val="24"/>
+    </w:rPr>
+  </w:style>
+  <w:style w:type="paragraph" w:styleId="Heading4">
+    <w:name w:val="heading 4"/>
+    <w:basedOn w:val="Normal"/>
+    <w:next w:val="Normal"/>
+    <w:link w:val="Heading4Char"/>
+    <w:uiPriority w:val="9"/>
+    <w:unhideWhenUsed/>
+    <w:qFormat/>
+    <w:rsid w:val="005229E1"/>
+    <w:pPr>
+      <w:keepNext/>
+      <w:keepLines/>
+      <w:spacing w:before="40" w:after="0"/>
+      <w:outlineLvl w:val="3"/>
+    </w:pPr>
+    <w:rPr>
+      <w:rFonts w:asciiTheme="majorHAnsi" w:eastAsiaTheme="majorEastAsia" w:hAnsiTheme="majorHAnsi" w:cstheme="majorBidi"/>
+      <w:i/>
+      <w:iCs/>
+      <w:color w:val="2F5496" w:themeColor="accent1" w:themeShade="BF"/>
     </w:rPr>
   </w:style>
   <w:style w:type="character" w:default="1" w:styleId="DefaultParagraphFont">
     <w:name w:val="Default Paragraph Font"/>
     <w:uiPriority w:val="1"/>
-    <w:semiHidden/>
     <w:unhideWhenUsed/>
   </w:style>
   <w:style w:type="table" w:default="1" w:styleId="TableNormal">
@@ -3462,6 +6031,51 @@
     <w:link w:val="Footer"/>
     <w:uiPriority w:val="99"/>
     <w:rsid w:val="00BE4EDB"/>
+  </w:style>
+  <w:style w:type="character" w:customStyle="1" w:styleId="Heading4Char">
+    <w:name w:val="Heading 4 Char"/>
+    <w:basedOn w:val="DefaultParagraphFont"/>
+    <w:link w:val="Heading4"/>
+    <w:uiPriority w:val="9"/>
+    <w:rsid w:val="005229E1"/>
+    <w:rPr>
+      <w:rFonts w:asciiTheme="majorHAnsi" w:eastAsiaTheme="majorEastAsia" w:hAnsiTheme="majorHAnsi" w:cstheme="majorBidi"/>
+      <w:i/>
+      <w:iCs/>
+      <w:color w:val="2F5496" w:themeColor="accent1" w:themeShade="BF"/>
+      <w:sz w:val="24"/>
+      <w:szCs w:val="24"/>
+    </w:rPr>
+  </w:style>
+  <w:style w:type="paragraph" w:styleId="BalloonText">
+    <w:name w:val="Balloon Text"/>
+    <w:basedOn w:val="Normal"/>
+    <w:link w:val="BalloonTextChar"/>
+    <w:uiPriority w:val="99"/>
+    <w:semiHidden/>
+    <w:unhideWhenUsed/>
+    <w:rsid w:val="002F445B"/>
+    <w:pPr>
+      <w:spacing w:after="0" w:line="240" w:lineRule="auto"/>
+    </w:pPr>
+    <w:rPr>
+      <w:rFonts w:ascii="Segoe UI" w:hAnsi="Segoe UI" w:cs="Segoe UI"/>
+      <w:sz w:val="18"/>
+      <w:szCs w:val="18"/>
+    </w:rPr>
+  </w:style>
+  <w:style w:type="character" w:customStyle="1" w:styleId="BalloonTextChar">
+    <w:name w:val="Balloon Text Char"/>
+    <w:basedOn w:val="DefaultParagraphFont"/>
+    <w:link w:val="BalloonText"/>
+    <w:uiPriority w:val="99"/>
+    <w:semiHidden/>
+    <w:rsid w:val="002F445B"/>
+    <w:rPr>
+      <w:rFonts w:ascii="Segoe UI" w:hAnsi="Segoe UI" w:cs="Segoe UI"/>
+      <w:sz w:val="18"/>
+      <w:szCs w:val="18"/>
+    </w:rPr>
   </w:style>
 </w:styles>
 </file>
@@ -3732,7 +6346,7 @@
 </file>
 
 <file path=customXml/itemProps1.xml><?xml version="1.0" encoding="utf-8"?>
-<ds:datastoreItem xmlns:ds="http://schemas.openxmlformats.org/officeDocument/2006/customXml" ds:itemID="{4C627A32-6931-4869-8208-00DFE4F9C190}">
+<ds:datastoreItem xmlns:ds="http://schemas.openxmlformats.org/officeDocument/2006/customXml" ds:itemID="{A90B17C4-3E10-43CD-A545-88D1A0596AAA}">
   <ds:schemaRefs>
     <ds:schemaRef ds:uri="http://schemas.openxmlformats.org/officeDocument/2006/bibliography"/>
   </ds:schemaRefs>

</xml_diff>

<commit_message>
add splash, finalizing user manual, etc
</commit_message>
<xml_diff>
--- a/User Manual.docx
+++ b/User Manual.docx
@@ -7,6 +7,7 @@
         <w:rPr>
           <w:rFonts w:eastAsiaTheme="minorHAnsi"/>
           <w:sz w:val="2"/>
+          <w:szCs w:val="24"/>
         </w:rPr>
         <w:id w:val="582412324"/>
         <w:docPartObj>
@@ -19,7 +20,6 @@
           <w:rFonts w:eastAsiaTheme="minorEastAsia"/>
           <w:noProof/>
           <w:sz w:val="24"/>
-          <w:szCs w:val="24"/>
         </w:rPr>
       </w:sdtEndPr>
       <w:sdtContent>
@@ -1036,6 +1036,7 @@
       <w:sdtPr>
         <w:rPr>
           <w:rFonts w:asciiTheme="minorHAnsi" w:eastAsiaTheme="minorHAnsi" w:hAnsiTheme="minorHAnsi" w:cstheme="minorBidi"/>
+          <w:b w:val="0"/>
           <w:color w:val="auto"/>
           <w:sz w:val="22"/>
           <w:szCs w:val="22"/>
@@ -1049,7 +1050,6 @@
       <w:sdtEndPr>
         <w:rPr>
           <w:rFonts w:eastAsiaTheme="minorEastAsia"/>
-          <w:b w:val="0"/>
           <w:noProof/>
           <w:sz w:val="24"/>
           <w:szCs w:val="24"/>
@@ -1063,12 +1063,19 @@
           <w:r>
             <w:t>Contents</w:t>
           </w:r>
+          <w:bookmarkStart w:id="0" w:name="_GoBack"/>
+          <w:bookmarkEnd w:id="0"/>
         </w:p>
         <w:p>
           <w:pPr>
             <w:pStyle w:val="TOC1"/>
+            <w:tabs>
+              <w:tab w:val="right" w:leader="dot" w:pos="9350"/>
+            </w:tabs>
             <w:rPr>
               <w:noProof/>
+              <w:sz w:val="22"/>
+              <w:szCs w:val="22"/>
               <w:lang w:val="en-ID" w:eastAsia="en-ID"/>
             </w:rPr>
           </w:pPr>
@@ -1096,7 +1103,7 @@
             </w:rPr>
             <w:fldChar w:fldCharType="separate"/>
           </w:r>
-          <w:hyperlink w:anchor="_Toc515782807" w:history="1">
+          <w:hyperlink w:anchor="_Toc515826184" w:history="1">
             <w:r>
               <w:rPr>
                 <w:rStyle w:val="Hyperlink"/>
@@ -1123,7 +1130,7 @@
                 <w:noProof/>
                 <w:webHidden/>
               </w:rPr>
-              <w:instrText xml:space="preserve"> PAGEREF _Toc515782807 \h </w:instrText>
+              <w:instrText xml:space="preserve"> PAGEREF _Toc515826184 \h </w:instrText>
             </w:r>
             <w:r>
               <w:rPr>
@@ -1157,12 +1164,17 @@
         <w:p>
           <w:pPr>
             <w:pStyle w:val="TOC1"/>
+            <w:tabs>
+              <w:tab w:val="right" w:leader="dot" w:pos="9350"/>
+            </w:tabs>
             <w:rPr>
               <w:noProof/>
+              <w:sz w:val="22"/>
+              <w:szCs w:val="22"/>
               <w:lang w:val="en-ID" w:eastAsia="en-ID"/>
             </w:rPr>
           </w:pPr>
-          <w:hyperlink w:anchor="_Toc515782808" w:history="1">
+          <w:hyperlink w:anchor="_Toc515826185" w:history="1">
             <w:r>
               <w:rPr>
                 <w:rStyle w:val="Hyperlink"/>
@@ -1189,7 +1201,7 @@
                 <w:noProof/>
                 <w:webHidden/>
               </w:rPr>
-              <w:instrText xml:space="preserve"> PAGEREF _Toc515782808 \h </w:instrText>
+              <w:instrText xml:space="preserve"> PAGEREF _Toc515826185 \h </w:instrText>
             </w:r>
             <w:r>
               <w:rPr>
@@ -1223,12 +1235,18 @@
         <w:p>
           <w:pPr>
             <w:pStyle w:val="TOC2"/>
+            <w:tabs>
+              <w:tab w:val="left" w:pos="660"/>
+              <w:tab w:val="right" w:leader="dot" w:pos="9350"/>
+            </w:tabs>
             <w:rPr>
               <w:noProof/>
+              <w:sz w:val="22"/>
+              <w:szCs w:val="22"/>
               <w:lang w:val="en-ID" w:eastAsia="en-ID"/>
             </w:rPr>
           </w:pPr>
-          <w:hyperlink w:anchor="_Toc515782809" w:history="1">
+          <w:hyperlink w:anchor="_Toc515826186" w:history="1">
             <w:r>
               <w:rPr>
                 <w:rStyle w:val="Hyperlink"/>
@@ -1239,6 +1257,8 @@
             <w:r>
               <w:rPr>
                 <w:noProof/>
+                <w:sz w:val="22"/>
+                <w:szCs w:val="22"/>
                 <w:lang w:val="en-ID" w:eastAsia="en-ID"/>
               </w:rPr>
               <w:tab/>
@@ -1269,7 +1289,7 @@
                 <w:noProof/>
                 <w:webHidden/>
               </w:rPr>
-              <w:instrText xml:space="preserve"> PAGEREF _Toc515782809 \h </w:instrText>
+              <w:instrText xml:space="preserve"> PAGEREF _Toc515826186 \h </w:instrText>
             </w:r>
             <w:r>
               <w:rPr>
@@ -1303,12 +1323,18 @@
         <w:p>
           <w:pPr>
             <w:pStyle w:val="TOC2"/>
+            <w:tabs>
+              <w:tab w:val="left" w:pos="660"/>
+              <w:tab w:val="right" w:leader="dot" w:pos="9350"/>
+            </w:tabs>
             <w:rPr>
               <w:noProof/>
+              <w:sz w:val="22"/>
+              <w:szCs w:val="22"/>
               <w:lang w:val="en-ID" w:eastAsia="en-ID"/>
             </w:rPr>
           </w:pPr>
-          <w:hyperlink w:anchor="_Toc515782810" w:history="1">
+          <w:hyperlink w:anchor="_Toc515826187" w:history="1">
             <w:r>
               <w:rPr>
                 <w:rStyle w:val="Hyperlink"/>
@@ -1319,6 +1345,8 @@
             <w:r>
               <w:rPr>
                 <w:noProof/>
+                <w:sz w:val="22"/>
+                <w:szCs w:val="22"/>
                 <w:lang w:val="en-ID" w:eastAsia="en-ID"/>
               </w:rPr>
               <w:tab/>
@@ -1349,7 +1377,7 @@
                 <w:noProof/>
                 <w:webHidden/>
               </w:rPr>
-              <w:instrText xml:space="preserve"> PAGEREF _Toc515782810 \h </w:instrText>
+              <w:instrText xml:space="preserve"> PAGEREF _Toc515826187 \h </w:instrText>
             </w:r>
             <w:r>
               <w:rPr>
@@ -1383,12 +1411,18 @@
         <w:p>
           <w:pPr>
             <w:pStyle w:val="TOC3"/>
+            <w:tabs>
+              <w:tab w:val="left" w:pos="880"/>
+              <w:tab w:val="right" w:leader="dot" w:pos="9350"/>
+            </w:tabs>
             <w:rPr>
               <w:noProof/>
+              <w:sz w:val="22"/>
+              <w:szCs w:val="22"/>
               <w:lang w:val="en-ID" w:eastAsia="en-ID"/>
             </w:rPr>
           </w:pPr>
-          <w:hyperlink w:anchor="_Toc515782811" w:history="1">
+          <w:hyperlink w:anchor="_Toc515826188" w:history="1">
             <w:r>
               <w:rPr>
                 <w:rStyle w:val="Hyperlink"/>
@@ -1399,6 +1433,8 @@
             <w:r>
               <w:rPr>
                 <w:noProof/>
+                <w:sz w:val="22"/>
+                <w:szCs w:val="22"/>
                 <w:lang w:val="en-ID" w:eastAsia="en-ID"/>
               </w:rPr>
               <w:tab/>
@@ -1429,7 +1465,7 @@
                 <w:noProof/>
                 <w:webHidden/>
               </w:rPr>
-              <w:instrText xml:space="preserve"> PAGEREF _Toc515782811 \h </w:instrText>
+              <w:instrText xml:space="preserve"> PAGEREF _Toc515826188 \h </w:instrText>
             </w:r>
             <w:r>
               <w:rPr>
@@ -1463,12 +1499,18 @@
         <w:p>
           <w:pPr>
             <w:pStyle w:val="TOC3"/>
+            <w:tabs>
+              <w:tab w:val="left" w:pos="880"/>
+              <w:tab w:val="right" w:leader="dot" w:pos="9350"/>
+            </w:tabs>
             <w:rPr>
               <w:noProof/>
+              <w:sz w:val="22"/>
+              <w:szCs w:val="22"/>
               <w:lang w:val="en-ID" w:eastAsia="en-ID"/>
             </w:rPr>
           </w:pPr>
-          <w:hyperlink w:anchor="_Toc515782812" w:history="1">
+          <w:hyperlink w:anchor="_Toc515826189" w:history="1">
             <w:r>
               <w:rPr>
                 <w:rStyle w:val="Hyperlink"/>
@@ -1479,6 +1521,8 @@
             <w:r>
               <w:rPr>
                 <w:noProof/>
+                <w:sz w:val="22"/>
+                <w:szCs w:val="22"/>
                 <w:lang w:val="en-ID" w:eastAsia="en-ID"/>
               </w:rPr>
               <w:tab/>
@@ -1509,7 +1553,7 @@
                 <w:noProof/>
                 <w:webHidden/>
               </w:rPr>
-              <w:instrText xml:space="preserve"> PAGEREF _Toc515782812 \h </w:instrText>
+              <w:instrText xml:space="preserve"> PAGEREF _Toc515826189 \h </w:instrText>
             </w:r>
             <w:r>
               <w:rPr>
@@ -1530,6 +1574,94 @@
                 <w:webHidden/>
               </w:rPr>
               <w:t>3</w:t>
+            </w:r>
+            <w:r>
+              <w:rPr>
+                <w:noProof/>
+                <w:webHidden/>
+              </w:rPr>
+              <w:fldChar w:fldCharType="end"/>
+            </w:r>
+          </w:hyperlink>
+        </w:p>
+        <w:p>
+          <w:pPr>
+            <w:pStyle w:val="TOC2"/>
+            <w:tabs>
+              <w:tab w:val="left" w:pos="880"/>
+              <w:tab w:val="right" w:leader="dot" w:pos="9350"/>
+            </w:tabs>
+            <w:rPr>
+              <w:noProof/>
+              <w:sz w:val="22"/>
+              <w:szCs w:val="22"/>
+              <w:lang w:val="en-ID" w:eastAsia="en-ID"/>
+            </w:rPr>
+          </w:pPr>
+          <w:hyperlink w:anchor="_Toc515826190" w:history="1">
+            <w:r>
+              <w:rPr>
+                <w:rStyle w:val="Hyperlink"/>
+                <w:noProof/>
+              </w:rPr>
+              <w:t>III.</w:t>
+            </w:r>
+            <w:r>
+              <w:rPr>
+                <w:noProof/>
+                <w:sz w:val="22"/>
+                <w:szCs w:val="22"/>
+                <w:lang w:val="en-ID" w:eastAsia="en-ID"/>
+              </w:rPr>
+              <w:tab/>
+            </w:r>
+            <w:r>
+              <w:rPr>
+                <w:rStyle w:val="Hyperlink"/>
+                <w:noProof/>
+              </w:rPr>
+              <w:t>Adding address and other account details</w:t>
+            </w:r>
+            <w:r>
+              <w:rPr>
+                <w:noProof/>
+                <w:webHidden/>
+              </w:rPr>
+              <w:tab/>
+            </w:r>
+            <w:r>
+              <w:rPr>
+                <w:noProof/>
+                <w:webHidden/>
+              </w:rPr>
+              <w:fldChar w:fldCharType="begin"/>
+            </w:r>
+            <w:r>
+              <w:rPr>
+                <w:noProof/>
+                <w:webHidden/>
+              </w:rPr>
+              <w:instrText xml:space="preserve"> PAGEREF _Toc515826190 \h </w:instrText>
+            </w:r>
+            <w:r>
+              <w:rPr>
+                <w:noProof/>
+                <w:webHidden/>
+              </w:rPr>
+            </w:r>
+            <w:r>
+              <w:rPr>
+                <w:noProof/>
+                <w:webHidden/>
+              </w:rPr>
+              <w:fldChar w:fldCharType="separate"/>
+            </w:r>
+            <w:r>
+              <w:rPr>
+                <w:noProof/>
+                <w:webHidden/>
+              </w:rPr>
+              <w:t>4</w:t>
             </w:r>
             <w:r>
               <w:rPr>
@@ -1543,12 +1675,17 @@
         <w:p>
           <w:pPr>
             <w:pStyle w:val="TOC1"/>
+            <w:tabs>
+              <w:tab w:val="right" w:leader="dot" w:pos="9350"/>
+            </w:tabs>
             <w:rPr>
               <w:noProof/>
+              <w:sz w:val="22"/>
+              <w:szCs w:val="22"/>
               <w:lang w:val="en-ID" w:eastAsia="en-ID"/>
             </w:rPr>
           </w:pPr>
-          <w:hyperlink w:anchor="_Toc515782813" w:history="1">
+          <w:hyperlink w:anchor="_Toc515826191" w:history="1">
             <w:r>
               <w:rPr>
                 <w:rStyle w:val="Hyperlink"/>
@@ -1575,7 +1712,7 @@
                 <w:noProof/>
                 <w:webHidden/>
               </w:rPr>
-              <w:instrText xml:space="preserve"> PAGEREF _Toc515782813 \h </w:instrText>
+              <w:instrText xml:space="preserve"> PAGEREF _Toc515826191 \h </w:instrText>
             </w:r>
             <w:r>
               <w:rPr>
@@ -1595,7 +1732,7 @@
                 <w:noProof/>
                 <w:webHidden/>
               </w:rPr>
-              <w:t>4</w:t>
+              <w:t>5</w:t>
             </w:r>
             <w:r>
               <w:rPr>
@@ -1609,12 +1746,18 @@
         <w:p>
           <w:pPr>
             <w:pStyle w:val="TOC2"/>
+            <w:tabs>
+              <w:tab w:val="left" w:pos="660"/>
+              <w:tab w:val="right" w:leader="dot" w:pos="9350"/>
+            </w:tabs>
             <w:rPr>
               <w:noProof/>
+              <w:sz w:val="22"/>
+              <w:szCs w:val="22"/>
               <w:lang w:val="en-ID" w:eastAsia="en-ID"/>
             </w:rPr>
           </w:pPr>
-          <w:hyperlink w:anchor="_Toc515782814" w:history="1">
+          <w:hyperlink w:anchor="_Toc515826192" w:history="1">
             <w:r>
               <w:rPr>
                 <w:rStyle w:val="Hyperlink"/>
@@ -1625,6 +1768,8 @@
             <w:r>
               <w:rPr>
                 <w:noProof/>
+                <w:sz w:val="22"/>
+                <w:szCs w:val="22"/>
                 <w:lang w:val="en-ID" w:eastAsia="en-ID"/>
               </w:rPr>
               <w:tab/>
@@ -1655,7 +1800,7 @@
                 <w:noProof/>
                 <w:webHidden/>
               </w:rPr>
-              <w:instrText xml:space="preserve"> PAGEREF _Toc515782814 \h </w:instrText>
+              <w:instrText xml:space="preserve"> PAGEREF _Toc515826192 \h </w:instrText>
             </w:r>
             <w:r>
               <w:rPr>
@@ -1675,7 +1820,183 @@
                 <w:noProof/>
                 <w:webHidden/>
               </w:rPr>
-              <w:t>4</w:t>
+              <w:t>5</w:t>
+            </w:r>
+            <w:r>
+              <w:rPr>
+                <w:noProof/>
+                <w:webHidden/>
+              </w:rPr>
+              <w:fldChar w:fldCharType="end"/>
+            </w:r>
+          </w:hyperlink>
+        </w:p>
+        <w:p>
+          <w:pPr>
+            <w:pStyle w:val="TOC2"/>
+            <w:tabs>
+              <w:tab w:val="left" w:pos="660"/>
+              <w:tab w:val="right" w:leader="dot" w:pos="9350"/>
+            </w:tabs>
+            <w:rPr>
+              <w:noProof/>
+              <w:sz w:val="22"/>
+              <w:szCs w:val="22"/>
+              <w:lang w:val="en-ID" w:eastAsia="en-ID"/>
+            </w:rPr>
+          </w:pPr>
+          <w:hyperlink w:anchor="_Toc515826193" w:history="1">
+            <w:r>
+              <w:rPr>
+                <w:rStyle w:val="Hyperlink"/>
+                <w:noProof/>
+              </w:rPr>
+              <w:t>II.</w:t>
+            </w:r>
+            <w:r>
+              <w:rPr>
+                <w:noProof/>
+                <w:sz w:val="22"/>
+                <w:szCs w:val="22"/>
+                <w:lang w:val="en-ID" w:eastAsia="en-ID"/>
+              </w:rPr>
+              <w:tab/>
+            </w:r>
+            <w:r>
+              <w:rPr>
+                <w:rStyle w:val="Hyperlink"/>
+                <w:noProof/>
+              </w:rPr>
+              <w:t>Adding items to cart</w:t>
+            </w:r>
+            <w:r>
+              <w:rPr>
+                <w:noProof/>
+                <w:webHidden/>
+              </w:rPr>
+              <w:tab/>
+            </w:r>
+            <w:r>
+              <w:rPr>
+                <w:noProof/>
+                <w:webHidden/>
+              </w:rPr>
+              <w:fldChar w:fldCharType="begin"/>
+            </w:r>
+            <w:r>
+              <w:rPr>
+                <w:noProof/>
+                <w:webHidden/>
+              </w:rPr>
+              <w:instrText xml:space="preserve"> PAGEREF _Toc515826193 \h </w:instrText>
+            </w:r>
+            <w:r>
+              <w:rPr>
+                <w:noProof/>
+                <w:webHidden/>
+              </w:rPr>
+            </w:r>
+            <w:r>
+              <w:rPr>
+                <w:noProof/>
+                <w:webHidden/>
+              </w:rPr>
+              <w:fldChar w:fldCharType="separate"/>
+            </w:r>
+            <w:r>
+              <w:rPr>
+                <w:noProof/>
+                <w:webHidden/>
+              </w:rPr>
+              <w:t>5</w:t>
+            </w:r>
+            <w:r>
+              <w:rPr>
+                <w:noProof/>
+                <w:webHidden/>
+              </w:rPr>
+              <w:fldChar w:fldCharType="end"/>
+            </w:r>
+          </w:hyperlink>
+        </w:p>
+        <w:p>
+          <w:pPr>
+            <w:pStyle w:val="TOC2"/>
+            <w:tabs>
+              <w:tab w:val="left" w:pos="880"/>
+              <w:tab w:val="right" w:leader="dot" w:pos="9350"/>
+            </w:tabs>
+            <w:rPr>
+              <w:noProof/>
+              <w:sz w:val="22"/>
+              <w:szCs w:val="22"/>
+              <w:lang w:val="en-ID" w:eastAsia="en-ID"/>
+            </w:rPr>
+          </w:pPr>
+          <w:hyperlink w:anchor="_Toc515826194" w:history="1">
+            <w:r>
+              <w:rPr>
+                <w:rStyle w:val="Hyperlink"/>
+                <w:noProof/>
+              </w:rPr>
+              <w:t>III.</w:t>
+            </w:r>
+            <w:r>
+              <w:rPr>
+                <w:noProof/>
+                <w:sz w:val="22"/>
+                <w:szCs w:val="22"/>
+                <w:lang w:val="en-ID" w:eastAsia="en-ID"/>
+              </w:rPr>
+              <w:tab/>
+            </w:r>
+            <w:r>
+              <w:rPr>
+                <w:rStyle w:val="Hyperlink"/>
+                <w:noProof/>
+              </w:rPr>
+              <w:t>Buying the items</w:t>
+            </w:r>
+            <w:r>
+              <w:rPr>
+                <w:noProof/>
+                <w:webHidden/>
+              </w:rPr>
+              <w:tab/>
+            </w:r>
+            <w:r>
+              <w:rPr>
+                <w:noProof/>
+                <w:webHidden/>
+              </w:rPr>
+              <w:fldChar w:fldCharType="begin"/>
+            </w:r>
+            <w:r>
+              <w:rPr>
+                <w:noProof/>
+                <w:webHidden/>
+              </w:rPr>
+              <w:instrText xml:space="preserve"> PAGEREF _Toc515826194 \h </w:instrText>
+            </w:r>
+            <w:r>
+              <w:rPr>
+                <w:noProof/>
+                <w:webHidden/>
+              </w:rPr>
+            </w:r>
+            <w:r>
+              <w:rPr>
+                <w:noProof/>
+                <w:webHidden/>
+              </w:rPr>
+              <w:fldChar w:fldCharType="separate"/>
+            </w:r>
+            <w:r>
+              <w:rPr>
+                <w:noProof/>
+                <w:webHidden/>
+              </w:rPr>
+              <w:t>6</w:t>
             </w:r>
             <w:r>
               <w:rPr>
@@ -1689,12 +2010,17 @@
         <w:p>
           <w:pPr>
             <w:pStyle w:val="TOC1"/>
+            <w:tabs>
+              <w:tab w:val="right" w:leader="dot" w:pos="9350"/>
+            </w:tabs>
             <w:rPr>
               <w:noProof/>
+              <w:sz w:val="22"/>
+              <w:szCs w:val="22"/>
               <w:lang w:val="en-ID" w:eastAsia="en-ID"/>
             </w:rPr>
           </w:pPr>
-          <w:hyperlink w:anchor="_Toc515782815" w:history="1">
+          <w:hyperlink w:anchor="_Toc515826195" w:history="1">
             <w:r>
               <w:rPr>
                 <w:rStyle w:val="Hyperlink"/>
@@ -1721,7 +2047,7 @@
                 <w:noProof/>
                 <w:webHidden/>
               </w:rPr>
-              <w:instrText xml:space="preserve"> PAGEREF _Toc515782815 \h </w:instrText>
+              <w:instrText xml:space="preserve"> PAGEREF _Toc515826195 \h </w:instrText>
             </w:r>
             <w:r>
               <w:rPr>
@@ -1741,7 +2067,518 @@
                 <w:noProof/>
                 <w:webHidden/>
               </w:rPr>
-              <w:t>5</w:t>
+              <w:t>8</w:t>
+            </w:r>
+            <w:r>
+              <w:rPr>
+                <w:noProof/>
+                <w:webHidden/>
+              </w:rPr>
+              <w:fldChar w:fldCharType="end"/>
+            </w:r>
+          </w:hyperlink>
+        </w:p>
+        <w:p>
+          <w:pPr>
+            <w:pStyle w:val="TOC2"/>
+            <w:tabs>
+              <w:tab w:val="left" w:pos="660"/>
+              <w:tab w:val="right" w:leader="dot" w:pos="9350"/>
+            </w:tabs>
+            <w:rPr>
+              <w:noProof/>
+              <w:sz w:val="22"/>
+              <w:szCs w:val="22"/>
+              <w:lang w:val="en-ID" w:eastAsia="en-ID"/>
+            </w:rPr>
+          </w:pPr>
+          <w:hyperlink w:anchor="_Toc515826196" w:history="1">
+            <w:r>
+              <w:rPr>
+                <w:rStyle w:val="Hyperlink"/>
+                <w:noProof/>
+              </w:rPr>
+              <w:t>I.</w:t>
+            </w:r>
+            <w:r>
+              <w:rPr>
+                <w:noProof/>
+                <w:sz w:val="22"/>
+                <w:szCs w:val="22"/>
+                <w:lang w:val="en-ID" w:eastAsia="en-ID"/>
+              </w:rPr>
+              <w:tab/>
+            </w:r>
+            <w:r>
+              <w:rPr>
+                <w:rStyle w:val="Hyperlink"/>
+                <w:noProof/>
+              </w:rPr>
+              <w:t>Setting-up the store.</w:t>
+            </w:r>
+            <w:r>
+              <w:rPr>
+                <w:noProof/>
+                <w:webHidden/>
+              </w:rPr>
+              <w:tab/>
+            </w:r>
+            <w:r>
+              <w:rPr>
+                <w:noProof/>
+                <w:webHidden/>
+              </w:rPr>
+              <w:fldChar w:fldCharType="begin"/>
+            </w:r>
+            <w:r>
+              <w:rPr>
+                <w:noProof/>
+                <w:webHidden/>
+              </w:rPr>
+              <w:instrText xml:space="preserve"> PAGEREF _Toc515826196 \h </w:instrText>
+            </w:r>
+            <w:r>
+              <w:rPr>
+                <w:noProof/>
+                <w:webHidden/>
+              </w:rPr>
+            </w:r>
+            <w:r>
+              <w:rPr>
+                <w:noProof/>
+                <w:webHidden/>
+              </w:rPr>
+              <w:fldChar w:fldCharType="separate"/>
+            </w:r>
+            <w:r>
+              <w:rPr>
+                <w:noProof/>
+                <w:webHidden/>
+              </w:rPr>
+              <w:t>8</w:t>
+            </w:r>
+            <w:r>
+              <w:rPr>
+                <w:noProof/>
+                <w:webHidden/>
+              </w:rPr>
+              <w:fldChar w:fldCharType="end"/>
+            </w:r>
+          </w:hyperlink>
+        </w:p>
+        <w:p>
+          <w:pPr>
+            <w:pStyle w:val="TOC3"/>
+            <w:tabs>
+              <w:tab w:val="left" w:pos="880"/>
+              <w:tab w:val="right" w:leader="dot" w:pos="9350"/>
+            </w:tabs>
+            <w:rPr>
+              <w:noProof/>
+              <w:sz w:val="22"/>
+              <w:szCs w:val="22"/>
+              <w:lang w:val="en-ID" w:eastAsia="en-ID"/>
+            </w:rPr>
+          </w:pPr>
+          <w:hyperlink w:anchor="_Toc515826197" w:history="1">
+            <w:r>
+              <w:rPr>
+                <w:rStyle w:val="Hyperlink"/>
+                <w:noProof/>
+              </w:rPr>
+              <w:t>a.</w:t>
+            </w:r>
+            <w:r>
+              <w:rPr>
+                <w:noProof/>
+                <w:sz w:val="22"/>
+                <w:szCs w:val="22"/>
+                <w:lang w:val="en-ID" w:eastAsia="en-ID"/>
+              </w:rPr>
+              <w:tab/>
+            </w:r>
+            <w:r>
+              <w:rPr>
+                <w:rStyle w:val="Hyperlink"/>
+                <w:noProof/>
+              </w:rPr>
+              <w:t>Create Store</w:t>
+            </w:r>
+            <w:r>
+              <w:rPr>
+                <w:noProof/>
+                <w:webHidden/>
+              </w:rPr>
+              <w:tab/>
+            </w:r>
+            <w:r>
+              <w:rPr>
+                <w:noProof/>
+                <w:webHidden/>
+              </w:rPr>
+              <w:fldChar w:fldCharType="begin"/>
+            </w:r>
+            <w:r>
+              <w:rPr>
+                <w:noProof/>
+                <w:webHidden/>
+              </w:rPr>
+              <w:instrText xml:space="preserve"> PAGEREF _Toc515826197 \h </w:instrText>
+            </w:r>
+            <w:r>
+              <w:rPr>
+                <w:noProof/>
+                <w:webHidden/>
+              </w:rPr>
+            </w:r>
+            <w:r>
+              <w:rPr>
+                <w:noProof/>
+                <w:webHidden/>
+              </w:rPr>
+              <w:fldChar w:fldCharType="separate"/>
+            </w:r>
+            <w:r>
+              <w:rPr>
+                <w:noProof/>
+                <w:webHidden/>
+              </w:rPr>
+              <w:t>8</w:t>
+            </w:r>
+            <w:r>
+              <w:rPr>
+                <w:noProof/>
+                <w:webHidden/>
+              </w:rPr>
+              <w:fldChar w:fldCharType="end"/>
+            </w:r>
+          </w:hyperlink>
+        </w:p>
+        <w:p>
+          <w:pPr>
+            <w:pStyle w:val="TOC3"/>
+            <w:tabs>
+              <w:tab w:val="left" w:pos="880"/>
+              <w:tab w:val="right" w:leader="dot" w:pos="9350"/>
+            </w:tabs>
+            <w:rPr>
+              <w:noProof/>
+              <w:sz w:val="22"/>
+              <w:szCs w:val="22"/>
+              <w:lang w:val="en-ID" w:eastAsia="en-ID"/>
+            </w:rPr>
+          </w:pPr>
+          <w:hyperlink w:anchor="_Toc515826198" w:history="1">
+            <w:r>
+              <w:rPr>
+                <w:rStyle w:val="Hyperlink"/>
+                <w:noProof/>
+              </w:rPr>
+              <w:t>b.</w:t>
+            </w:r>
+            <w:r>
+              <w:rPr>
+                <w:noProof/>
+                <w:sz w:val="22"/>
+                <w:szCs w:val="22"/>
+                <w:lang w:val="en-ID" w:eastAsia="en-ID"/>
+              </w:rPr>
+              <w:tab/>
+            </w:r>
+            <w:r>
+              <w:rPr>
+                <w:rStyle w:val="Hyperlink"/>
+                <w:noProof/>
+              </w:rPr>
+              <w:t>Adding Items</w:t>
+            </w:r>
+            <w:r>
+              <w:rPr>
+                <w:noProof/>
+                <w:webHidden/>
+              </w:rPr>
+              <w:tab/>
+            </w:r>
+            <w:r>
+              <w:rPr>
+                <w:noProof/>
+                <w:webHidden/>
+              </w:rPr>
+              <w:fldChar w:fldCharType="begin"/>
+            </w:r>
+            <w:r>
+              <w:rPr>
+                <w:noProof/>
+                <w:webHidden/>
+              </w:rPr>
+              <w:instrText xml:space="preserve"> PAGEREF _Toc515826198 \h </w:instrText>
+            </w:r>
+            <w:r>
+              <w:rPr>
+                <w:noProof/>
+                <w:webHidden/>
+              </w:rPr>
+            </w:r>
+            <w:r>
+              <w:rPr>
+                <w:noProof/>
+                <w:webHidden/>
+              </w:rPr>
+              <w:fldChar w:fldCharType="separate"/>
+            </w:r>
+            <w:r>
+              <w:rPr>
+                <w:noProof/>
+                <w:webHidden/>
+              </w:rPr>
+              <w:t>9</w:t>
+            </w:r>
+            <w:r>
+              <w:rPr>
+                <w:noProof/>
+                <w:webHidden/>
+              </w:rPr>
+              <w:fldChar w:fldCharType="end"/>
+            </w:r>
+          </w:hyperlink>
+        </w:p>
+        <w:p>
+          <w:pPr>
+            <w:pStyle w:val="TOC3"/>
+            <w:tabs>
+              <w:tab w:val="left" w:pos="880"/>
+              <w:tab w:val="right" w:leader="dot" w:pos="9350"/>
+            </w:tabs>
+            <w:rPr>
+              <w:noProof/>
+              <w:sz w:val="22"/>
+              <w:szCs w:val="22"/>
+              <w:lang w:val="en-ID" w:eastAsia="en-ID"/>
+            </w:rPr>
+          </w:pPr>
+          <w:hyperlink w:anchor="_Toc515826199" w:history="1">
+            <w:r>
+              <w:rPr>
+                <w:rStyle w:val="Hyperlink"/>
+                <w:noProof/>
+              </w:rPr>
+              <w:t>c.</w:t>
+            </w:r>
+            <w:r>
+              <w:rPr>
+                <w:noProof/>
+                <w:sz w:val="22"/>
+                <w:szCs w:val="22"/>
+                <w:lang w:val="en-ID" w:eastAsia="en-ID"/>
+              </w:rPr>
+              <w:tab/>
+            </w:r>
+            <w:r>
+              <w:rPr>
+                <w:rStyle w:val="Hyperlink"/>
+                <w:noProof/>
+              </w:rPr>
+              <w:t>Updating and Deleting Items</w:t>
+            </w:r>
+            <w:r>
+              <w:rPr>
+                <w:noProof/>
+                <w:webHidden/>
+              </w:rPr>
+              <w:tab/>
+            </w:r>
+            <w:r>
+              <w:rPr>
+                <w:noProof/>
+                <w:webHidden/>
+              </w:rPr>
+              <w:fldChar w:fldCharType="begin"/>
+            </w:r>
+            <w:r>
+              <w:rPr>
+                <w:noProof/>
+                <w:webHidden/>
+              </w:rPr>
+              <w:instrText xml:space="preserve"> PAGEREF _Toc515826199 \h </w:instrText>
+            </w:r>
+            <w:r>
+              <w:rPr>
+                <w:noProof/>
+                <w:webHidden/>
+              </w:rPr>
+            </w:r>
+            <w:r>
+              <w:rPr>
+                <w:noProof/>
+                <w:webHidden/>
+              </w:rPr>
+              <w:fldChar w:fldCharType="separate"/>
+            </w:r>
+            <w:r>
+              <w:rPr>
+                <w:noProof/>
+                <w:webHidden/>
+              </w:rPr>
+              <w:t>9</w:t>
+            </w:r>
+            <w:r>
+              <w:rPr>
+                <w:noProof/>
+                <w:webHidden/>
+              </w:rPr>
+              <w:fldChar w:fldCharType="end"/>
+            </w:r>
+          </w:hyperlink>
+        </w:p>
+        <w:p>
+          <w:pPr>
+            <w:pStyle w:val="TOC2"/>
+            <w:tabs>
+              <w:tab w:val="left" w:pos="660"/>
+              <w:tab w:val="right" w:leader="dot" w:pos="9350"/>
+            </w:tabs>
+            <w:rPr>
+              <w:noProof/>
+              <w:sz w:val="22"/>
+              <w:szCs w:val="22"/>
+              <w:lang w:val="en-ID" w:eastAsia="en-ID"/>
+            </w:rPr>
+          </w:pPr>
+          <w:hyperlink w:anchor="_Toc515826200" w:history="1">
+            <w:r>
+              <w:rPr>
+                <w:rStyle w:val="Hyperlink"/>
+                <w:noProof/>
+              </w:rPr>
+              <w:t>II.</w:t>
+            </w:r>
+            <w:r>
+              <w:rPr>
+                <w:noProof/>
+                <w:sz w:val="22"/>
+                <w:szCs w:val="22"/>
+                <w:lang w:val="en-ID" w:eastAsia="en-ID"/>
+              </w:rPr>
+              <w:tab/>
+            </w:r>
+            <w:r>
+              <w:rPr>
+                <w:rStyle w:val="Hyperlink"/>
+                <w:noProof/>
+              </w:rPr>
+              <w:t>Manage your item sales</w:t>
+            </w:r>
+            <w:r>
+              <w:rPr>
+                <w:noProof/>
+                <w:webHidden/>
+              </w:rPr>
+              <w:tab/>
+            </w:r>
+            <w:r>
+              <w:rPr>
+                <w:noProof/>
+                <w:webHidden/>
+              </w:rPr>
+              <w:fldChar w:fldCharType="begin"/>
+            </w:r>
+            <w:r>
+              <w:rPr>
+                <w:noProof/>
+                <w:webHidden/>
+              </w:rPr>
+              <w:instrText xml:space="preserve"> PAGEREF _Toc515826200 \h </w:instrText>
+            </w:r>
+            <w:r>
+              <w:rPr>
+                <w:noProof/>
+                <w:webHidden/>
+              </w:rPr>
+            </w:r>
+            <w:r>
+              <w:rPr>
+                <w:noProof/>
+                <w:webHidden/>
+              </w:rPr>
+              <w:fldChar w:fldCharType="separate"/>
+            </w:r>
+            <w:r>
+              <w:rPr>
+                <w:noProof/>
+                <w:webHidden/>
+              </w:rPr>
+              <w:t>10</w:t>
+            </w:r>
+            <w:r>
+              <w:rPr>
+                <w:noProof/>
+                <w:webHidden/>
+              </w:rPr>
+              <w:fldChar w:fldCharType="end"/>
+            </w:r>
+          </w:hyperlink>
+        </w:p>
+        <w:p>
+          <w:pPr>
+            <w:pStyle w:val="TOC1"/>
+            <w:tabs>
+              <w:tab w:val="right" w:leader="dot" w:pos="9350"/>
+            </w:tabs>
+            <w:rPr>
+              <w:noProof/>
+              <w:sz w:val="22"/>
+              <w:szCs w:val="22"/>
+              <w:lang w:val="en-ID" w:eastAsia="en-ID"/>
+            </w:rPr>
+          </w:pPr>
+          <w:hyperlink w:anchor="_Toc515826201" w:history="1">
+            <w:r>
+              <w:rPr>
+                <w:rStyle w:val="Hyperlink"/>
+                <w:noProof/>
+              </w:rPr>
+              <w:t>FURTHER HELP</w:t>
+            </w:r>
+            <w:r>
+              <w:rPr>
+                <w:noProof/>
+                <w:webHidden/>
+              </w:rPr>
+              <w:tab/>
+            </w:r>
+            <w:r>
+              <w:rPr>
+                <w:noProof/>
+                <w:webHidden/>
+              </w:rPr>
+              <w:fldChar w:fldCharType="begin"/>
+            </w:r>
+            <w:r>
+              <w:rPr>
+                <w:noProof/>
+                <w:webHidden/>
+              </w:rPr>
+              <w:instrText xml:space="preserve"> PAGEREF _Toc515826201 \h </w:instrText>
+            </w:r>
+            <w:r>
+              <w:rPr>
+                <w:noProof/>
+                <w:webHidden/>
+              </w:rPr>
+            </w:r>
+            <w:r>
+              <w:rPr>
+                <w:noProof/>
+                <w:webHidden/>
+              </w:rPr>
+              <w:fldChar w:fldCharType="separate"/>
+            </w:r>
+            <w:r>
+              <w:rPr>
+                <w:noProof/>
+                <w:webHidden/>
+              </w:rPr>
+              <w:t>11</w:t>
             </w:r>
             <w:r>
               <w:rPr>
@@ -1795,12 +2632,12 @@
           <w:noProof/>
         </w:rPr>
       </w:pPr>
-      <w:bookmarkStart w:id="0" w:name="_Toc515782807"/>
+      <w:bookmarkStart w:id="1" w:name="_Toc515826184"/>
       <w:r>
         <w:lastRenderedPageBreak/>
         <w:t>PREFACE</w:t>
       </w:r>
-      <w:bookmarkEnd w:id="0"/>
+      <w:bookmarkEnd w:id="1"/>
     </w:p>
     <w:p/>
     <w:p>
@@ -1813,21 +2650,21 @@
       <w:pPr>
         <w:pStyle w:val="Heading1"/>
       </w:pPr>
-      <w:bookmarkStart w:id="1" w:name="_Toc515782808"/>
+      <w:bookmarkStart w:id="2" w:name="_Toc515826185"/>
       <w:r>
         <w:t>STARTING UP</w:t>
       </w:r>
-      <w:bookmarkEnd w:id="1"/>
+      <w:bookmarkEnd w:id="2"/>
     </w:p>
     <w:p>
       <w:pPr>
         <w:pStyle w:val="Heading2"/>
       </w:pPr>
-      <w:bookmarkStart w:id="2" w:name="_Toc515782809"/>
+      <w:bookmarkStart w:id="3" w:name="_Toc515826186"/>
       <w:r>
         <w:t>Application Interface</w:t>
       </w:r>
-      <w:bookmarkEnd w:id="2"/>
+      <w:bookmarkEnd w:id="3"/>
     </w:p>
     <w:p>
       <w:pPr>
@@ -1961,25 +2798,25 @@
       <w:pPr>
         <w:pStyle w:val="Heading2"/>
       </w:pPr>
-      <w:bookmarkStart w:id="3" w:name="_Toc515782810"/>
+      <w:bookmarkStart w:id="4" w:name="_Toc515826187"/>
       <w:r>
         <w:lastRenderedPageBreak/>
         <w:t>Login</w:t>
       </w:r>
-      <w:bookmarkEnd w:id="3"/>
+      <w:bookmarkEnd w:id="4"/>
     </w:p>
     <w:p>
       <w:pPr>
         <w:pStyle w:val="Heading3"/>
       </w:pPr>
-      <w:bookmarkStart w:id="4" w:name="_Toc515782811"/>
+      <w:bookmarkStart w:id="5" w:name="_Toc515826188"/>
       <w:r>
         <w:t>Registering</w:t>
       </w:r>
       <w:r>
         <w:t xml:space="preserve"> an account</w:t>
       </w:r>
-      <w:bookmarkEnd w:id="4"/>
+      <w:bookmarkEnd w:id="5"/>
     </w:p>
     <w:p>
       <w:pPr>
@@ -2189,11 +3026,11 @@
       <w:pPr>
         <w:pStyle w:val="Heading3"/>
       </w:pPr>
-      <w:bookmarkStart w:id="5" w:name="_Toc515782812"/>
+      <w:bookmarkStart w:id="6" w:name="_Toc515826189"/>
       <w:r>
         <w:t>Logging in and out an account</w:t>
       </w:r>
-      <w:bookmarkEnd w:id="5"/>
+      <w:bookmarkEnd w:id="6"/>
     </w:p>
     <w:p>
       <w:pPr>
@@ -2350,10 +3187,12 @@
       <w:pPr>
         <w:pStyle w:val="Heading2"/>
       </w:pPr>
+      <w:bookmarkStart w:id="7" w:name="_Toc515826190"/>
       <w:r>
         <w:lastRenderedPageBreak/>
         <w:t>Adding address and other account details</w:t>
       </w:r>
+      <w:bookmarkEnd w:id="7"/>
     </w:p>
     <w:p>
       <w:r>
@@ -2564,12 +3403,12 @@
       <w:pPr>
         <w:pStyle w:val="Heading1"/>
       </w:pPr>
-      <w:bookmarkStart w:id="6" w:name="_Toc515782813"/>
+      <w:bookmarkStart w:id="8" w:name="_Toc515826191"/>
       <w:r>
         <w:lastRenderedPageBreak/>
         <w:t>BUYER GUIDE</w:t>
       </w:r>
-      <w:bookmarkEnd w:id="6"/>
+      <w:bookmarkEnd w:id="8"/>
     </w:p>
     <w:p>
       <w:pPr>
@@ -2579,7 +3418,7 @@
           <w:numId w:val="4"/>
         </w:numPr>
       </w:pPr>
-      <w:bookmarkStart w:id="7" w:name="_Toc515782814"/>
+      <w:bookmarkStart w:id="9" w:name="_Toc515826192"/>
       <w:r>
         <w:rPr>
           <w:noProof/>
@@ -2686,7 +3525,7 @@
       <w:r>
         <w:t>Navigating through the main page</w:t>
       </w:r>
-      <w:bookmarkEnd w:id="7"/>
+      <w:bookmarkEnd w:id="9"/>
     </w:p>
     <w:p>
       <w:r>
@@ -3805,9 +4644,11 @@
       <w:pPr>
         <w:pStyle w:val="Heading2"/>
       </w:pPr>
+      <w:bookmarkStart w:id="10" w:name="_Toc515826193"/>
       <w:r>
         <w:t>Adding items to cart</w:t>
       </w:r>
+      <w:bookmarkEnd w:id="10"/>
     </w:p>
     <w:p>
       <w:r>
@@ -4454,9 +5295,11 @@
       <w:pPr>
         <w:pStyle w:val="Heading2"/>
       </w:pPr>
+      <w:bookmarkStart w:id="11" w:name="_Toc515826194"/>
       <w:r>
         <w:t>Buying the items</w:t>
       </w:r>
+      <w:bookmarkEnd w:id="11"/>
     </w:p>
     <w:p>
       <w:r>
@@ -4731,6 +5574,302 @@
       <w:r>
         <w:t>Click Buy Now to buy the items.</w:t>
       </w:r>
+    </w:p>
+    <w:p>
+      <w:pPr>
+        <w:rPr>
+          <w:noProof/>
+        </w:rPr>
+      </w:pPr>
+      <w:r>
+        <w:rPr>
+          <w:noProof/>
+        </w:rPr>
+        <w:lastRenderedPageBreak/>
+        <w:drawing>
+          <wp:anchor distT="0" distB="0" distL="114300" distR="114300" simplePos="0" relativeHeight="251702272" behindDoc="1" locked="0" layoutInCell="1" allowOverlap="1" wp14:anchorId="0D932BDE" wp14:editId="577F7078">
+            <wp:simplePos x="0" y="0"/>
+            <wp:positionH relativeFrom="column">
+              <wp:posOffset>2049780</wp:posOffset>
+            </wp:positionH>
+            <wp:positionV relativeFrom="paragraph">
+              <wp:posOffset>487045</wp:posOffset>
+            </wp:positionV>
+            <wp:extent cx="2918460" cy="1162685"/>
+            <wp:effectExtent l="0" t="0" r="0" b="0"/>
+            <wp:wrapTight wrapText="bothSides">
+              <wp:wrapPolygon edited="0">
+                <wp:start x="0" y="0"/>
+                <wp:lineTo x="0" y="21234"/>
+                <wp:lineTo x="21431" y="21234"/>
+                <wp:lineTo x="21431" y="0"/>
+                <wp:lineTo x="0" y="0"/>
+              </wp:wrapPolygon>
+            </wp:wrapTight>
+            <wp:docPr id="20" name="Picture 20"/>
+            <wp:cNvGraphicFramePr>
+              <a:graphicFrameLocks xmlns:a="http://schemas.openxmlformats.org/drawingml/2006/main" noChangeAspect="1"/>
+            </wp:cNvGraphicFramePr>
+            <a:graphic xmlns:a="http://schemas.openxmlformats.org/drawingml/2006/main">
+              <a:graphicData uri="http://schemas.openxmlformats.org/drawingml/2006/picture">
+                <pic:pic xmlns:pic="http://schemas.openxmlformats.org/drawingml/2006/picture">
+                  <pic:nvPicPr>
+                    <pic:cNvPr id="1" name=""/>
+                    <pic:cNvPicPr/>
+                  </pic:nvPicPr>
+                  <pic:blipFill>
+                    <a:blip r:embed="rId21">
+                      <a:extLst>
+                        <a:ext uri="{28A0092B-C50C-407E-A947-70E740481C1C}">
+                          <a14:useLocalDpi xmlns:a14="http://schemas.microsoft.com/office/drawing/2010/main" val="0"/>
+                        </a:ext>
+                      </a:extLst>
+                    </a:blip>
+                    <a:stretch>
+                      <a:fillRect/>
+                    </a:stretch>
+                  </pic:blipFill>
+                  <pic:spPr>
+                    <a:xfrm>
+                      <a:off x="0" y="0"/>
+                      <a:ext cx="2918460" cy="1162685"/>
+                    </a:xfrm>
+                    <a:prstGeom prst="rect">
+                      <a:avLst/>
+                    </a:prstGeom>
+                  </pic:spPr>
+                </pic:pic>
+              </a:graphicData>
+            </a:graphic>
+            <wp14:sizeRelH relativeFrom="page">
+              <wp14:pctWidth>0</wp14:pctWidth>
+            </wp14:sizeRelH>
+            <wp14:sizeRelV relativeFrom="page">
+              <wp14:pctHeight>0</wp14:pctHeight>
+            </wp14:sizeRelV>
+          </wp:anchor>
+        </w:drawing>
+      </w:r>
+      <w:r>
+        <w:rPr>
+          <w:noProof/>
+        </w:rPr>
+        <w:t xml:space="preserve"> </w:t>
+      </w:r>
+      <w:r>
+        <w:rPr>
+          <w:noProof/>
+        </w:rPr>
+        <w:drawing>
+          <wp:anchor distT="0" distB="0" distL="114300" distR="114300" simplePos="0" relativeHeight="251701248" behindDoc="1" locked="0" layoutInCell="1" allowOverlap="1" wp14:anchorId="7901860E" wp14:editId="41FB0BC9">
+            <wp:simplePos x="0" y="0"/>
+            <wp:positionH relativeFrom="column">
+              <wp:posOffset>38100</wp:posOffset>
+            </wp:positionH>
+            <wp:positionV relativeFrom="paragraph">
+              <wp:posOffset>0</wp:posOffset>
+            </wp:positionV>
+            <wp:extent cx="1859280" cy="2141220"/>
+            <wp:effectExtent l="0" t="0" r="7620" b="0"/>
+            <wp:wrapTight wrapText="bothSides">
+              <wp:wrapPolygon edited="0">
+                <wp:start x="0" y="0"/>
+                <wp:lineTo x="0" y="21331"/>
+                <wp:lineTo x="21467" y="21331"/>
+                <wp:lineTo x="21467" y="0"/>
+                <wp:lineTo x="0" y="0"/>
+              </wp:wrapPolygon>
+            </wp:wrapTight>
+            <wp:docPr id="6" name="Picture 6"/>
+            <wp:cNvGraphicFramePr>
+              <a:graphicFrameLocks xmlns:a="http://schemas.openxmlformats.org/drawingml/2006/main" noChangeAspect="1"/>
+            </wp:cNvGraphicFramePr>
+            <a:graphic xmlns:a="http://schemas.openxmlformats.org/drawingml/2006/main">
+              <a:graphicData uri="http://schemas.openxmlformats.org/drawingml/2006/picture">
+                <pic:pic xmlns:pic="http://schemas.openxmlformats.org/drawingml/2006/picture">
+                  <pic:nvPicPr>
+                    <pic:cNvPr id="1" name=""/>
+                    <pic:cNvPicPr/>
+                  </pic:nvPicPr>
+                  <pic:blipFill>
+                    <a:blip r:embed="rId22">
+                      <a:extLst>
+                        <a:ext uri="{28A0092B-C50C-407E-A947-70E740481C1C}">
+                          <a14:useLocalDpi xmlns:a14="http://schemas.microsoft.com/office/drawing/2010/main" val="0"/>
+                        </a:ext>
+                      </a:extLst>
+                    </a:blip>
+                    <a:stretch>
+                      <a:fillRect/>
+                    </a:stretch>
+                  </pic:blipFill>
+                  <pic:spPr>
+                    <a:xfrm>
+                      <a:off x="0" y="0"/>
+                      <a:ext cx="1859280" cy="2141220"/>
+                    </a:xfrm>
+                    <a:prstGeom prst="rect">
+                      <a:avLst/>
+                    </a:prstGeom>
+                  </pic:spPr>
+                </pic:pic>
+              </a:graphicData>
+            </a:graphic>
+            <wp14:sizeRelH relativeFrom="page">
+              <wp14:pctWidth>0</wp14:pctWidth>
+            </wp14:sizeRelH>
+            <wp14:sizeRelV relativeFrom="page">
+              <wp14:pctHeight>0</wp14:pctHeight>
+            </wp14:sizeRelV>
+          </wp:anchor>
+        </w:drawing>
+      </w:r>
+      <w:r>
+        <w:rPr>
+          <w:noProof/>
+        </w:rPr>
+        <w:t>Select your receiving address and click Submit. There should be a pop-up like this.</w:t>
+      </w:r>
+      <w:r>
+        <w:rPr>
+          <w:noProof/>
+        </w:rPr>
+        <w:t xml:space="preserve"> </w:t>
+      </w:r>
+    </w:p>
+    <w:p/>
+    <w:p/>
+    <w:p/>
+    <w:p/>
+    <w:p>
+      <w:r>
+        <w:t xml:space="preserve">And your item will be processed by the seller. </w:t>
+      </w:r>
+    </w:p>
+    <w:p/>
+    <w:p>
+      <w:r>
+        <w:rPr>
+          <w:noProof/>
+        </w:rPr>
+        <w:drawing>
+          <wp:anchor distT="0" distB="0" distL="114300" distR="114300" simplePos="0" relativeHeight="251712512" behindDoc="1" locked="0" layoutInCell="1" allowOverlap="1" wp14:anchorId="0BB2C829" wp14:editId="67617DEC">
+            <wp:simplePos x="0" y="0"/>
+            <wp:positionH relativeFrom="margin">
+              <wp:align>left</wp:align>
+            </wp:positionH>
+            <wp:positionV relativeFrom="paragraph">
+              <wp:posOffset>456565</wp:posOffset>
+            </wp:positionV>
+            <wp:extent cx="4458335" cy="2720340"/>
+            <wp:effectExtent l="0" t="0" r="0" b="3810"/>
+            <wp:wrapTight wrapText="bothSides">
+              <wp:wrapPolygon edited="0">
+                <wp:start x="0" y="0"/>
+                <wp:lineTo x="0" y="21479"/>
+                <wp:lineTo x="21505" y="21479"/>
+                <wp:lineTo x="21505" y="0"/>
+                <wp:lineTo x="0" y="0"/>
+              </wp:wrapPolygon>
+            </wp:wrapTight>
+            <wp:docPr id="45" name="Picture 45"/>
+            <wp:cNvGraphicFramePr>
+              <a:graphicFrameLocks xmlns:a="http://schemas.openxmlformats.org/drawingml/2006/main" noChangeAspect="1"/>
+            </wp:cNvGraphicFramePr>
+            <a:graphic xmlns:a="http://schemas.openxmlformats.org/drawingml/2006/main">
+              <a:graphicData uri="http://schemas.openxmlformats.org/drawingml/2006/picture">
+                <pic:pic xmlns:pic="http://schemas.openxmlformats.org/drawingml/2006/picture">
+                  <pic:nvPicPr>
+                    <pic:cNvPr id="1" name=""/>
+                    <pic:cNvPicPr/>
+                  </pic:nvPicPr>
+                  <pic:blipFill>
+                    <a:blip r:embed="rId23">
+                      <a:extLst>
+                        <a:ext uri="{28A0092B-C50C-407E-A947-70E740481C1C}">
+                          <a14:useLocalDpi xmlns:a14="http://schemas.microsoft.com/office/drawing/2010/main" val="0"/>
+                        </a:ext>
+                      </a:extLst>
+                    </a:blip>
+                    <a:stretch>
+                      <a:fillRect/>
+                    </a:stretch>
+                  </pic:blipFill>
+                  <pic:spPr>
+                    <a:xfrm>
+                      <a:off x="0" y="0"/>
+                      <a:ext cx="4462315" cy="2722680"/>
+                    </a:xfrm>
+                    <a:prstGeom prst="rect">
+                      <a:avLst/>
+                    </a:prstGeom>
+                  </pic:spPr>
+                </pic:pic>
+              </a:graphicData>
+            </a:graphic>
+            <wp14:sizeRelH relativeFrom="page">
+              <wp14:pctWidth>0</wp14:pctWidth>
+            </wp14:sizeRelH>
+            <wp14:sizeRelV relativeFrom="page">
+              <wp14:pctHeight>0</wp14:pctHeight>
+            </wp14:sizeRelV>
+          </wp:anchor>
+        </w:drawing>
+      </w:r>
+      <w:r>
+        <w:t xml:space="preserve">You could see your past purchases history by clicking </w:t>
+      </w:r>
+      <w:r>
+        <w:rPr>
+          <w:b/>
+        </w:rPr>
+        <w:t>Purchased History</w:t>
+      </w:r>
+      <w:r>
+        <w:t xml:space="preserve"> and see the status of your item.</w:t>
+      </w:r>
+    </w:p>
+    <w:p/>
+    <w:p/>
+    <w:p/>
+    <w:p/>
+    <w:p/>
+    <w:p/>
+    <w:p/>
+    <w:p/>
+    <w:p/>
+    <w:p>
+      <w:r>
+        <w:rPr>
+          <w:b/>
+        </w:rPr>
+        <w:t xml:space="preserve">FULFILLED </w:t>
+      </w:r>
+      <w:r>
+        <w:t>means order has been fulfilled.</w:t>
+      </w:r>
+    </w:p>
+    <w:p>
+      <w:r>
+        <w:rPr>
+          <w:b/>
+        </w:rPr>
+        <w:t xml:space="preserve">On Process </w:t>
+      </w:r>
+      <w:r>
+        <w:t>means order hasn’t been processed yet by the seller.</w:t>
+      </w:r>
+    </w:p>
+    <w:p>
+      <w:r>
+        <w:rPr>
+          <w:b/>
+        </w:rPr>
+        <w:t xml:space="preserve">REJECTED </w:t>
+      </w:r>
+      <w:r>
+        <w:t>means order can’t be processed by the seller.</w:t>
+      </w:r>
       <w:r>
         <w:br w:type="page"/>
       </w:r>
@@ -4739,22 +5878,1179 @@
       <w:pPr>
         <w:pStyle w:val="Heading1"/>
       </w:pPr>
-      <w:bookmarkStart w:id="8" w:name="_Toc515782815"/>
+      <w:bookmarkStart w:id="12" w:name="_Toc515826195"/>
       <w:r>
         <w:lastRenderedPageBreak/>
         <w:t>SELLER GUIDE</w:t>
       </w:r>
-      <w:bookmarkStart w:id="9" w:name="_GoBack"/>
-      <w:bookmarkEnd w:id="8"/>
-      <w:bookmarkEnd w:id="9"/>
+      <w:bookmarkEnd w:id="12"/>
     </w:p>
     <w:p/>
     <w:p>
+      <w:pPr>
+        <w:pStyle w:val="Heading2"/>
+        <w:numPr>
+          <w:ilvl w:val="0"/>
+          <w:numId w:val="7"/>
+        </w:numPr>
+      </w:pPr>
+      <w:bookmarkStart w:id="13" w:name="_Toc515826196"/>
+      <w:r>
+        <w:t>Setting-up the store.</w:t>
+      </w:r>
+      <w:bookmarkEnd w:id="13"/>
+    </w:p>
+    <w:p>
+      <w:pPr>
+        <w:pStyle w:val="Heading3"/>
+        <w:numPr>
+          <w:ilvl w:val="0"/>
+          <w:numId w:val="8"/>
+        </w:numPr>
+      </w:pPr>
+      <w:bookmarkStart w:id="14" w:name="_Toc515826197"/>
+      <w:r>
+        <w:t>Create Store</w:t>
+      </w:r>
+      <w:bookmarkEnd w:id="14"/>
+    </w:p>
+    <w:p>
+      <w:r>
+        <w:t>To create a store, it’s easy as 1-2-3!</w:t>
+      </w:r>
+    </w:p>
+    <w:p>
+      <w:r>
+        <w:rPr>
+          <w:noProof/>
+        </w:rPr>
+        <w:drawing>
+          <wp:anchor distT="0" distB="0" distL="114300" distR="114300" simplePos="0" relativeHeight="251703296" behindDoc="1" locked="0" layoutInCell="1" allowOverlap="1" wp14:anchorId="61AA9E86" wp14:editId="51FD453B">
+            <wp:simplePos x="0" y="0"/>
+            <wp:positionH relativeFrom="margin">
+              <wp:align>left</wp:align>
+            </wp:positionH>
+            <wp:positionV relativeFrom="paragraph">
+              <wp:posOffset>302260</wp:posOffset>
+            </wp:positionV>
+            <wp:extent cx="1577340" cy="1998980"/>
+            <wp:effectExtent l="0" t="0" r="3810" b="1270"/>
+            <wp:wrapTight wrapText="bothSides">
+              <wp:wrapPolygon edited="0">
+                <wp:start x="0" y="0"/>
+                <wp:lineTo x="0" y="21408"/>
+                <wp:lineTo x="21391" y="21408"/>
+                <wp:lineTo x="21391" y="0"/>
+                <wp:lineTo x="0" y="0"/>
+              </wp:wrapPolygon>
+            </wp:wrapTight>
+            <wp:docPr id="25" name="Picture 25"/>
+            <wp:cNvGraphicFramePr>
+              <a:graphicFrameLocks xmlns:a="http://schemas.openxmlformats.org/drawingml/2006/main" noChangeAspect="1"/>
+            </wp:cNvGraphicFramePr>
+            <a:graphic xmlns:a="http://schemas.openxmlformats.org/drawingml/2006/main">
+              <a:graphicData uri="http://schemas.openxmlformats.org/drawingml/2006/picture">
+                <pic:pic xmlns:pic="http://schemas.openxmlformats.org/drawingml/2006/picture">
+                  <pic:nvPicPr>
+                    <pic:cNvPr id="1" name=""/>
+                    <pic:cNvPicPr/>
+                  </pic:nvPicPr>
+                  <pic:blipFill>
+                    <a:blip r:embed="rId24">
+                      <a:extLst>
+                        <a:ext uri="{28A0092B-C50C-407E-A947-70E740481C1C}">
+                          <a14:useLocalDpi xmlns:a14="http://schemas.microsoft.com/office/drawing/2010/main" val="0"/>
+                        </a:ext>
+                      </a:extLst>
+                    </a:blip>
+                    <a:stretch>
+                      <a:fillRect/>
+                    </a:stretch>
+                  </pic:blipFill>
+                  <pic:spPr>
+                    <a:xfrm>
+                      <a:off x="0" y="0"/>
+                      <a:ext cx="1577340" cy="1998980"/>
+                    </a:xfrm>
+                    <a:prstGeom prst="rect">
+                      <a:avLst/>
+                    </a:prstGeom>
+                  </pic:spPr>
+                </pic:pic>
+              </a:graphicData>
+            </a:graphic>
+            <wp14:sizeRelH relativeFrom="page">
+              <wp14:pctWidth>0</wp14:pctWidth>
+            </wp14:sizeRelH>
+            <wp14:sizeRelV relativeFrom="page">
+              <wp14:pctHeight>0</wp14:pctHeight>
+            </wp14:sizeRelV>
+          </wp:anchor>
+        </w:drawing>
+      </w:r>
+      <w:r>
+        <w:t xml:space="preserve">Just click the </w:t>
+      </w:r>
+      <w:r>
+        <w:rPr>
+          <w:b/>
+        </w:rPr>
+        <w:t>Store</w:t>
+      </w:r>
+      <w:r>
+        <w:t xml:space="preserve"> button at the main page. You should see something like this:</w:t>
+      </w:r>
+    </w:p>
+    <w:p>
+      <w:r>
+        <w:t>Type in your store name and select an address as the Store Address. If you haven’t added it yet, please add it first!</w:t>
+      </w:r>
+    </w:p>
+    <w:p/>
+    <w:p/>
+    <w:p/>
+    <w:p/>
+    <w:p/>
+    <w:p>
+      <w:r>
+        <w:rPr>
+          <w:noProof/>
+        </w:rPr>
+        <w:drawing>
+          <wp:anchor distT="0" distB="0" distL="114300" distR="114300" simplePos="0" relativeHeight="251704320" behindDoc="1" locked="0" layoutInCell="1" allowOverlap="1" wp14:anchorId="4E7046A5" wp14:editId="51F9EE64">
+            <wp:simplePos x="0" y="0"/>
+            <wp:positionH relativeFrom="margin">
+              <wp:align>left</wp:align>
+            </wp:positionH>
+            <wp:positionV relativeFrom="paragraph">
+              <wp:posOffset>202565</wp:posOffset>
+            </wp:positionV>
+            <wp:extent cx="3093720" cy="3877310"/>
+            <wp:effectExtent l="0" t="0" r="0" b="8890"/>
+            <wp:wrapTight wrapText="bothSides">
+              <wp:wrapPolygon edited="0">
+                <wp:start x="0" y="0"/>
+                <wp:lineTo x="0" y="21543"/>
+                <wp:lineTo x="21414" y="21543"/>
+                <wp:lineTo x="21414" y="0"/>
+                <wp:lineTo x="0" y="0"/>
+              </wp:wrapPolygon>
+            </wp:wrapTight>
+            <wp:docPr id="30" name="Picture 30"/>
+            <wp:cNvGraphicFramePr>
+              <a:graphicFrameLocks xmlns:a="http://schemas.openxmlformats.org/drawingml/2006/main" noChangeAspect="1"/>
+            </wp:cNvGraphicFramePr>
+            <a:graphic xmlns:a="http://schemas.openxmlformats.org/drawingml/2006/main">
+              <a:graphicData uri="http://schemas.openxmlformats.org/drawingml/2006/picture">
+                <pic:pic xmlns:pic="http://schemas.openxmlformats.org/drawingml/2006/picture">
+                  <pic:nvPicPr>
+                    <pic:cNvPr id="1" name=""/>
+                    <pic:cNvPicPr/>
+                  </pic:nvPicPr>
+                  <pic:blipFill>
+                    <a:blip r:embed="rId25">
+                      <a:extLst>
+                        <a:ext uri="{28A0092B-C50C-407E-A947-70E740481C1C}">
+                          <a14:useLocalDpi xmlns:a14="http://schemas.microsoft.com/office/drawing/2010/main" val="0"/>
+                        </a:ext>
+                      </a:extLst>
+                    </a:blip>
+                    <a:stretch>
+                      <a:fillRect/>
+                    </a:stretch>
+                  </pic:blipFill>
+                  <pic:spPr>
+                    <a:xfrm>
+                      <a:off x="0" y="0"/>
+                      <a:ext cx="3093720" cy="3877310"/>
+                    </a:xfrm>
+                    <a:prstGeom prst="rect">
+                      <a:avLst/>
+                    </a:prstGeom>
+                  </pic:spPr>
+                </pic:pic>
+              </a:graphicData>
+            </a:graphic>
+            <wp14:sizeRelH relativeFrom="page">
+              <wp14:pctWidth>0</wp14:pctWidth>
+            </wp14:sizeRelH>
+            <wp14:sizeRelV relativeFrom="page">
+              <wp14:pctHeight>0</wp14:pctHeight>
+            </wp14:sizeRelV>
+          </wp:anchor>
+        </w:drawing>
+      </w:r>
+      <w:r>
+        <w:t xml:space="preserve">After that click </w:t>
+      </w:r>
+      <w:r>
+        <w:rPr>
+          <w:b/>
+        </w:rPr>
+        <w:t>Create</w:t>
+      </w:r>
+      <w:r>
+        <w:t xml:space="preserve">. You should see something like this: </w:t>
+      </w:r>
+    </w:p>
+    <w:p>
       <w:r>
         <w:tab/>
       </w:r>
     </w:p>
     <w:p/>
+    <w:p/>
+    <w:p/>
+    <w:p/>
+    <w:p/>
+    <w:p/>
+    <w:p/>
+    <w:p/>
+    <w:p/>
+    <w:p/>
+    <w:p/>
+    <w:p/>
+    <w:p/>
+    <w:p>
+      <w:pPr>
+        <w:pStyle w:val="Heading3"/>
+      </w:pPr>
+      <w:bookmarkStart w:id="15" w:name="_Toc515826198"/>
+      <w:r>
+        <w:lastRenderedPageBreak/>
+        <w:t>Adding Items</w:t>
+      </w:r>
+      <w:bookmarkEnd w:id="15"/>
+    </w:p>
+    <w:p>
+      <w:r>
+        <w:rPr>
+          <w:noProof/>
+        </w:rPr>
+        <w:drawing>
+          <wp:anchor distT="0" distB="0" distL="114300" distR="114300" simplePos="0" relativeHeight="251705344" behindDoc="1" locked="0" layoutInCell="1" allowOverlap="1" wp14:anchorId="17B10CF5" wp14:editId="07449D40">
+            <wp:simplePos x="0" y="0"/>
+            <wp:positionH relativeFrom="margin">
+              <wp:posOffset>0</wp:posOffset>
+            </wp:positionH>
+            <wp:positionV relativeFrom="paragraph">
+              <wp:posOffset>286385</wp:posOffset>
+            </wp:positionV>
+            <wp:extent cx="2727960" cy="3446145"/>
+            <wp:effectExtent l="0" t="0" r="0" b="1905"/>
+            <wp:wrapTight wrapText="bothSides">
+              <wp:wrapPolygon edited="0">
+                <wp:start x="0" y="0"/>
+                <wp:lineTo x="0" y="21493"/>
+                <wp:lineTo x="21419" y="21493"/>
+                <wp:lineTo x="21419" y="0"/>
+                <wp:lineTo x="0" y="0"/>
+              </wp:wrapPolygon>
+            </wp:wrapTight>
+            <wp:docPr id="36" name="Picture 36"/>
+            <wp:cNvGraphicFramePr>
+              <a:graphicFrameLocks xmlns:a="http://schemas.openxmlformats.org/drawingml/2006/main" noChangeAspect="1"/>
+            </wp:cNvGraphicFramePr>
+            <a:graphic xmlns:a="http://schemas.openxmlformats.org/drawingml/2006/main">
+              <a:graphicData uri="http://schemas.openxmlformats.org/drawingml/2006/picture">
+                <pic:pic xmlns:pic="http://schemas.openxmlformats.org/drawingml/2006/picture">
+                  <pic:nvPicPr>
+                    <pic:cNvPr id="1" name=""/>
+                    <pic:cNvPicPr/>
+                  </pic:nvPicPr>
+                  <pic:blipFill>
+                    <a:blip r:embed="rId26">
+                      <a:extLst>
+                        <a:ext uri="{28A0092B-C50C-407E-A947-70E740481C1C}">
+                          <a14:useLocalDpi xmlns:a14="http://schemas.microsoft.com/office/drawing/2010/main" val="0"/>
+                        </a:ext>
+                      </a:extLst>
+                    </a:blip>
+                    <a:stretch>
+                      <a:fillRect/>
+                    </a:stretch>
+                  </pic:blipFill>
+                  <pic:spPr>
+                    <a:xfrm>
+                      <a:off x="0" y="0"/>
+                      <a:ext cx="2727960" cy="3446145"/>
+                    </a:xfrm>
+                    <a:prstGeom prst="rect">
+                      <a:avLst/>
+                    </a:prstGeom>
+                  </pic:spPr>
+                </pic:pic>
+              </a:graphicData>
+            </a:graphic>
+            <wp14:sizeRelH relativeFrom="page">
+              <wp14:pctWidth>0</wp14:pctWidth>
+            </wp14:sizeRelH>
+            <wp14:sizeRelV relativeFrom="page">
+              <wp14:pctHeight>0</wp14:pctHeight>
+            </wp14:sizeRelV>
+          </wp:anchor>
+        </w:drawing>
+      </w:r>
+      <w:r>
+        <w:t xml:space="preserve">To add items, simply click </w:t>
+      </w:r>
+      <w:r>
+        <w:rPr>
+          <w:b/>
+        </w:rPr>
+        <w:t>Add</w:t>
+      </w:r>
+      <w:r>
+        <w:rPr>
+          <w:b/>
+        </w:rPr>
+        <w:t xml:space="preserve"> Item</w:t>
+      </w:r>
+      <w:r>
+        <w:t xml:space="preserve"> and fill out the forms. </w:t>
+      </w:r>
+    </w:p>
+    <w:p>
+      <w:r>
+        <w:rPr>
+          <w:noProof/>
+        </w:rPr>
+        <mc:AlternateContent>
+          <mc:Choice Requires="wps">
+            <w:drawing>
+              <wp:anchor distT="0" distB="0" distL="114300" distR="114300" simplePos="0" relativeHeight="251707392" behindDoc="0" locked="0" layoutInCell="1" allowOverlap="1" wp14:anchorId="5738E112" wp14:editId="434F6CD8">
+                <wp:simplePos x="0" y="0"/>
+                <wp:positionH relativeFrom="column">
+                  <wp:posOffset>586740</wp:posOffset>
+                </wp:positionH>
+                <wp:positionV relativeFrom="paragraph">
+                  <wp:posOffset>632460</wp:posOffset>
+                </wp:positionV>
+                <wp:extent cx="830580" cy="792480"/>
+                <wp:effectExtent l="0" t="0" r="26670" b="26670"/>
+                <wp:wrapNone/>
+                <wp:docPr id="38" name="Rectangle 38"/>
+                <wp:cNvGraphicFramePr/>
+                <a:graphic xmlns:a="http://schemas.openxmlformats.org/drawingml/2006/main">
+                  <a:graphicData uri="http://schemas.microsoft.com/office/word/2010/wordprocessingShape">
+                    <wps:wsp>
+                      <wps:cNvSpPr/>
+                      <wps:spPr>
+                        <a:xfrm>
+                          <a:off x="0" y="0"/>
+                          <a:ext cx="830580" cy="792480"/>
+                        </a:xfrm>
+                        <a:prstGeom prst="rect">
+                          <a:avLst/>
+                        </a:prstGeom>
+                        <a:noFill/>
+                        <a:ln>
+                          <a:solidFill>
+                            <a:srgbClr val="FF0000"/>
+                          </a:solidFill>
+                        </a:ln>
+                      </wps:spPr>
+                      <wps:style>
+                        <a:lnRef idx="2">
+                          <a:schemeClr val="accent1">
+                            <a:shade val="50000"/>
+                          </a:schemeClr>
+                        </a:lnRef>
+                        <a:fillRef idx="1">
+                          <a:schemeClr val="accent1"/>
+                        </a:fillRef>
+                        <a:effectRef idx="0">
+                          <a:schemeClr val="accent1"/>
+                        </a:effectRef>
+                        <a:fontRef idx="minor">
+                          <a:schemeClr val="lt1"/>
+                        </a:fontRef>
+                      </wps:style>
+                      <wps:bodyPr rot="0" spcFirstLastPara="0" vertOverflow="overflow" horzOverflow="overflow" vert="horz" wrap="square" lIns="91440" tIns="45720" rIns="91440" bIns="45720" numCol="1" spcCol="0" rtlCol="0" fromWordArt="0" anchor="ctr" anchorCtr="0" forceAA="0" compatLnSpc="1">
+                        <a:prstTxWarp prst="textNoShape">
+                          <a:avLst/>
+                        </a:prstTxWarp>
+                        <a:noAutofit/>
+                      </wps:bodyPr>
+                    </wps:wsp>
+                  </a:graphicData>
+                </a:graphic>
+              </wp:anchor>
+            </w:drawing>
+          </mc:Choice>
+          <mc:Fallback>
+            <w:pict>
+              <v:rect w14:anchorId="1D1B9432" id="Rectangle 38" o:spid="_x0000_s1026" style="position:absolute;margin-left:46.2pt;margin-top:49.8pt;width:65.4pt;height:62.4pt;z-index:251707392;visibility:visible;mso-wrap-style:square;mso-wrap-distance-left:9pt;mso-wrap-distance-top:0;mso-wrap-distance-right:9pt;mso-wrap-distance-bottom:0;mso-position-horizontal:absolute;mso-position-horizontal-relative:text;mso-position-vertical:absolute;mso-position-vertical-relative:text;v-text-anchor:middle" o:gfxdata="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" filled="f" strokecolor="red" strokeweight="1pt"/>
+            </w:pict>
+          </mc:Fallback>
+        </mc:AlternateContent>
+      </w:r>
+      <w:r>
+        <w:t>For the Brand and OS form, you can pick out the brand or OS that have been available there or just type it if there isn’t one.</w:t>
+      </w:r>
+    </w:p>
+    <w:p>
+      <w:r>
+        <w:rPr>
+          <w:noProof/>
+        </w:rPr>
+        <mc:AlternateContent>
+          <mc:Choice Requires="wps">
+            <w:drawing>
+              <wp:anchor distT="0" distB="0" distL="114300" distR="114300" simplePos="0" relativeHeight="251708416" behindDoc="0" locked="0" layoutInCell="1" allowOverlap="1" wp14:anchorId="3619D46C" wp14:editId="13695831">
+                <wp:simplePos x="0" y="0"/>
+                <wp:positionH relativeFrom="column">
+                  <wp:posOffset>1402080</wp:posOffset>
+                </wp:positionH>
+                <wp:positionV relativeFrom="paragraph">
+                  <wp:posOffset>57785</wp:posOffset>
+                </wp:positionV>
+                <wp:extent cx="4366260" cy="220980"/>
+                <wp:effectExtent l="0" t="57150" r="15240" b="26670"/>
+                <wp:wrapNone/>
+                <wp:docPr id="39" name="Straight Arrow Connector 39"/>
+                <wp:cNvGraphicFramePr/>
+                <a:graphic xmlns:a="http://schemas.openxmlformats.org/drawingml/2006/main">
+                  <a:graphicData uri="http://schemas.microsoft.com/office/word/2010/wordprocessingShape">
+                    <wps:wsp>
+                      <wps:cNvCnPr/>
+                      <wps:spPr>
+                        <a:xfrm flipH="1" flipV="1">
+                          <a:off x="0" y="0"/>
+                          <a:ext cx="4366260" cy="220980"/>
+                        </a:xfrm>
+                        <a:prstGeom prst="straightConnector1">
+                          <a:avLst/>
+                        </a:prstGeom>
+                        <a:ln>
+                          <a:tailEnd type="triangle"/>
+                        </a:ln>
+                      </wps:spPr>
+                      <wps:style>
+                        <a:lnRef idx="3">
+                          <a:schemeClr val="accent2"/>
+                        </a:lnRef>
+                        <a:fillRef idx="0">
+                          <a:schemeClr val="accent2"/>
+                        </a:fillRef>
+                        <a:effectRef idx="2">
+                          <a:schemeClr val="accent2"/>
+                        </a:effectRef>
+                        <a:fontRef idx="minor">
+                          <a:schemeClr val="tx1"/>
+                        </a:fontRef>
+                      </wps:style>
+                      <wps:bodyPr/>
+                    </wps:wsp>
+                  </a:graphicData>
+                </a:graphic>
+                <wp14:sizeRelH relativeFrom="margin">
+                  <wp14:pctWidth>0</wp14:pctWidth>
+                </wp14:sizeRelH>
+                <wp14:sizeRelV relativeFrom="margin">
+                  <wp14:pctHeight>0</wp14:pctHeight>
+                </wp14:sizeRelV>
+              </wp:anchor>
+            </w:drawing>
+          </mc:Choice>
+          <mc:Fallback>
+            <w:pict>
+              <v:shapetype w14:anchorId="0735BE26" id="_x0000_t32" coordsize="21600,21600" o:spt="32" o:oned="t" path="m,l21600,21600e" filled="f">
+                <v:path arrowok="t" fillok="f" o:connecttype="none"/>
+                <o:lock v:ext="edit" shapetype="t"/>
+              </v:shapetype>
+              <v:shape id="Straight Arrow Connector 39" o:spid="_x0000_s1026" type="#_x0000_t32" style="position:absolute;margin-left:110.4pt;margin-top:4.55pt;width:343.8pt;height:17.4pt;flip:x y;z-index:251708416;visibility:visible;mso-wrap-style:square;mso-width-percent:0;mso-height-percent:0;mso-wrap-distance-left:9pt;mso-wrap-distance-top:0;mso-wrap-distance-right:9pt;mso-wrap-distance-bottom:0;mso-position-horizontal:absolute;mso-position-horizontal-relative:text;mso-position-vertical:absolute;mso-position-vertical-relative:text;mso-width-percent:0;mso-height-percent:0;mso-width-relative:margin;mso-height-relative:margin" o:gfxdata="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" strokecolor="#ed7d31 [3205]" strokeweight="1.5pt">
+                <v:stroke endarrow="block" joinstyle="miter"/>
+              </v:shape>
+            </w:pict>
+          </mc:Fallback>
+        </mc:AlternateContent>
+      </w:r>
+    </w:p>
+    <w:p>
+      <w:r>
+        <w:rPr>
+          <w:noProof/>
+        </w:rPr>
+        <w:drawing>
+          <wp:anchor distT="0" distB="0" distL="114300" distR="114300" simplePos="0" relativeHeight="251706368" behindDoc="1" locked="0" layoutInCell="1" allowOverlap="1" wp14:anchorId="4E02EC47" wp14:editId="18D57686">
+            <wp:simplePos x="0" y="0"/>
+            <wp:positionH relativeFrom="margin">
+              <wp:posOffset>2803525</wp:posOffset>
+            </wp:positionH>
+            <wp:positionV relativeFrom="paragraph">
+              <wp:posOffset>1058545</wp:posOffset>
+            </wp:positionV>
+            <wp:extent cx="3086100" cy="662940"/>
+            <wp:effectExtent l="0" t="0" r="0" b="3810"/>
+            <wp:wrapTight wrapText="bothSides">
+              <wp:wrapPolygon edited="0">
+                <wp:start x="0" y="0"/>
+                <wp:lineTo x="0" y="21103"/>
+                <wp:lineTo x="21467" y="21103"/>
+                <wp:lineTo x="21467" y="0"/>
+                <wp:lineTo x="0" y="0"/>
+              </wp:wrapPolygon>
+            </wp:wrapTight>
+            <wp:docPr id="37" name="Picture 37"/>
+            <wp:cNvGraphicFramePr>
+              <a:graphicFrameLocks xmlns:a="http://schemas.openxmlformats.org/drawingml/2006/main" noChangeAspect="1"/>
+            </wp:cNvGraphicFramePr>
+            <a:graphic xmlns:a="http://schemas.openxmlformats.org/drawingml/2006/main">
+              <a:graphicData uri="http://schemas.openxmlformats.org/drawingml/2006/picture">
+                <pic:pic xmlns:pic="http://schemas.openxmlformats.org/drawingml/2006/picture">
+                  <pic:nvPicPr>
+                    <pic:cNvPr id="1" name=""/>
+                    <pic:cNvPicPr/>
+                  </pic:nvPicPr>
+                  <pic:blipFill>
+                    <a:blip r:embed="rId27">
+                      <a:extLst>
+                        <a:ext uri="{28A0092B-C50C-407E-A947-70E740481C1C}">
+                          <a14:useLocalDpi xmlns:a14="http://schemas.microsoft.com/office/drawing/2010/main" val="0"/>
+                        </a:ext>
+                      </a:extLst>
+                    </a:blip>
+                    <a:stretch>
+                      <a:fillRect/>
+                    </a:stretch>
+                  </pic:blipFill>
+                  <pic:spPr>
+                    <a:xfrm>
+                      <a:off x="0" y="0"/>
+                      <a:ext cx="3086100" cy="662940"/>
+                    </a:xfrm>
+                    <a:prstGeom prst="rect">
+                      <a:avLst/>
+                    </a:prstGeom>
+                  </pic:spPr>
+                </pic:pic>
+              </a:graphicData>
+            </a:graphic>
+            <wp14:sizeRelH relativeFrom="page">
+              <wp14:pctWidth>0</wp14:pctWidth>
+            </wp14:sizeRelH>
+            <wp14:sizeRelV relativeFrom="page">
+              <wp14:pctHeight>0</wp14:pctHeight>
+            </wp14:sizeRelV>
+          </wp:anchor>
+        </w:drawing>
+      </w:r>
+      <w:r>
+        <w:t xml:space="preserve">To add a </w:t>
+      </w:r>
+      <w:r>
+        <w:t>picture,</w:t>
+      </w:r>
+      <w:r>
+        <w:t xml:space="preserve"> </w:t>
+      </w:r>
+      <w:r>
+        <w:t xml:space="preserve">click on the gray blank space </w:t>
+      </w:r>
+      <w:r>
+        <w:rPr>
+          <w:b/>
+        </w:rPr>
+        <w:t>there</w:t>
+      </w:r>
+      <w:r>
+        <w:rPr>
+          <w:b/>
+        </w:rPr>
+        <w:t xml:space="preserve"> </w:t>
+      </w:r>
+      <w:r>
+        <w:t>and</w:t>
+      </w:r>
+      <w:r>
+        <w:t xml:space="preserve"> </w:t>
+      </w:r>
+      <w:r>
+        <w:t xml:space="preserve">you </w:t>
+      </w:r>
+      <w:r>
+        <w:t>must</w:t>
+      </w:r>
+      <w:r>
+        <w:t xml:space="preserve"> input the link of the image URL. Please upload it at image hosting service and get the image URL.</w:t>
+      </w:r>
+      <w:r>
+        <w:t xml:space="preserve"> After inputting links, click the </w:t>
+      </w:r>
+      <w:r>
+        <w:rPr>
+          <w:b/>
+        </w:rPr>
+        <w:t>close</w:t>
+      </w:r>
+      <w:r>
+        <w:t xml:space="preserve"> </w:t>
+      </w:r>
+      <w:r>
+        <w:rPr>
+          <w:b/>
+        </w:rPr>
+        <w:t>button</w:t>
+      </w:r>
+      <w:r>
+        <w:t xml:space="preserve"> or press </w:t>
+      </w:r>
+      <w:r>
+        <w:rPr>
+          <w:b/>
+        </w:rPr>
+        <w:t>E</w:t>
+      </w:r>
+      <w:r>
+        <w:rPr>
+          <w:b/>
+        </w:rPr>
+        <w:t>nter</w:t>
+      </w:r>
+      <w:r>
+        <w:t>.</w:t>
+      </w:r>
+    </w:p>
+    <w:p>
+      <w:r>
+        <w:t xml:space="preserve">Afterwards, there should be the image of the item that you want to sell. Then click </w:t>
+      </w:r>
+      <w:r>
+        <w:rPr>
+          <w:b/>
+        </w:rPr>
+        <w:t xml:space="preserve">Add Item </w:t>
+      </w:r>
+      <w:r>
+        <w:t xml:space="preserve">again to add it or </w:t>
+      </w:r>
+      <w:r>
+        <w:rPr>
+          <w:b/>
+        </w:rPr>
+        <w:t>C</w:t>
+      </w:r>
+      <w:r>
+        <w:rPr>
+          <w:b/>
+        </w:rPr>
+        <w:t>ancel</w:t>
+      </w:r>
+      <w:r>
+        <w:t xml:space="preserve"> if you don’t want to add new one.</w:t>
+      </w:r>
+    </w:p>
+    <w:p>
+      <w:r>
+        <w:t xml:space="preserve">Your item will be published in the main page of the app. Just wait for people to buy it! </w:t>
+      </w:r>
+      <w:r>
+        <w:sym w:font="Wingdings" w:char="F04A"/>
+      </w:r>
+    </w:p>
+    <w:p>
+      <w:pPr>
+        <w:pStyle w:val="Heading3"/>
+      </w:pPr>
+      <w:bookmarkStart w:id="16" w:name="_Toc515826199"/>
+      <w:r>
+        <w:t>Updating and Deleting Items</w:t>
+      </w:r>
+      <w:bookmarkEnd w:id="16"/>
+    </w:p>
+    <w:p>
+      <w:r>
+        <w:rPr>
+          <w:noProof/>
+        </w:rPr>
+        <w:drawing>
+          <wp:anchor distT="0" distB="0" distL="114300" distR="114300" simplePos="0" relativeHeight="251709440" behindDoc="1" locked="0" layoutInCell="1" allowOverlap="1" wp14:anchorId="41CBB42E" wp14:editId="6CC1F30E">
+            <wp:simplePos x="0" y="0"/>
+            <wp:positionH relativeFrom="margin">
+              <wp:align>left</wp:align>
+            </wp:positionH>
+            <wp:positionV relativeFrom="paragraph">
+              <wp:posOffset>147320</wp:posOffset>
+            </wp:positionV>
+            <wp:extent cx="2788920" cy="3513455"/>
+            <wp:effectExtent l="0" t="0" r="0" b="0"/>
+            <wp:wrapTight wrapText="bothSides">
+              <wp:wrapPolygon edited="0">
+                <wp:start x="0" y="0"/>
+                <wp:lineTo x="0" y="21432"/>
+                <wp:lineTo x="21393" y="21432"/>
+                <wp:lineTo x="21393" y="0"/>
+                <wp:lineTo x="0" y="0"/>
+              </wp:wrapPolygon>
+            </wp:wrapTight>
+            <wp:docPr id="40" name="Picture 40"/>
+            <wp:cNvGraphicFramePr>
+              <a:graphicFrameLocks xmlns:a="http://schemas.openxmlformats.org/drawingml/2006/main" noChangeAspect="1"/>
+            </wp:cNvGraphicFramePr>
+            <a:graphic xmlns:a="http://schemas.openxmlformats.org/drawingml/2006/main">
+              <a:graphicData uri="http://schemas.openxmlformats.org/drawingml/2006/picture">
+                <pic:pic xmlns:pic="http://schemas.openxmlformats.org/drawingml/2006/picture">
+                  <pic:nvPicPr>
+                    <pic:cNvPr id="1" name=""/>
+                    <pic:cNvPicPr/>
+                  </pic:nvPicPr>
+                  <pic:blipFill>
+                    <a:blip r:embed="rId28">
+                      <a:extLst>
+                        <a:ext uri="{28A0092B-C50C-407E-A947-70E740481C1C}">
+                          <a14:useLocalDpi xmlns:a14="http://schemas.microsoft.com/office/drawing/2010/main" val="0"/>
+                        </a:ext>
+                      </a:extLst>
+                    </a:blip>
+                    <a:stretch>
+                      <a:fillRect/>
+                    </a:stretch>
+                  </pic:blipFill>
+                  <pic:spPr>
+                    <a:xfrm>
+                      <a:off x="0" y="0"/>
+                      <a:ext cx="2788920" cy="3513455"/>
+                    </a:xfrm>
+                    <a:prstGeom prst="rect">
+                      <a:avLst/>
+                    </a:prstGeom>
+                  </pic:spPr>
+                </pic:pic>
+              </a:graphicData>
+            </a:graphic>
+            <wp14:sizeRelH relativeFrom="page">
+              <wp14:pctWidth>0</wp14:pctWidth>
+            </wp14:sizeRelH>
+            <wp14:sizeRelV relativeFrom="page">
+              <wp14:pctHeight>0</wp14:pctHeight>
+            </wp14:sizeRelV>
+          </wp:anchor>
+        </w:drawing>
+      </w:r>
+    </w:p>
+    <w:p>
+      <w:r>
+        <w:t xml:space="preserve">To delete, simply click the item name and click </w:t>
+      </w:r>
+      <w:r>
+        <w:rPr>
+          <w:b/>
+        </w:rPr>
+        <w:t>Delete.</w:t>
+      </w:r>
+    </w:p>
+    <w:p>
+      <w:r>
+        <w:t xml:space="preserve">To update, click item and click </w:t>
+      </w:r>
+      <w:r>
+        <w:rPr>
+          <w:b/>
+        </w:rPr>
+        <w:t>Update</w:t>
+      </w:r>
+      <w:r>
+        <w:t xml:space="preserve">. Then, just edit the item the way like you add an item. Afterwards, click </w:t>
+      </w:r>
+      <w:r>
+        <w:rPr>
+          <w:b/>
+        </w:rPr>
+        <w:t>Update</w:t>
+      </w:r>
+      <w:r>
+        <w:t xml:space="preserve"> to update the item or </w:t>
+      </w:r>
+      <w:r>
+        <w:rPr>
+          <w:b/>
+        </w:rPr>
+        <w:t xml:space="preserve">Cancel </w:t>
+      </w:r>
+      <w:r>
+        <w:t>if you don’t want to update it.</w:t>
+      </w:r>
+    </w:p>
+    <w:p/>
+    <w:p/>
+    <w:p/>
+    <w:p/>
+    <w:p/>
+    <w:p/>
+    <w:p>
+      <w:pPr>
+        <w:pStyle w:val="Heading2"/>
+      </w:pPr>
+      <w:bookmarkStart w:id="17" w:name="_Toc515826200"/>
+      <w:r>
+        <w:lastRenderedPageBreak/>
+        <w:t>Manage</w:t>
+      </w:r>
+      <w:r>
+        <w:t xml:space="preserve"> your item sales</w:t>
+      </w:r>
+      <w:bookmarkEnd w:id="17"/>
+    </w:p>
+    <w:p>
+      <w:r>
+        <w:t xml:space="preserve">To manage your sales, click </w:t>
+      </w:r>
+      <w:r>
+        <w:rPr>
+          <w:b/>
+        </w:rPr>
+        <w:t xml:space="preserve">Store </w:t>
+      </w:r>
+      <w:r>
+        <w:t xml:space="preserve">in the main page. Then, click </w:t>
+      </w:r>
+      <w:r>
+        <w:rPr>
+          <w:b/>
+        </w:rPr>
+        <w:t>All Sales</w:t>
+      </w:r>
+      <w:r>
+        <w:t xml:space="preserve"> button on the most top-right. You should see something like this:</w:t>
+      </w:r>
+    </w:p>
+    <w:p>
+      <w:r>
+        <w:rPr>
+          <w:noProof/>
+        </w:rPr>
+        <mc:AlternateContent>
+          <mc:Choice Requires="wps">
+            <w:drawing>
+              <wp:anchor distT="0" distB="0" distL="114300" distR="114300" simplePos="0" relativeHeight="251713536" behindDoc="0" locked="0" layoutInCell="1" allowOverlap="1" wp14:anchorId="38FFFC16" wp14:editId="6A256C13">
+                <wp:simplePos x="0" y="0"/>
+                <wp:positionH relativeFrom="column">
+                  <wp:posOffset>541020</wp:posOffset>
+                </wp:positionH>
+                <wp:positionV relativeFrom="paragraph">
+                  <wp:posOffset>619125</wp:posOffset>
+                </wp:positionV>
+                <wp:extent cx="1645920" cy="2385060"/>
+                <wp:effectExtent l="38100" t="38100" r="30480" b="15240"/>
+                <wp:wrapNone/>
+                <wp:docPr id="46" name="Straight Arrow Connector 46"/>
+                <wp:cNvGraphicFramePr/>
+                <a:graphic xmlns:a="http://schemas.openxmlformats.org/drawingml/2006/main">
+                  <a:graphicData uri="http://schemas.microsoft.com/office/word/2010/wordprocessingShape">
+                    <wps:wsp>
+                      <wps:cNvCnPr/>
+                      <wps:spPr>
+                        <a:xfrm flipH="1" flipV="1">
+                          <a:off x="0" y="0"/>
+                          <a:ext cx="1645920" cy="2385060"/>
+                        </a:xfrm>
+                        <a:prstGeom prst="straightConnector1">
+                          <a:avLst/>
+                        </a:prstGeom>
+                        <a:ln>
+                          <a:tailEnd type="triangle"/>
+                        </a:ln>
+                      </wps:spPr>
+                      <wps:style>
+                        <a:lnRef idx="3">
+                          <a:schemeClr val="accent2"/>
+                        </a:lnRef>
+                        <a:fillRef idx="0">
+                          <a:schemeClr val="accent2"/>
+                        </a:fillRef>
+                        <a:effectRef idx="2">
+                          <a:schemeClr val="accent2"/>
+                        </a:effectRef>
+                        <a:fontRef idx="minor">
+                          <a:schemeClr val="tx1"/>
+                        </a:fontRef>
+                      </wps:style>
+                      <wps:bodyPr/>
+                    </wps:wsp>
+                  </a:graphicData>
+                </a:graphic>
+                <wp14:sizeRelH relativeFrom="margin">
+                  <wp14:pctWidth>0</wp14:pctWidth>
+                </wp14:sizeRelH>
+                <wp14:sizeRelV relativeFrom="margin">
+                  <wp14:pctHeight>0</wp14:pctHeight>
+                </wp14:sizeRelV>
+              </wp:anchor>
+            </w:drawing>
+          </mc:Choice>
+          <mc:Fallback>
+            <w:pict>
+              <v:shape w14:anchorId="40017581" id="Straight Arrow Connector 46" o:spid="_x0000_s1026" type="#_x0000_t32" style="position:absolute;margin-left:42.6pt;margin-top:48.75pt;width:129.6pt;height:187.8pt;flip:x y;z-index:251713536;visibility:visible;mso-wrap-style:square;mso-width-percent:0;mso-height-percent:0;mso-wrap-distance-left:9pt;mso-wrap-distance-top:0;mso-wrap-distance-right:9pt;mso-wrap-distance-bottom:0;mso-position-horizontal:absolute;mso-position-horizontal-relative:text;mso-position-vertical:absolute;mso-position-vertical-relative:text;mso-width-percent:0;mso-height-percent:0;mso-width-relative:margin;mso-height-relative:margin" o:gfxdata="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" strokecolor="#ed7d31 [3205]" strokeweight="1.5pt">
+                <v:stroke endarrow="block" joinstyle="miter"/>
+              </v:shape>
+            </w:pict>
+          </mc:Fallback>
+        </mc:AlternateContent>
+      </w:r>
+      <w:r>
+        <w:rPr>
+          <w:noProof/>
+        </w:rPr>
+        <w:drawing>
+          <wp:anchor distT="0" distB="0" distL="114300" distR="114300" simplePos="0" relativeHeight="251710464" behindDoc="1" locked="0" layoutInCell="1" allowOverlap="1" wp14:anchorId="4C9EA23E" wp14:editId="030EE88A">
+            <wp:simplePos x="0" y="0"/>
+            <wp:positionH relativeFrom="margin">
+              <wp:posOffset>327660</wp:posOffset>
+            </wp:positionH>
+            <wp:positionV relativeFrom="paragraph">
+              <wp:posOffset>10795</wp:posOffset>
+            </wp:positionV>
+            <wp:extent cx="5212080" cy="2954020"/>
+            <wp:effectExtent l="0" t="0" r="7620" b="0"/>
+            <wp:wrapTight wrapText="bothSides">
+              <wp:wrapPolygon edited="0">
+                <wp:start x="0" y="0"/>
+                <wp:lineTo x="0" y="21451"/>
+                <wp:lineTo x="21553" y="21451"/>
+                <wp:lineTo x="21553" y="0"/>
+                <wp:lineTo x="0" y="0"/>
+              </wp:wrapPolygon>
+            </wp:wrapTight>
+            <wp:docPr id="42" name="Picture 42"/>
+            <wp:cNvGraphicFramePr>
+              <a:graphicFrameLocks xmlns:a="http://schemas.openxmlformats.org/drawingml/2006/main" noChangeAspect="1"/>
+            </wp:cNvGraphicFramePr>
+            <a:graphic xmlns:a="http://schemas.openxmlformats.org/drawingml/2006/main">
+              <a:graphicData uri="http://schemas.openxmlformats.org/drawingml/2006/picture">
+                <pic:pic xmlns:pic="http://schemas.openxmlformats.org/drawingml/2006/picture">
+                  <pic:nvPicPr>
+                    <pic:cNvPr id="1" name=""/>
+                    <pic:cNvPicPr/>
+                  </pic:nvPicPr>
+                  <pic:blipFill rotWithShape="1">
+                    <a:blip r:embed="rId29">
+                      <a:extLst>
+                        <a:ext uri="{28A0092B-C50C-407E-A947-70E740481C1C}">
+                          <a14:useLocalDpi xmlns:a14="http://schemas.microsoft.com/office/drawing/2010/main" val="0"/>
+                        </a:ext>
+                      </a:extLst>
+                    </a:blip>
+                    <a:srcRect t="1559"/>
+                    <a:stretch/>
+                  </pic:blipFill>
+                  <pic:spPr bwMode="auto">
+                    <a:xfrm>
+                      <a:off x="0" y="0"/>
+                      <a:ext cx="5212080" cy="2954020"/>
+                    </a:xfrm>
+                    <a:prstGeom prst="rect">
+                      <a:avLst/>
+                    </a:prstGeom>
+                    <a:ln>
+                      <a:noFill/>
+                    </a:ln>
+                    <a:extLst>
+                      <a:ext uri="{53640926-AAD7-44D8-BBD7-CCE9431645EC}">
+                        <a14:shadowObscured xmlns:a14="http://schemas.microsoft.com/office/drawing/2010/main"/>
+                      </a:ext>
+                    </a:extLst>
+                  </pic:spPr>
+                </pic:pic>
+              </a:graphicData>
+            </a:graphic>
+            <wp14:sizeRelH relativeFrom="page">
+              <wp14:pctWidth>0</wp14:pctWidth>
+            </wp14:sizeRelH>
+            <wp14:sizeRelV relativeFrom="page">
+              <wp14:pctHeight>0</wp14:pctHeight>
+            </wp14:sizeRelV>
+          </wp:anchor>
+        </w:drawing>
+      </w:r>
+      <w:r>
+        <w:t xml:space="preserve">To accept or fulfill the order, click the </w:t>
+      </w:r>
+      <w:r>
+        <w:t xml:space="preserve">left most blank space of the row </w:t>
+      </w:r>
+      <w:r>
+        <w:t xml:space="preserve">order you want to accept and click </w:t>
+      </w:r>
+      <w:r>
+        <w:rPr>
+          <w:b/>
+        </w:rPr>
+        <w:t>Fulfillment</w:t>
+      </w:r>
+      <w:r>
+        <w:t>.</w:t>
+      </w:r>
+    </w:p>
+    <w:p>
+      <w:r>
+        <w:t xml:space="preserve">To reject, do the same thing but click </w:t>
+      </w:r>
+      <w:r>
+        <w:rPr>
+          <w:b/>
+        </w:rPr>
+        <w:t>Rejected/Refund</w:t>
+      </w:r>
+      <w:r>
+        <w:t xml:space="preserve">. </w:t>
+      </w:r>
+      <w:r>
+        <w:t>(</w:t>
+      </w:r>
+      <w:r>
+        <w:t>not the Fulfillment button)</w:t>
+      </w:r>
+    </w:p>
+    <w:p>
+      <w:pPr>
+        <w:rPr>
+          <w:b/>
+        </w:rPr>
+      </w:pPr>
+      <w:r>
+        <w:rPr>
+          <w:noProof/>
+        </w:rPr>
+        <w:drawing>
+          <wp:anchor distT="0" distB="0" distL="114300" distR="114300" simplePos="0" relativeHeight="251711488" behindDoc="1" locked="0" layoutInCell="1" allowOverlap="1" wp14:anchorId="07931E2E" wp14:editId="2564BD4F">
+            <wp:simplePos x="0" y="0"/>
+            <wp:positionH relativeFrom="margin">
+              <wp:posOffset>311785</wp:posOffset>
+            </wp:positionH>
+            <wp:positionV relativeFrom="paragraph">
+              <wp:posOffset>247650</wp:posOffset>
+            </wp:positionV>
+            <wp:extent cx="5227955" cy="3002915"/>
+            <wp:effectExtent l="0" t="0" r="0" b="6985"/>
+            <wp:wrapTight wrapText="bothSides">
+              <wp:wrapPolygon edited="0">
+                <wp:start x="0" y="0"/>
+                <wp:lineTo x="0" y="21513"/>
+                <wp:lineTo x="21487" y="21513"/>
+                <wp:lineTo x="21487" y="0"/>
+                <wp:lineTo x="0" y="0"/>
+              </wp:wrapPolygon>
+            </wp:wrapTight>
+            <wp:docPr id="44" name="Picture 44"/>
+            <wp:cNvGraphicFramePr>
+              <a:graphicFrameLocks xmlns:a="http://schemas.openxmlformats.org/drawingml/2006/main" noChangeAspect="1"/>
+            </wp:cNvGraphicFramePr>
+            <a:graphic xmlns:a="http://schemas.openxmlformats.org/drawingml/2006/main">
+              <a:graphicData uri="http://schemas.openxmlformats.org/drawingml/2006/picture">
+                <pic:pic xmlns:pic="http://schemas.openxmlformats.org/drawingml/2006/picture">
+                  <pic:nvPicPr>
+                    <pic:cNvPr id="1" name=""/>
+                    <pic:cNvPicPr/>
+                  </pic:nvPicPr>
+                  <pic:blipFill>
+                    <a:blip r:embed="rId30">
+                      <a:extLst>
+                        <a:ext uri="{28A0092B-C50C-407E-A947-70E740481C1C}">
+                          <a14:useLocalDpi xmlns:a14="http://schemas.microsoft.com/office/drawing/2010/main" val="0"/>
+                        </a:ext>
+                      </a:extLst>
+                    </a:blip>
+                    <a:stretch>
+                      <a:fillRect/>
+                    </a:stretch>
+                  </pic:blipFill>
+                  <pic:spPr>
+                    <a:xfrm>
+                      <a:off x="0" y="0"/>
+                      <a:ext cx="5227955" cy="3002915"/>
+                    </a:xfrm>
+                    <a:prstGeom prst="rect">
+                      <a:avLst/>
+                    </a:prstGeom>
+                  </pic:spPr>
+                </pic:pic>
+              </a:graphicData>
+            </a:graphic>
+            <wp14:sizeRelH relativeFrom="page">
+              <wp14:pctWidth>0</wp14:pctWidth>
+            </wp14:sizeRelH>
+            <wp14:sizeRelV relativeFrom="page">
+              <wp14:pctHeight>0</wp14:pctHeight>
+            </wp14:sizeRelV>
+          </wp:anchor>
+        </w:drawing>
+      </w:r>
+      <w:r>
+        <w:t xml:space="preserve">You can see your sales history by clicking </w:t>
+      </w:r>
+      <w:r>
+        <w:rPr>
+          <w:b/>
+        </w:rPr>
+        <w:t>Past Sales</w:t>
+      </w:r>
+      <w:r>
+        <w:rPr>
+          <w:b/>
+        </w:rPr>
+        <w:t>.</w:t>
+      </w:r>
+    </w:p>
+    <w:p>
+      <w:r>
+        <w:rPr>
+          <w:b/>
+        </w:rPr>
+        <w:t xml:space="preserve">FULFILLED </w:t>
+      </w:r>
+      <w:r>
+        <w:t>mean</w:t>
+      </w:r>
+      <w:r>
+        <w:t>s</w:t>
+      </w:r>
+      <w:r>
+        <w:t xml:space="preserve"> </w:t>
+      </w:r>
+      <w:r>
+        <w:t xml:space="preserve">you’ve sold your item and </w:t>
+      </w:r>
+      <w:r>
+        <w:rPr>
+          <w:b/>
+        </w:rPr>
+        <w:t xml:space="preserve">REJECTED </w:t>
+      </w:r>
+      <w:r>
+        <w:t>means you’ve refund their money because you reject their order.</w:t>
+      </w:r>
+    </w:p>
+    <w:p>
+      <w:pPr>
+        <w:pStyle w:val="Heading1"/>
+      </w:pPr>
+      <w:bookmarkStart w:id="18" w:name="_Toc515826201"/>
+      <w:r>
+        <w:lastRenderedPageBreak/>
+        <w:t>FURTHER HELP</w:t>
+      </w:r>
+      <w:bookmarkEnd w:id="18"/>
+    </w:p>
+    <w:p/>
+    <w:p>
+      <w:r>
+        <w:t xml:space="preserve">Please contact </w:t>
+      </w:r>
+      <w:proofErr w:type="spellStart"/>
+      <w:r>
+        <w:t>devs</w:t>
+      </w:r>
+      <w:proofErr w:type="spellEnd"/>
+      <w:r>
+        <w:t xml:space="preserve"> for more info or post issue at GitHub for bugs:</w:t>
+      </w:r>
+    </w:p>
+    <w:p>
+      <w:r>
+        <w:t>https://github.com/ezeutno/DatabaseSystem-Final_Project</w:t>
+      </w:r>
+    </w:p>
     <w:sectPr>
       <w:pgSz w:w="12240" w:h="15840"/>
       <w:pgMar w:top="1440" w:right="1440" w:bottom="1440" w:left="1440" w:header="720" w:footer="720" w:gutter="0"/>
@@ -5293,6 +7589,18 @@
   </w:num>
   <w:num w:numId="6">
     <w:abstractNumId w:val="4"/>
+  </w:num>
+  <w:num w:numId="7">
+    <w:abstractNumId w:val="3"/>
+    <w:lvlOverride w:ilvl="0">
+      <w:startOverride w:val="1"/>
+    </w:lvlOverride>
+  </w:num>
+  <w:num w:numId="8">
+    <w:abstractNumId w:val="0"/>
+    <w:lvlOverride w:ilvl="0">
+      <w:startOverride w:val="1"/>
+    </w:lvlOverride>
   </w:num>
 </w:numbering>
 </file>
@@ -5797,6 +8105,7 @@
   <w:style w:type="character" w:default="1" w:styleId="DefaultParagraphFont">
     <w:name w:val="Default Paragraph Font"/>
     <w:uiPriority w:val="1"/>
+    <w:semiHidden/>
     <w:unhideWhenUsed/>
   </w:style>
   <w:style w:type="table" w:default="1" w:styleId="TableNormal">
@@ -6346,7 +8655,7 @@
 </file>
 
 <file path=customXml/itemProps1.xml><?xml version="1.0" encoding="utf-8"?>
-<ds:datastoreItem xmlns:ds="http://schemas.openxmlformats.org/officeDocument/2006/customXml" ds:itemID="{A90B17C4-3E10-43CD-A545-88D1A0596AAA}">
+<ds:datastoreItem xmlns:ds="http://schemas.openxmlformats.org/officeDocument/2006/customXml" ds:itemID="{C024CF88-5D64-4F94-9A43-794FDDC73130}">
   <ds:schemaRefs>
     <ds:schemaRef ds:uri="http://schemas.openxmlformats.org/officeDocument/2006/bibliography"/>
   </ds:schemaRefs>

</xml_diff>